<commit_message>
Added manual test cases
</commit_message>
<xml_diff>
--- a/documentation/Testing/Master Test Plan.docx
+++ b/documentation/Testing/Master Test Plan.docx
@@ -572,21 +572,7 @@
               <w:rPr>
                 <w:rFonts w:ascii="Times New Roman" w:hAnsi="Times New Roman" w:cs="Times New Roman"/>
               </w:rPr>
-              <w:t xml:space="preserve">max chars of </w:t>
-            </w:r>
-            <w:proofErr w:type="spellStart"/>
-            <w:r>
-              <w:rPr>
-                <w:rFonts w:ascii="Times New Roman" w:hAnsi="Times New Roman" w:cs="Times New Roman"/>
-              </w:rPr>
-              <w:t>300x300</w:t>
-            </w:r>
-            <w:proofErr w:type="spellEnd"/>
-            <w:r>
-              <w:rPr>
-                <w:rFonts w:ascii="Times New Roman" w:hAnsi="Times New Roman" w:cs="Times New Roman"/>
-              </w:rPr>
-              <w:t xml:space="preserve"> pix </w:t>
+              <w:t xml:space="preserve">max chars of 300x300 pix </w:t>
             </w:r>
             <w:proofErr w:type="spellStart"/>
             <w:r>
@@ -712,21 +698,7 @@
               <w:rPr>
                 <w:rFonts w:ascii="Times New Roman" w:hAnsi="Times New Roman" w:cs="Times New Roman"/>
               </w:rPr>
-              <w:t xml:space="preserve">max chars of </w:t>
-            </w:r>
-            <w:proofErr w:type="spellStart"/>
-            <w:r>
-              <w:rPr>
-                <w:rFonts w:ascii="Times New Roman" w:hAnsi="Times New Roman" w:cs="Times New Roman"/>
-              </w:rPr>
-              <w:t>5x5</w:t>
-            </w:r>
-            <w:proofErr w:type="spellEnd"/>
-            <w:r>
-              <w:rPr>
-                <w:rFonts w:ascii="Times New Roman" w:hAnsi="Times New Roman" w:cs="Times New Roman"/>
-              </w:rPr>
-              <w:t xml:space="preserve"> pix </w:t>
+              <w:t xml:space="preserve">max chars of 5x5 pix </w:t>
             </w:r>
             <w:proofErr w:type="spellStart"/>
             <w:r>
@@ -846,21 +818,7 @@
               <w:rPr>
                 <w:rFonts w:ascii="Times New Roman" w:hAnsi="Times New Roman" w:cs="Times New Roman"/>
               </w:rPr>
-              <w:t xml:space="preserve">encode </w:t>
-            </w:r>
-            <w:proofErr w:type="spellStart"/>
-            <w:r>
-              <w:rPr>
-                <w:rFonts w:ascii="Times New Roman" w:hAnsi="Times New Roman" w:cs="Times New Roman"/>
-              </w:rPr>
-              <w:t>5x5</w:t>
-            </w:r>
-            <w:proofErr w:type="spellEnd"/>
-            <w:r>
-              <w:rPr>
-                <w:rFonts w:ascii="Times New Roman" w:hAnsi="Times New Roman" w:cs="Times New Roman"/>
-              </w:rPr>
-              <w:t xml:space="preserve"> pix </w:t>
+              <w:t xml:space="preserve">encode 5x5 pix </w:t>
             </w:r>
             <w:proofErr w:type="spellStart"/>
             <w:r>
@@ -986,35 +944,7 @@
               <w:rPr>
                 <w:rFonts w:ascii="Times New Roman" w:hAnsi="Times New Roman" w:cs="Times New Roman"/>
               </w:rPr>
-              <w:t xml:space="preserve">encode </w:t>
-            </w:r>
-            <w:proofErr w:type="spellStart"/>
-            <w:r>
-              <w:rPr>
-                <w:rFonts w:ascii="Times New Roman" w:hAnsi="Times New Roman" w:cs="Times New Roman"/>
-              </w:rPr>
-              <w:t>5x5</w:t>
-            </w:r>
-            <w:proofErr w:type="spellEnd"/>
-            <w:r>
-              <w:rPr>
-                <w:rFonts w:ascii="Times New Roman" w:hAnsi="Times New Roman" w:cs="Times New Roman"/>
-              </w:rPr>
-              <w:t xml:space="preserve"> pix image to max chars with overflow input ‘</w:t>
-            </w:r>
-            <w:proofErr w:type="spellStart"/>
-            <w:r>
-              <w:rPr>
-                <w:rFonts w:ascii="Times New Roman" w:hAnsi="Times New Roman" w:cs="Times New Roman"/>
-              </w:rPr>
-              <w:t>01234567ABCDEF</w:t>
-            </w:r>
-            <w:proofErr w:type="spellEnd"/>
-            <w:r>
-              <w:rPr>
-                <w:rFonts w:ascii="Times New Roman" w:hAnsi="Times New Roman" w:cs="Times New Roman"/>
-              </w:rPr>
-              <w:t>’</w:t>
+              <w:t>encode 5x5 pix image to max chars with overflow input ‘01234567ABCDEF’</w:t>
             </w:r>
           </w:p>
         </w:tc>
@@ -2312,7 +2242,7 @@
       <w:tr>
         <w:tc>
           <w:tcPr>
-            <w:tcW w:w="445" w:type="dxa"/>
+            <w:tcW w:w="456" w:type="dxa"/>
           </w:tcPr>
           <w:p>
             <w:pPr>
@@ -2335,7 +2265,7 @@
         </w:tc>
         <w:tc>
           <w:tcPr>
-            <w:tcW w:w="2671" w:type="dxa"/>
+            <w:tcW w:w="2666" w:type="dxa"/>
           </w:tcPr>
           <w:p>
             <w:pPr>
@@ -2358,7 +2288,7 @@
         </w:tc>
         <w:tc>
           <w:tcPr>
-            <w:tcW w:w="1558" w:type="dxa"/>
+            <w:tcW w:w="1557" w:type="dxa"/>
           </w:tcPr>
           <w:p>
             <w:pPr>
@@ -2381,7 +2311,7 @@
         </w:tc>
         <w:tc>
           <w:tcPr>
-            <w:tcW w:w="1558" w:type="dxa"/>
+            <w:tcW w:w="1557" w:type="dxa"/>
           </w:tcPr>
           <w:p>
             <w:pPr>
@@ -2404,7 +2334,7 @@
         </w:tc>
         <w:tc>
           <w:tcPr>
-            <w:tcW w:w="1559" w:type="dxa"/>
+            <w:tcW w:w="1558" w:type="dxa"/>
           </w:tcPr>
           <w:p>
             <w:pPr>
@@ -2427,7 +2357,7 @@
         </w:tc>
         <w:tc>
           <w:tcPr>
-            <w:tcW w:w="1559" w:type="dxa"/>
+            <w:tcW w:w="1556" w:type="dxa"/>
           </w:tcPr>
           <w:p>
             <w:pPr>
@@ -2452,7 +2382,7 @@
       <w:tr>
         <w:tc>
           <w:tcPr>
-            <w:tcW w:w="445" w:type="dxa"/>
+            <w:tcW w:w="456" w:type="dxa"/>
           </w:tcPr>
           <w:p>
             <w:pPr>
@@ -2470,7 +2400,7 @@
         </w:tc>
         <w:tc>
           <w:tcPr>
-            <w:tcW w:w="2671" w:type="dxa"/>
+            <w:tcW w:w="2666" w:type="dxa"/>
           </w:tcPr>
           <w:p>
             <w:pPr>
@@ -2488,6 +2418,50 @@
         </w:tc>
         <w:tc>
           <w:tcPr>
+            <w:tcW w:w="1557" w:type="dxa"/>
+          </w:tcPr>
+          <w:p>
+            <w:pPr>
+              <w:rPr>
+                <w:rFonts w:ascii="Times New Roman" w:hAnsi="Times New Roman" w:cs="Times New Roman"/>
+              </w:rPr>
+            </w:pPr>
+            <w:r>
+              <w:rPr>
+                <w:rFonts w:ascii="Times New Roman" w:hAnsi="Times New Roman" w:cs="Times New Roman"/>
+              </w:rPr>
+              <w:t>Image displays</w:t>
+            </w:r>
+          </w:p>
+        </w:tc>
+        <w:tc>
+          <w:tcPr>
+            <w:tcW w:w="1557" w:type="dxa"/>
+          </w:tcPr>
+          <w:p>
+            <w:pPr>
+              <w:rPr>
+                <w:rFonts w:ascii="Times New Roman" w:hAnsi="Times New Roman" w:cs="Times New Roman"/>
+              </w:rPr>
+            </w:pPr>
+            <w:r>
+              <w:rPr>
+                <w:rFonts w:ascii="Times New Roman" w:hAnsi="Times New Roman" w:cs="Times New Roman"/>
+              </w:rPr>
+              <w:t xml:space="preserve">As </w:t>
+            </w:r>
+            <w:proofErr w:type="gramStart"/>
+            <w:r>
+              <w:rPr>
+                <w:rFonts w:ascii="Times New Roman" w:hAnsi="Times New Roman" w:cs="Times New Roman"/>
+              </w:rPr>
+              <w:t>expected</w:t>
+            </w:r>
+            <w:proofErr w:type="gramEnd"/>
+          </w:p>
+        </w:tc>
+        <w:tc>
+          <w:tcPr>
             <w:tcW w:w="1558" w:type="dxa"/>
           </w:tcPr>
           <w:p>
@@ -2500,57 +2474,13 @@
               <w:rPr>
                 <w:rFonts w:ascii="Times New Roman" w:hAnsi="Times New Roman" w:cs="Times New Roman"/>
               </w:rPr>
-              <w:t>Image displays</w:t>
-            </w:r>
-          </w:p>
-        </w:tc>
-        <w:tc>
-          <w:tcPr>
-            <w:tcW w:w="1558" w:type="dxa"/>
-          </w:tcPr>
-          <w:p>
-            <w:pPr>
-              <w:rPr>
-                <w:rFonts w:ascii="Times New Roman" w:hAnsi="Times New Roman" w:cs="Times New Roman"/>
-              </w:rPr>
-            </w:pPr>
-            <w:r>
-              <w:rPr>
-                <w:rFonts w:ascii="Times New Roman" w:hAnsi="Times New Roman" w:cs="Times New Roman"/>
-              </w:rPr>
-              <w:t xml:space="preserve">As </w:t>
-            </w:r>
-            <w:proofErr w:type="gramStart"/>
-            <w:r>
-              <w:rPr>
-                <w:rFonts w:ascii="Times New Roman" w:hAnsi="Times New Roman" w:cs="Times New Roman"/>
-              </w:rPr>
-              <w:t>expected</w:t>
-            </w:r>
-            <w:proofErr w:type="gramEnd"/>
-          </w:p>
-        </w:tc>
-        <w:tc>
-          <w:tcPr>
-            <w:tcW w:w="1559" w:type="dxa"/>
-          </w:tcPr>
-          <w:p>
-            <w:pPr>
-              <w:rPr>
-                <w:rFonts w:ascii="Times New Roman" w:hAnsi="Times New Roman" w:cs="Times New Roman"/>
-              </w:rPr>
-            </w:pPr>
-            <w:r>
-              <w:rPr>
-                <w:rFonts w:ascii="Times New Roman" w:hAnsi="Times New Roman" w:cs="Times New Roman"/>
-              </w:rPr>
               <w:t>Pass</w:t>
             </w:r>
           </w:p>
         </w:tc>
         <w:tc>
           <w:tcPr>
-            <w:tcW w:w="1559" w:type="dxa"/>
+            <w:tcW w:w="1556" w:type="dxa"/>
           </w:tcPr>
           <w:p>
             <w:pPr>
@@ -2564,7 +2494,7 @@
       <w:tr>
         <w:tc>
           <w:tcPr>
-            <w:tcW w:w="445" w:type="dxa"/>
+            <w:tcW w:w="456" w:type="dxa"/>
           </w:tcPr>
           <w:p>
             <w:pPr>
@@ -2582,7 +2512,7 @@
         </w:tc>
         <w:tc>
           <w:tcPr>
-            <w:tcW w:w="2671" w:type="dxa"/>
+            <w:tcW w:w="2666" w:type="dxa"/>
           </w:tcPr>
           <w:p>
             <w:pPr>
@@ -2600,6 +2530,50 @@
         </w:tc>
         <w:tc>
           <w:tcPr>
+            <w:tcW w:w="1557" w:type="dxa"/>
+          </w:tcPr>
+          <w:p>
+            <w:pPr>
+              <w:rPr>
+                <w:rFonts w:ascii="Times New Roman" w:hAnsi="Times New Roman" w:cs="Times New Roman"/>
+              </w:rPr>
+            </w:pPr>
+            <w:r>
+              <w:rPr>
+                <w:rFonts w:ascii="Times New Roman" w:hAnsi="Times New Roman" w:cs="Times New Roman"/>
+              </w:rPr>
+              <w:t>Decoded message displays</w:t>
+            </w:r>
+          </w:p>
+        </w:tc>
+        <w:tc>
+          <w:tcPr>
+            <w:tcW w:w="1557" w:type="dxa"/>
+          </w:tcPr>
+          <w:p>
+            <w:pPr>
+              <w:rPr>
+                <w:rFonts w:ascii="Times New Roman" w:hAnsi="Times New Roman" w:cs="Times New Roman"/>
+              </w:rPr>
+            </w:pPr>
+            <w:r>
+              <w:rPr>
+                <w:rFonts w:ascii="Times New Roman" w:hAnsi="Times New Roman" w:cs="Times New Roman"/>
+              </w:rPr>
+              <w:t xml:space="preserve">As </w:t>
+            </w:r>
+            <w:proofErr w:type="gramStart"/>
+            <w:r>
+              <w:rPr>
+                <w:rFonts w:ascii="Times New Roman" w:hAnsi="Times New Roman" w:cs="Times New Roman"/>
+              </w:rPr>
+              <w:t>expected</w:t>
+            </w:r>
+            <w:proofErr w:type="gramEnd"/>
+          </w:p>
+        </w:tc>
+        <w:tc>
+          <w:tcPr>
             <w:tcW w:w="1558" w:type="dxa"/>
           </w:tcPr>
           <w:p>
@@ -2612,57 +2586,13 @@
               <w:rPr>
                 <w:rFonts w:ascii="Times New Roman" w:hAnsi="Times New Roman" w:cs="Times New Roman"/>
               </w:rPr>
-              <w:t>Decoded message displays</w:t>
-            </w:r>
-          </w:p>
-        </w:tc>
-        <w:tc>
-          <w:tcPr>
-            <w:tcW w:w="1558" w:type="dxa"/>
-          </w:tcPr>
-          <w:p>
-            <w:pPr>
-              <w:rPr>
-                <w:rFonts w:ascii="Times New Roman" w:hAnsi="Times New Roman" w:cs="Times New Roman"/>
-              </w:rPr>
-            </w:pPr>
-            <w:r>
-              <w:rPr>
-                <w:rFonts w:ascii="Times New Roman" w:hAnsi="Times New Roman" w:cs="Times New Roman"/>
-              </w:rPr>
-              <w:t xml:space="preserve">As </w:t>
-            </w:r>
-            <w:proofErr w:type="gramStart"/>
-            <w:r>
-              <w:rPr>
-                <w:rFonts w:ascii="Times New Roman" w:hAnsi="Times New Roman" w:cs="Times New Roman"/>
-              </w:rPr>
-              <w:t>expected</w:t>
-            </w:r>
-            <w:proofErr w:type="gramEnd"/>
-          </w:p>
-        </w:tc>
-        <w:tc>
-          <w:tcPr>
-            <w:tcW w:w="1559" w:type="dxa"/>
-          </w:tcPr>
-          <w:p>
-            <w:pPr>
-              <w:rPr>
-                <w:rFonts w:ascii="Times New Roman" w:hAnsi="Times New Roman" w:cs="Times New Roman"/>
-              </w:rPr>
-            </w:pPr>
-            <w:r>
-              <w:rPr>
-                <w:rFonts w:ascii="Times New Roman" w:hAnsi="Times New Roman" w:cs="Times New Roman"/>
-              </w:rPr>
               <w:t>Pass</w:t>
             </w:r>
           </w:p>
         </w:tc>
         <w:tc>
           <w:tcPr>
-            <w:tcW w:w="1559" w:type="dxa"/>
+            <w:tcW w:w="1556" w:type="dxa"/>
           </w:tcPr>
           <w:p>
             <w:pPr>
@@ -2676,7 +2606,7 @@
       <w:tr>
         <w:tc>
           <w:tcPr>
-            <w:tcW w:w="445" w:type="dxa"/>
+            <w:tcW w:w="456" w:type="dxa"/>
           </w:tcPr>
           <w:p>
             <w:pPr>
@@ -2694,7 +2624,7 @@
         </w:tc>
         <w:tc>
           <w:tcPr>
-            <w:tcW w:w="2671" w:type="dxa"/>
+            <w:tcW w:w="2666" w:type="dxa"/>
           </w:tcPr>
           <w:p>
             <w:pPr>
@@ -2712,6 +2642,50 @@
         </w:tc>
         <w:tc>
           <w:tcPr>
+            <w:tcW w:w="1557" w:type="dxa"/>
+          </w:tcPr>
+          <w:p>
+            <w:pPr>
+              <w:rPr>
+                <w:rFonts w:ascii="Times New Roman" w:hAnsi="Times New Roman" w:cs="Times New Roman"/>
+              </w:rPr>
+            </w:pPr>
+            <w:r>
+              <w:rPr>
+                <w:rFonts w:ascii="Times New Roman" w:hAnsi="Times New Roman" w:cs="Times New Roman"/>
+              </w:rPr>
+              <w:t>File chooser displays</w:t>
+            </w:r>
+          </w:p>
+        </w:tc>
+        <w:tc>
+          <w:tcPr>
+            <w:tcW w:w="1557" w:type="dxa"/>
+          </w:tcPr>
+          <w:p>
+            <w:pPr>
+              <w:rPr>
+                <w:rFonts w:ascii="Times New Roman" w:hAnsi="Times New Roman" w:cs="Times New Roman"/>
+              </w:rPr>
+            </w:pPr>
+            <w:r>
+              <w:rPr>
+                <w:rFonts w:ascii="Times New Roman" w:hAnsi="Times New Roman" w:cs="Times New Roman"/>
+              </w:rPr>
+              <w:t xml:space="preserve">As </w:t>
+            </w:r>
+            <w:proofErr w:type="gramStart"/>
+            <w:r>
+              <w:rPr>
+                <w:rFonts w:ascii="Times New Roman" w:hAnsi="Times New Roman" w:cs="Times New Roman"/>
+              </w:rPr>
+              <w:t>expected</w:t>
+            </w:r>
+            <w:proofErr w:type="gramEnd"/>
+          </w:p>
+        </w:tc>
+        <w:tc>
+          <w:tcPr>
             <w:tcW w:w="1558" w:type="dxa"/>
           </w:tcPr>
           <w:p>
@@ -2724,57 +2698,13 @@
               <w:rPr>
                 <w:rFonts w:ascii="Times New Roman" w:hAnsi="Times New Roman" w:cs="Times New Roman"/>
               </w:rPr>
-              <w:t>File chooser displays</w:t>
-            </w:r>
-          </w:p>
-        </w:tc>
-        <w:tc>
-          <w:tcPr>
-            <w:tcW w:w="1558" w:type="dxa"/>
-          </w:tcPr>
-          <w:p>
-            <w:pPr>
-              <w:rPr>
-                <w:rFonts w:ascii="Times New Roman" w:hAnsi="Times New Roman" w:cs="Times New Roman"/>
-              </w:rPr>
-            </w:pPr>
-            <w:r>
-              <w:rPr>
-                <w:rFonts w:ascii="Times New Roman" w:hAnsi="Times New Roman" w:cs="Times New Roman"/>
-              </w:rPr>
-              <w:t xml:space="preserve">As </w:t>
-            </w:r>
-            <w:proofErr w:type="gramStart"/>
-            <w:r>
-              <w:rPr>
-                <w:rFonts w:ascii="Times New Roman" w:hAnsi="Times New Roman" w:cs="Times New Roman"/>
-              </w:rPr>
-              <w:t>expected</w:t>
-            </w:r>
-            <w:proofErr w:type="gramEnd"/>
-          </w:p>
-        </w:tc>
-        <w:tc>
-          <w:tcPr>
-            <w:tcW w:w="1559" w:type="dxa"/>
-          </w:tcPr>
-          <w:p>
-            <w:pPr>
-              <w:rPr>
-                <w:rFonts w:ascii="Times New Roman" w:hAnsi="Times New Roman" w:cs="Times New Roman"/>
-              </w:rPr>
-            </w:pPr>
-            <w:r>
-              <w:rPr>
-                <w:rFonts w:ascii="Times New Roman" w:hAnsi="Times New Roman" w:cs="Times New Roman"/>
-              </w:rPr>
               <w:t>Pass</w:t>
             </w:r>
           </w:p>
         </w:tc>
         <w:tc>
           <w:tcPr>
-            <w:tcW w:w="1559" w:type="dxa"/>
+            <w:tcW w:w="1556" w:type="dxa"/>
           </w:tcPr>
           <w:p>
             <w:pPr>
@@ -2788,7 +2718,7 @@
       <w:tr>
         <w:tc>
           <w:tcPr>
-            <w:tcW w:w="445" w:type="dxa"/>
+            <w:tcW w:w="456" w:type="dxa"/>
           </w:tcPr>
           <w:p>
             <w:pPr>
@@ -2806,7 +2736,7 @@
         </w:tc>
         <w:tc>
           <w:tcPr>
-            <w:tcW w:w="2671" w:type="dxa"/>
+            <w:tcW w:w="2666" w:type="dxa"/>
           </w:tcPr>
           <w:p>
             <w:pPr>
@@ -2824,6 +2754,50 @@
         </w:tc>
         <w:tc>
           <w:tcPr>
+            <w:tcW w:w="1557" w:type="dxa"/>
+          </w:tcPr>
+          <w:p>
+            <w:pPr>
+              <w:rPr>
+                <w:rFonts w:ascii="Times New Roman" w:hAnsi="Times New Roman" w:cs="Times New Roman"/>
+              </w:rPr>
+            </w:pPr>
+            <w:r>
+              <w:rPr>
+                <w:rFonts w:ascii="Times New Roman" w:hAnsi="Times New Roman" w:cs="Times New Roman"/>
+              </w:rPr>
+              <w:t>Able to navigate file system</w:t>
+            </w:r>
+          </w:p>
+        </w:tc>
+        <w:tc>
+          <w:tcPr>
+            <w:tcW w:w="1557" w:type="dxa"/>
+          </w:tcPr>
+          <w:p>
+            <w:pPr>
+              <w:rPr>
+                <w:rFonts w:ascii="Times New Roman" w:hAnsi="Times New Roman" w:cs="Times New Roman"/>
+              </w:rPr>
+            </w:pPr>
+            <w:r>
+              <w:rPr>
+                <w:rFonts w:ascii="Times New Roman" w:hAnsi="Times New Roman" w:cs="Times New Roman"/>
+              </w:rPr>
+              <w:t xml:space="preserve">As </w:t>
+            </w:r>
+            <w:proofErr w:type="gramStart"/>
+            <w:r>
+              <w:rPr>
+                <w:rFonts w:ascii="Times New Roman" w:hAnsi="Times New Roman" w:cs="Times New Roman"/>
+              </w:rPr>
+              <w:t>expected</w:t>
+            </w:r>
+            <w:proofErr w:type="gramEnd"/>
+          </w:p>
+        </w:tc>
+        <w:tc>
+          <w:tcPr>
             <w:tcW w:w="1558" w:type="dxa"/>
           </w:tcPr>
           <w:p>
@@ -2836,57 +2810,13 @@
               <w:rPr>
                 <w:rFonts w:ascii="Times New Roman" w:hAnsi="Times New Roman" w:cs="Times New Roman"/>
               </w:rPr>
-              <w:t>Able to navigate file system</w:t>
-            </w:r>
-          </w:p>
-        </w:tc>
-        <w:tc>
-          <w:tcPr>
-            <w:tcW w:w="1558" w:type="dxa"/>
-          </w:tcPr>
-          <w:p>
-            <w:pPr>
-              <w:rPr>
-                <w:rFonts w:ascii="Times New Roman" w:hAnsi="Times New Roman" w:cs="Times New Roman"/>
-              </w:rPr>
-            </w:pPr>
-            <w:r>
-              <w:rPr>
-                <w:rFonts w:ascii="Times New Roman" w:hAnsi="Times New Roman" w:cs="Times New Roman"/>
-              </w:rPr>
-              <w:t xml:space="preserve">As </w:t>
-            </w:r>
-            <w:proofErr w:type="gramStart"/>
-            <w:r>
-              <w:rPr>
-                <w:rFonts w:ascii="Times New Roman" w:hAnsi="Times New Roman" w:cs="Times New Roman"/>
-              </w:rPr>
-              <w:t>expected</w:t>
-            </w:r>
-            <w:proofErr w:type="gramEnd"/>
-          </w:p>
-        </w:tc>
-        <w:tc>
-          <w:tcPr>
-            <w:tcW w:w="1559" w:type="dxa"/>
-          </w:tcPr>
-          <w:p>
-            <w:pPr>
-              <w:rPr>
-                <w:rFonts w:ascii="Times New Roman" w:hAnsi="Times New Roman" w:cs="Times New Roman"/>
-              </w:rPr>
-            </w:pPr>
-            <w:r>
-              <w:rPr>
-                <w:rFonts w:ascii="Times New Roman" w:hAnsi="Times New Roman" w:cs="Times New Roman"/>
-              </w:rPr>
               <w:t>Pass</w:t>
             </w:r>
           </w:p>
         </w:tc>
         <w:tc>
           <w:tcPr>
-            <w:tcW w:w="1559" w:type="dxa"/>
+            <w:tcW w:w="1556" w:type="dxa"/>
           </w:tcPr>
           <w:p>
             <w:pPr>
@@ -2900,7 +2830,7 @@
       <w:tr>
         <w:tc>
           <w:tcPr>
-            <w:tcW w:w="445" w:type="dxa"/>
+            <w:tcW w:w="456" w:type="dxa"/>
           </w:tcPr>
           <w:p>
             <w:pPr>
@@ -2918,7 +2848,7 @@
         </w:tc>
         <w:tc>
           <w:tcPr>
-            <w:tcW w:w="2671" w:type="dxa"/>
+            <w:tcW w:w="2666" w:type="dxa"/>
           </w:tcPr>
           <w:p>
             <w:pPr>
@@ -2936,6 +2866,50 @@
         </w:tc>
         <w:tc>
           <w:tcPr>
+            <w:tcW w:w="1557" w:type="dxa"/>
+          </w:tcPr>
+          <w:p>
+            <w:pPr>
+              <w:rPr>
+                <w:rFonts w:ascii="Times New Roman" w:hAnsi="Times New Roman" w:cs="Times New Roman"/>
+              </w:rPr>
+            </w:pPr>
+            <w:r>
+              <w:rPr>
+                <w:rFonts w:ascii="Times New Roman" w:hAnsi="Times New Roman" w:cs="Times New Roman"/>
+              </w:rPr>
+              <w:t>File chooser rejects non-image files</w:t>
+            </w:r>
+          </w:p>
+        </w:tc>
+        <w:tc>
+          <w:tcPr>
+            <w:tcW w:w="1557" w:type="dxa"/>
+          </w:tcPr>
+          <w:p>
+            <w:pPr>
+              <w:rPr>
+                <w:rFonts w:ascii="Times New Roman" w:hAnsi="Times New Roman" w:cs="Times New Roman"/>
+              </w:rPr>
+            </w:pPr>
+            <w:r>
+              <w:rPr>
+                <w:rFonts w:ascii="Times New Roman" w:hAnsi="Times New Roman" w:cs="Times New Roman"/>
+              </w:rPr>
+              <w:t xml:space="preserve">As </w:t>
+            </w:r>
+            <w:proofErr w:type="gramStart"/>
+            <w:r>
+              <w:rPr>
+                <w:rFonts w:ascii="Times New Roman" w:hAnsi="Times New Roman" w:cs="Times New Roman"/>
+              </w:rPr>
+              <w:t>expected</w:t>
+            </w:r>
+            <w:proofErr w:type="gramEnd"/>
+          </w:p>
+        </w:tc>
+        <w:tc>
+          <w:tcPr>
             <w:tcW w:w="1558" w:type="dxa"/>
           </w:tcPr>
           <w:p>
@@ -2948,57 +2922,13 @@
               <w:rPr>
                 <w:rFonts w:ascii="Times New Roman" w:hAnsi="Times New Roman" w:cs="Times New Roman"/>
               </w:rPr>
-              <w:t>File chooser rejects non-image files</w:t>
-            </w:r>
-          </w:p>
-        </w:tc>
-        <w:tc>
-          <w:tcPr>
-            <w:tcW w:w="1558" w:type="dxa"/>
-          </w:tcPr>
-          <w:p>
-            <w:pPr>
-              <w:rPr>
-                <w:rFonts w:ascii="Times New Roman" w:hAnsi="Times New Roman" w:cs="Times New Roman"/>
-              </w:rPr>
-            </w:pPr>
-            <w:r>
-              <w:rPr>
-                <w:rFonts w:ascii="Times New Roman" w:hAnsi="Times New Roman" w:cs="Times New Roman"/>
-              </w:rPr>
-              <w:t xml:space="preserve">As </w:t>
-            </w:r>
-            <w:proofErr w:type="gramStart"/>
-            <w:r>
-              <w:rPr>
-                <w:rFonts w:ascii="Times New Roman" w:hAnsi="Times New Roman" w:cs="Times New Roman"/>
-              </w:rPr>
-              <w:t>expected</w:t>
-            </w:r>
-            <w:proofErr w:type="gramEnd"/>
-          </w:p>
-        </w:tc>
-        <w:tc>
-          <w:tcPr>
-            <w:tcW w:w="1559" w:type="dxa"/>
-          </w:tcPr>
-          <w:p>
-            <w:pPr>
-              <w:rPr>
-                <w:rFonts w:ascii="Times New Roman" w:hAnsi="Times New Roman" w:cs="Times New Roman"/>
-              </w:rPr>
-            </w:pPr>
-            <w:r>
-              <w:rPr>
-                <w:rFonts w:ascii="Times New Roman" w:hAnsi="Times New Roman" w:cs="Times New Roman"/>
-              </w:rPr>
               <w:t>Pass</w:t>
             </w:r>
           </w:p>
         </w:tc>
         <w:tc>
           <w:tcPr>
-            <w:tcW w:w="1559" w:type="dxa"/>
+            <w:tcW w:w="1556" w:type="dxa"/>
           </w:tcPr>
           <w:p>
             <w:pPr>
@@ -3012,7 +2942,8 @@
       <w:tr>
         <w:tc>
           <w:tcPr>
-            <w:tcW w:w="445" w:type="dxa"/>
+            <w:tcW w:w="456" w:type="dxa"/>
+            <w:shd w:val="clear" w:color="auto" w:fill="FFF2CC" w:themeFill="accent4" w:themeFillTint="33"/>
           </w:tcPr>
           <w:p>
             <w:pPr>
@@ -3030,75 +2961,73 @@
         </w:tc>
         <w:tc>
           <w:tcPr>
-            <w:tcW w:w="2671" w:type="dxa"/>
-          </w:tcPr>
-          <w:p>
-            <w:pPr>
-              <w:rPr>
-                <w:rFonts w:ascii="Times New Roman" w:hAnsi="Times New Roman" w:cs="Times New Roman"/>
-              </w:rPr>
-            </w:pPr>
-            <w:r>
-              <w:rPr>
-                <w:rFonts w:ascii="Times New Roman" w:hAnsi="Times New Roman" w:cs="Times New Roman"/>
-              </w:rPr>
-              <w:t>Attempt to open image file</w:t>
-            </w:r>
+            <w:tcW w:w="2666" w:type="dxa"/>
+            <w:shd w:val="clear" w:color="auto" w:fill="FFF2CC" w:themeFill="accent4" w:themeFillTint="33"/>
+          </w:tcPr>
+          <w:p>
+            <w:pPr>
+              <w:rPr>
+                <w:rFonts w:ascii="Times New Roman" w:hAnsi="Times New Roman" w:cs="Times New Roman"/>
+              </w:rPr>
+            </w:pPr>
+            <w:r>
+              <w:rPr>
+                <w:rFonts w:ascii="Times New Roman" w:hAnsi="Times New Roman" w:cs="Times New Roman"/>
+              </w:rPr>
+              <w:t>Cancel button in the File chooser view is pressed</w:t>
+            </w:r>
+          </w:p>
+        </w:tc>
+        <w:tc>
+          <w:tcPr>
+            <w:tcW w:w="1557" w:type="dxa"/>
+            <w:shd w:val="clear" w:color="auto" w:fill="FFF2CC" w:themeFill="accent4" w:themeFillTint="33"/>
+          </w:tcPr>
+          <w:p>
+            <w:pPr>
+              <w:rPr>
+                <w:rFonts w:ascii="Times New Roman" w:hAnsi="Times New Roman" w:cs="Times New Roman"/>
+              </w:rPr>
+            </w:pPr>
+            <w:r>
+              <w:rPr>
+                <w:rFonts w:ascii="Times New Roman" w:hAnsi="Times New Roman" w:cs="Times New Roman"/>
+              </w:rPr>
+              <w:t>Return to the main GUI</w:t>
+            </w:r>
+          </w:p>
+        </w:tc>
+        <w:tc>
+          <w:tcPr>
+            <w:tcW w:w="1557" w:type="dxa"/>
+            <w:shd w:val="clear" w:color="auto" w:fill="FFF2CC" w:themeFill="accent4" w:themeFillTint="33"/>
+          </w:tcPr>
+          <w:p>
+            <w:pPr>
+              <w:rPr>
+                <w:rFonts w:ascii="Times New Roman" w:hAnsi="Times New Roman" w:cs="Times New Roman"/>
+              </w:rPr>
+            </w:pPr>
+            <w:r>
+              <w:rPr>
+                <w:rFonts w:ascii="Times New Roman" w:hAnsi="Times New Roman" w:cs="Times New Roman"/>
+              </w:rPr>
+              <w:t xml:space="preserve">As </w:t>
+            </w:r>
+            <w:proofErr w:type="gramStart"/>
+            <w:r>
+              <w:rPr>
+                <w:rFonts w:ascii="Times New Roman" w:hAnsi="Times New Roman" w:cs="Times New Roman"/>
+              </w:rPr>
+              <w:t>expected</w:t>
+            </w:r>
+            <w:proofErr w:type="gramEnd"/>
           </w:p>
         </w:tc>
         <w:tc>
           <w:tcPr>
             <w:tcW w:w="1558" w:type="dxa"/>
-          </w:tcPr>
-          <w:p>
-            <w:pPr>
-              <w:rPr>
-                <w:rFonts w:ascii="Times New Roman" w:hAnsi="Times New Roman" w:cs="Times New Roman"/>
-              </w:rPr>
-            </w:pPr>
-            <w:r>
-              <w:rPr>
-                <w:rFonts w:ascii="Times New Roman" w:hAnsi="Times New Roman" w:cs="Times New Roman"/>
-              </w:rPr>
-              <w:t xml:space="preserve">Image </w:t>
-            </w:r>
-            <w:r>
-              <w:rPr>
-                <w:rFonts w:ascii="Times New Roman" w:hAnsi="Times New Roman" w:cs="Times New Roman"/>
-              </w:rPr>
-              <w:t xml:space="preserve">opens and is displayed </w:t>
-            </w:r>
-          </w:p>
-        </w:tc>
-        <w:tc>
-          <w:tcPr>
-            <w:tcW w:w="1558" w:type="dxa"/>
-          </w:tcPr>
-          <w:p>
-            <w:pPr>
-              <w:rPr>
-                <w:rFonts w:ascii="Times New Roman" w:hAnsi="Times New Roman" w:cs="Times New Roman"/>
-              </w:rPr>
-            </w:pPr>
-            <w:r>
-              <w:rPr>
-                <w:rFonts w:ascii="Times New Roman" w:hAnsi="Times New Roman" w:cs="Times New Roman"/>
-              </w:rPr>
-              <w:t xml:space="preserve">As </w:t>
-            </w:r>
-            <w:proofErr w:type="gramStart"/>
-            <w:r>
-              <w:rPr>
-                <w:rFonts w:ascii="Times New Roman" w:hAnsi="Times New Roman" w:cs="Times New Roman"/>
-              </w:rPr>
-              <w:t>expected</w:t>
-            </w:r>
-            <w:proofErr w:type="gramEnd"/>
-          </w:p>
-        </w:tc>
-        <w:tc>
-          <w:tcPr>
-            <w:tcW w:w="1559" w:type="dxa"/>
+            <w:shd w:val="clear" w:color="auto" w:fill="FFF2CC" w:themeFill="accent4" w:themeFillTint="33"/>
           </w:tcPr>
           <w:p>
             <w:pPr>
@@ -3116,7 +3045,8 @@
         </w:tc>
         <w:tc>
           <w:tcPr>
-            <w:tcW w:w="1559" w:type="dxa"/>
+            <w:tcW w:w="1556" w:type="dxa"/>
+            <w:shd w:val="clear" w:color="auto" w:fill="FFF2CC" w:themeFill="accent4" w:themeFillTint="33"/>
           </w:tcPr>
           <w:p>
             <w:pPr>
@@ -3130,7 +3060,7 @@
       <w:tr>
         <w:tc>
           <w:tcPr>
-            <w:tcW w:w="445" w:type="dxa"/>
+            <w:tcW w:w="456" w:type="dxa"/>
           </w:tcPr>
           <w:p>
             <w:pPr>
@@ -3148,20 +3078,64 @@
         </w:tc>
         <w:tc>
           <w:tcPr>
-            <w:tcW w:w="2671" w:type="dxa"/>
-          </w:tcPr>
-          <w:p>
-            <w:pPr>
-              <w:rPr>
-                <w:rFonts w:ascii="Times New Roman" w:hAnsi="Times New Roman" w:cs="Times New Roman"/>
-              </w:rPr>
-            </w:pPr>
-            <w:r>
-              <w:rPr>
-                <w:rFonts w:ascii="Times New Roman" w:hAnsi="Times New Roman" w:cs="Times New Roman"/>
-              </w:rPr>
-              <w:t>Attempt to enter test phrase into text input area</w:t>
-            </w:r>
+            <w:tcW w:w="2666" w:type="dxa"/>
+          </w:tcPr>
+          <w:p>
+            <w:pPr>
+              <w:rPr>
+                <w:rFonts w:ascii="Times New Roman" w:hAnsi="Times New Roman" w:cs="Times New Roman"/>
+              </w:rPr>
+            </w:pPr>
+            <w:r>
+              <w:rPr>
+                <w:rFonts w:ascii="Times New Roman" w:hAnsi="Times New Roman" w:cs="Times New Roman"/>
+              </w:rPr>
+              <w:t>Attempt to open image file</w:t>
+            </w:r>
+          </w:p>
+        </w:tc>
+        <w:tc>
+          <w:tcPr>
+            <w:tcW w:w="1557" w:type="dxa"/>
+          </w:tcPr>
+          <w:p>
+            <w:pPr>
+              <w:rPr>
+                <w:rFonts w:ascii="Times New Roman" w:hAnsi="Times New Roman" w:cs="Times New Roman"/>
+              </w:rPr>
+            </w:pPr>
+            <w:r>
+              <w:rPr>
+                <w:rFonts w:ascii="Times New Roman" w:hAnsi="Times New Roman" w:cs="Times New Roman"/>
+              </w:rPr>
+              <w:t xml:space="preserve">Image opens and is displayed </w:t>
+            </w:r>
+          </w:p>
+        </w:tc>
+        <w:tc>
+          <w:tcPr>
+            <w:tcW w:w="1557" w:type="dxa"/>
+          </w:tcPr>
+          <w:p>
+            <w:pPr>
+              <w:rPr>
+                <w:rFonts w:ascii="Times New Roman" w:hAnsi="Times New Roman" w:cs="Times New Roman"/>
+              </w:rPr>
+            </w:pPr>
+            <w:r>
+              <w:rPr>
+                <w:rFonts w:ascii="Times New Roman" w:hAnsi="Times New Roman" w:cs="Times New Roman"/>
+              </w:rPr>
+              <w:t xml:space="preserve">As </w:t>
+            </w:r>
+            <w:proofErr w:type="gramStart"/>
+            <w:r>
+              <w:rPr>
+                <w:rFonts w:ascii="Times New Roman" w:hAnsi="Times New Roman" w:cs="Times New Roman"/>
+              </w:rPr>
+              <w:t>expected</w:t>
+            </w:r>
+            <w:proofErr w:type="gramEnd"/>
           </w:p>
         </w:tc>
         <w:tc>
@@ -3178,57 +3152,13 @@
               <w:rPr>
                 <w:rFonts w:ascii="Times New Roman" w:hAnsi="Times New Roman" w:cs="Times New Roman"/>
               </w:rPr>
-              <w:t>Text is displayed. Allowed character count decreases</w:t>
-            </w:r>
-          </w:p>
-        </w:tc>
-        <w:tc>
-          <w:tcPr>
-            <w:tcW w:w="1558" w:type="dxa"/>
-          </w:tcPr>
-          <w:p>
-            <w:pPr>
-              <w:rPr>
-                <w:rFonts w:ascii="Times New Roman" w:hAnsi="Times New Roman" w:cs="Times New Roman"/>
-              </w:rPr>
-            </w:pPr>
-            <w:r>
-              <w:rPr>
-                <w:rFonts w:ascii="Times New Roman" w:hAnsi="Times New Roman" w:cs="Times New Roman"/>
-              </w:rPr>
-              <w:t xml:space="preserve">As </w:t>
-            </w:r>
-            <w:proofErr w:type="gramStart"/>
-            <w:r>
-              <w:rPr>
-                <w:rFonts w:ascii="Times New Roman" w:hAnsi="Times New Roman" w:cs="Times New Roman"/>
-              </w:rPr>
-              <w:t>expected</w:t>
-            </w:r>
-            <w:proofErr w:type="gramEnd"/>
-          </w:p>
-        </w:tc>
-        <w:tc>
-          <w:tcPr>
-            <w:tcW w:w="1559" w:type="dxa"/>
-          </w:tcPr>
-          <w:p>
-            <w:pPr>
-              <w:rPr>
-                <w:rFonts w:ascii="Times New Roman" w:hAnsi="Times New Roman" w:cs="Times New Roman"/>
-              </w:rPr>
-            </w:pPr>
-            <w:r>
-              <w:rPr>
-                <w:rFonts w:ascii="Times New Roman" w:hAnsi="Times New Roman" w:cs="Times New Roman"/>
-              </w:rPr>
               <w:t>Pass</w:t>
             </w:r>
           </w:p>
         </w:tc>
         <w:tc>
           <w:tcPr>
-            <w:tcW w:w="1559" w:type="dxa"/>
+            <w:tcW w:w="1556" w:type="dxa"/>
           </w:tcPr>
           <w:p>
             <w:pPr>
@@ -3242,7 +3172,7 @@
       <w:tr>
         <w:tc>
           <w:tcPr>
-            <w:tcW w:w="445" w:type="dxa"/>
+            <w:tcW w:w="456" w:type="dxa"/>
           </w:tcPr>
           <w:p>
             <w:pPr>
@@ -3260,20 +3190,64 @@
         </w:tc>
         <w:tc>
           <w:tcPr>
-            <w:tcW w:w="2671" w:type="dxa"/>
-          </w:tcPr>
-          <w:p>
-            <w:pPr>
-              <w:rPr>
-                <w:rFonts w:ascii="Times New Roman" w:hAnsi="Times New Roman" w:cs="Times New Roman"/>
-              </w:rPr>
-            </w:pPr>
-            <w:r>
-              <w:rPr>
-                <w:rFonts w:ascii="Times New Roman" w:hAnsi="Times New Roman" w:cs="Times New Roman"/>
-              </w:rPr>
-              <w:t>Attempt to enter text greater than maximum allowed for the image</w:t>
-            </w:r>
+            <w:tcW w:w="2666" w:type="dxa"/>
+          </w:tcPr>
+          <w:p>
+            <w:pPr>
+              <w:rPr>
+                <w:rFonts w:ascii="Times New Roman" w:hAnsi="Times New Roman" w:cs="Times New Roman"/>
+              </w:rPr>
+            </w:pPr>
+            <w:r>
+              <w:rPr>
+                <w:rFonts w:ascii="Times New Roman" w:hAnsi="Times New Roman" w:cs="Times New Roman"/>
+              </w:rPr>
+              <w:t>Attempt to enter test phrase into text input area</w:t>
+            </w:r>
+          </w:p>
+        </w:tc>
+        <w:tc>
+          <w:tcPr>
+            <w:tcW w:w="1557" w:type="dxa"/>
+          </w:tcPr>
+          <w:p>
+            <w:pPr>
+              <w:rPr>
+                <w:rFonts w:ascii="Times New Roman" w:hAnsi="Times New Roman" w:cs="Times New Roman"/>
+              </w:rPr>
+            </w:pPr>
+            <w:r>
+              <w:rPr>
+                <w:rFonts w:ascii="Times New Roman" w:hAnsi="Times New Roman" w:cs="Times New Roman"/>
+              </w:rPr>
+              <w:t>Text is displayed. Allowed character count decreases</w:t>
+            </w:r>
+          </w:p>
+        </w:tc>
+        <w:tc>
+          <w:tcPr>
+            <w:tcW w:w="1557" w:type="dxa"/>
+          </w:tcPr>
+          <w:p>
+            <w:pPr>
+              <w:rPr>
+                <w:rFonts w:ascii="Times New Roman" w:hAnsi="Times New Roman" w:cs="Times New Roman"/>
+              </w:rPr>
+            </w:pPr>
+            <w:r>
+              <w:rPr>
+                <w:rFonts w:ascii="Times New Roman" w:hAnsi="Times New Roman" w:cs="Times New Roman"/>
+              </w:rPr>
+              <w:t xml:space="preserve">As </w:t>
+            </w:r>
+            <w:proofErr w:type="gramStart"/>
+            <w:r>
+              <w:rPr>
+                <w:rFonts w:ascii="Times New Roman" w:hAnsi="Times New Roman" w:cs="Times New Roman"/>
+              </w:rPr>
+              <w:t>expected</w:t>
+            </w:r>
+            <w:proofErr w:type="gramEnd"/>
           </w:p>
         </w:tc>
         <w:tc>
@@ -3290,37 +3264,13 @@
               <w:rPr>
                 <w:rFonts w:ascii="Times New Roman" w:hAnsi="Times New Roman" w:cs="Times New Roman"/>
               </w:rPr>
-              <w:t>Text box does not allow input beyond maximum. Warning message displays</w:t>
-            </w:r>
-          </w:p>
-        </w:tc>
-        <w:tc>
-          <w:tcPr>
-            <w:tcW w:w="1558" w:type="dxa"/>
-          </w:tcPr>
-          <w:p>
-            <w:pPr>
-              <w:rPr>
-                <w:rFonts w:ascii="Times New Roman" w:hAnsi="Times New Roman" w:cs="Times New Roman"/>
-              </w:rPr>
-            </w:pPr>
-          </w:p>
-        </w:tc>
-        <w:tc>
-          <w:tcPr>
-            <w:tcW w:w="1559" w:type="dxa"/>
-          </w:tcPr>
-          <w:p>
-            <w:pPr>
-              <w:rPr>
-                <w:rFonts w:ascii="Times New Roman" w:hAnsi="Times New Roman" w:cs="Times New Roman"/>
-              </w:rPr>
-            </w:pPr>
-          </w:p>
-        </w:tc>
-        <w:tc>
-          <w:tcPr>
-            <w:tcW w:w="1559" w:type="dxa"/>
+              <w:t>Pass</w:t>
+            </w:r>
+          </w:p>
+        </w:tc>
+        <w:tc>
+          <w:tcPr>
+            <w:tcW w:w="1556" w:type="dxa"/>
           </w:tcPr>
           <w:p>
             <w:pPr>
@@ -3334,7 +3284,7 @@
       <w:tr>
         <w:tc>
           <w:tcPr>
-            <w:tcW w:w="445" w:type="dxa"/>
+            <w:tcW w:w="456" w:type="dxa"/>
           </w:tcPr>
           <w:p>
             <w:pPr>
@@ -3352,20 +3302,78 @@
         </w:tc>
         <w:tc>
           <w:tcPr>
-            <w:tcW w:w="2671" w:type="dxa"/>
-          </w:tcPr>
-          <w:p>
-            <w:pPr>
-              <w:rPr>
-                <w:rFonts w:ascii="Times New Roman" w:hAnsi="Times New Roman" w:cs="Times New Roman"/>
-              </w:rPr>
-            </w:pPr>
-            <w:r>
-              <w:rPr>
-                <w:rFonts w:ascii="Times New Roman" w:hAnsi="Times New Roman" w:cs="Times New Roman"/>
-              </w:rPr>
-              <w:t>Encode image button pressed</w:t>
-            </w:r>
+            <w:tcW w:w="2666" w:type="dxa"/>
+          </w:tcPr>
+          <w:p>
+            <w:pPr>
+              <w:rPr>
+                <w:rFonts w:ascii="Times New Roman" w:hAnsi="Times New Roman" w:cs="Times New Roman"/>
+              </w:rPr>
+            </w:pPr>
+            <w:r>
+              <w:rPr>
+                <w:rFonts w:ascii="Times New Roman" w:hAnsi="Times New Roman" w:cs="Times New Roman"/>
+              </w:rPr>
+              <w:t>Attempt to enter text greater than maximum allowed for the image</w:t>
+            </w:r>
+          </w:p>
+        </w:tc>
+        <w:tc>
+          <w:tcPr>
+            <w:tcW w:w="1557" w:type="dxa"/>
+            <w:shd w:val="clear" w:color="auto" w:fill="FFF2CC" w:themeFill="accent4" w:themeFillTint="33"/>
+          </w:tcPr>
+          <w:p>
+            <w:pPr>
+              <w:rPr>
+                <w:rFonts w:ascii="Times New Roman" w:hAnsi="Times New Roman" w:cs="Times New Roman"/>
+              </w:rPr>
+            </w:pPr>
+            <w:r>
+              <w:rPr>
+                <w:rFonts w:ascii="Times New Roman" w:hAnsi="Times New Roman" w:cs="Times New Roman"/>
+                <w:strike/>
+              </w:rPr>
+              <w:t>Text box does not allow input beyond maximum.</w:t>
+            </w:r>
+            <w:r>
+              <w:rPr>
+                <w:rFonts w:ascii="Times New Roman" w:hAnsi="Times New Roman" w:cs="Times New Roman"/>
+              </w:rPr>
+              <w:t xml:space="preserve"> Warning message displays</w:t>
+            </w:r>
+            <w:r>
+              <w:rPr>
+                <w:rFonts w:ascii="Times New Roman" w:hAnsi="Times New Roman" w:cs="Times New Roman"/>
+              </w:rPr>
+              <w:t xml:space="preserve"> in the Main GUI.</w:t>
+            </w:r>
+          </w:p>
+        </w:tc>
+        <w:tc>
+          <w:tcPr>
+            <w:tcW w:w="1557" w:type="dxa"/>
+          </w:tcPr>
+          <w:p>
+            <w:pPr>
+              <w:rPr>
+                <w:rFonts w:ascii="Times New Roman" w:hAnsi="Times New Roman" w:cs="Times New Roman"/>
+              </w:rPr>
+            </w:pPr>
+            <w:r>
+              <w:rPr>
+                <w:rFonts w:ascii="Times New Roman" w:hAnsi="Times New Roman" w:cs="Times New Roman"/>
+              </w:rPr>
+              <w:t xml:space="preserve">As </w:t>
+            </w:r>
+            <w:proofErr w:type="gramStart"/>
+            <w:r>
+              <w:rPr>
+                <w:rFonts w:ascii="Times New Roman" w:hAnsi="Times New Roman" w:cs="Times New Roman"/>
+              </w:rPr>
+              <w:t>expected</w:t>
+            </w:r>
+            <w:proofErr w:type="gramEnd"/>
           </w:p>
         </w:tc>
         <w:tc>
@@ -3382,57 +3390,13 @@
               <w:rPr>
                 <w:rFonts w:ascii="Times New Roman" w:hAnsi="Times New Roman" w:cs="Times New Roman"/>
               </w:rPr>
-              <w:t>Text input is disabled</w:t>
-            </w:r>
-          </w:p>
-        </w:tc>
-        <w:tc>
-          <w:tcPr>
-            <w:tcW w:w="1558" w:type="dxa"/>
-          </w:tcPr>
-          <w:p>
-            <w:pPr>
-              <w:rPr>
-                <w:rFonts w:ascii="Times New Roman" w:hAnsi="Times New Roman" w:cs="Times New Roman"/>
-              </w:rPr>
-            </w:pPr>
-            <w:r>
-              <w:rPr>
-                <w:rFonts w:ascii="Times New Roman" w:hAnsi="Times New Roman" w:cs="Times New Roman"/>
-              </w:rPr>
-              <w:t xml:space="preserve">As </w:t>
-            </w:r>
-            <w:proofErr w:type="gramStart"/>
-            <w:r>
-              <w:rPr>
-                <w:rFonts w:ascii="Times New Roman" w:hAnsi="Times New Roman" w:cs="Times New Roman"/>
-              </w:rPr>
-              <w:t>expected</w:t>
-            </w:r>
-            <w:proofErr w:type="gramEnd"/>
-          </w:p>
-        </w:tc>
-        <w:tc>
-          <w:tcPr>
-            <w:tcW w:w="1559" w:type="dxa"/>
-          </w:tcPr>
-          <w:p>
-            <w:pPr>
-              <w:rPr>
-                <w:rFonts w:ascii="Times New Roman" w:hAnsi="Times New Roman" w:cs="Times New Roman"/>
-              </w:rPr>
-            </w:pPr>
-            <w:r>
-              <w:rPr>
-                <w:rFonts w:ascii="Times New Roman" w:hAnsi="Times New Roman" w:cs="Times New Roman"/>
-              </w:rPr>
               <w:t>Pass</w:t>
             </w:r>
           </w:p>
         </w:tc>
         <w:tc>
           <w:tcPr>
-            <w:tcW w:w="1559" w:type="dxa"/>
+            <w:tcW w:w="1556" w:type="dxa"/>
           </w:tcPr>
           <w:p>
             <w:pPr>
@@ -3446,7 +3410,8 @@
       <w:tr>
         <w:tc>
           <w:tcPr>
-            <w:tcW w:w="445" w:type="dxa"/>
+            <w:tcW w:w="456" w:type="dxa"/>
+            <w:shd w:val="clear" w:color="auto" w:fill="FFF2CC" w:themeFill="accent4" w:themeFillTint="33"/>
           </w:tcPr>
           <w:p>
             <w:pPr>
@@ -3464,75 +3429,106 @@
         </w:tc>
         <w:tc>
           <w:tcPr>
-            <w:tcW w:w="2671" w:type="dxa"/>
-          </w:tcPr>
-          <w:p>
-            <w:pPr>
-              <w:rPr>
-                <w:rFonts w:ascii="Times New Roman" w:hAnsi="Times New Roman" w:cs="Times New Roman"/>
-              </w:rPr>
-            </w:pPr>
-            <w:r>
-              <w:rPr>
-                <w:rFonts w:ascii="Times New Roman" w:hAnsi="Times New Roman" w:cs="Times New Roman"/>
-              </w:rPr>
-              <w:t>Save image button pressed</w:t>
-            </w:r>
+            <w:tcW w:w="2666" w:type="dxa"/>
+            <w:shd w:val="clear" w:color="auto" w:fill="FFF2CC" w:themeFill="accent4" w:themeFillTint="33"/>
+          </w:tcPr>
+          <w:p>
+            <w:pPr>
+              <w:rPr>
+                <w:rFonts w:ascii="Times New Roman" w:hAnsi="Times New Roman" w:cs="Times New Roman"/>
+              </w:rPr>
+            </w:pPr>
+            <w:r>
+              <w:rPr>
+                <w:rFonts w:ascii="Times New Roman" w:hAnsi="Times New Roman" w:cs="Times New Roman"/>
+              </w:rPr>
+              <w:t>Attempt to enter text greater than maximum allowed for the image</w:t>
+            </w:r>
+            <w:r>
+              <w:rPr>
+                <w:rFonts w:ascii="Times New Roman" w:hAnsi="Times New Roman" w:cs="Times New Roman"/>
+              </w:rPr>
+              <w:t xml:space="preserve">, </w:t>
+            </w:r>
+            <w:r>
+              <w:rPr>
+                <w:rFonts w:ascii="Times New Roman" w:hAnsi="Times New Roman" w:cs="Times New Roman"/>
+              </w:rPr>
+              <w:lastRenderedPageBreak/>
+              <w:t>then</w:t>
+            </w:r>
+            <w:r>
+              <w:rPr>
+                <w:rFonts w:ascii="Times New Roman" w:hAnsi="Times New Roman" w:cs="Times New Roman"/>
+              </w:rPr>
+              <w:t xml:space="preserve"> encode image button is pressed.</w:t>
+            </w:r>
+          </w:p>
+        </w:tc>
+        <w:tc>
+          <w:tcPr>
+            <w:tcW w:w="1557" w:type="dxa"/>
+            <w:shd w:val="clear" w:color="auto" w:fill="FFF2CC" w:themeFill="accent4" w:themeFillTint="33"/>
+          </w:tcPr>
+          <w:p>
+            <w:pPr>
+              <w:rPr>
+                <w:rFonts w:ascii="Times New Roman" w:hAnsi="Times New Roman" w:cs="Times New Roman"/>
+                <w:strike/>
+              </w:rPr>
+            </w:pPr>
+            <w:r>
+              <w:rPr>
+                <w:rFonts w:ascii="Times New Roman" w:hAnsi="Times New Roman" w:cs="Times New Roman"/>
+              </w:rPr>
+              <w:lastRenderedPageBreak/>
+              <w:t>Error dialog popup</w:t>
+            </w:r>
+            <w:r>
+              <w:rPr>
+                <w:rFonts w:ascii="Times New Roman" w:hAnsi="Times New Roman" w:cs="Times New Roman"/>
+              </w:rPr>
+              <w:t>s</w:t>
+            </w:r>
+            <w:r>
+              <w:rPr>
+                <w:rFonts w:ascii="Times New Roman" w:hAnsi="Times New Roman" w:cs="Times New Roman"/>
+              </w:rPr>
+              <w:t>. Not encodable.</w:t>
+            </w:r>
+          </w:p>
+        </w:tc>
+        <w:tc>
+          <w:tcPr>
+            <w:tcW w:w="1557" w:type="dxa"/>
+            <w:shd w:val="clear" w:color="auto" w:fill="FFF2CC" w:themeFill="accent4" w:themeFillTint="33"/>
+          </w:tcPr>
+          <w:p>
+            <w:pPr>
+              <w:rPr>
+                <w:rFonts w:ascii="Times New Roman" w:hAnsi="Times New Roman" w:cs="Times New Roman"/>
+              </w:rPr>
+            </w:pPr>
+            <w:r>
+              <w:rPr>
+                <w:rFonts w:ascii="Times New Roman" w:hAnsi="Times New Roman" w:cs="Times New Roman"/>
+              </w:rPr>
+              <w:t xml:space="preserve">As </w:t>
+            </w:r>
+            <w:proofErr w:type="gramStart"/>
+            <w:r>
+              <w:rPr>
+                <w:rFonts w:ascii="Times New Roman" w:hAnsi="Times New Roman" w:cs="Times New Roman"/>
+              </w:rPr>
+              <w:t>expected</w:t>
+            </w:r>
+            <w:proofErr w:type="gramEnd"/>
           </w:p>
         </w:tc>
         <w:tc>
           <w:tcPr>
             <w:tcW w:w="1558" w:type="dxa"/>
-          </w:tcPr>
-          <w:p>
-            <w:pPr>
-              <w:rPr>
-                <w:rFonts w:ascii="Times New Roman" w:hAnsi="Times New Roman" w:cs="Times New Roman"/>
-              </w:rPr>
-            </w:pPr>
-            <w:r>
-              <w:rPr>
-                <w:rFonts w:ascii="Times New Roman" w:hAnsi="Times New Roman" w:cs="Times New Roman"/>
-              </w:rPr>
-              <w:t xml:space="preserve">Save file </w:t>
-            </w:r>
-            <w:r>
-              <w:rPr>
-                <w:rFonts w:ascii="Times New Roman" w:hAnsi="Times New Roman" w:cs="Times New Roman"/>
-              </w:rPr>
-              <w:t>dialog opens</w:t>
-            </w:r>
-          </w:p>
-        </w:tc>
-        <w:tc>
-          <w:tcPr>
-            <w:tcW w:w="1558" w:type="dxa"/>
-          </w:tcPr>
-          <w:p>
-            <w:pPr>
-              <w:rPr>
-                <w:rFonts w:ascii="Times New Roman" w:hAnsi="Times New Roman" w:cs="Times New Roman"/>
-              </w:rPr>
-            </w:pPr>
-            <w:r>
-              <w:rPr>
-                <w:rFonts w:ascii="Times New Roman" w:hAnsi="Times New Roman" w:cs="Times New Roman"/>
-              </w:rPr>
-              <w:t xml:space="preserve">As </w:t>
-            </w:r>
-            <w:proofErr w:type="gramStart"/>
-            <w:r>
-              <w:rPr>
-                <w:rFonts w:ascii="Times New Roman" w:hAnsi="Times New Roman" w:cs="Times New Roman"/>
-              </w:rPr>
-              <w:t>expected</w:t>
-            </w:r>
-            <w:proofErr w:type="gramEnd"/>
-          </w:p>
-        </w:tc>
-        <w:tc>
-          <w:tcPr>
-            <w:tcW w:w="1559" w:type="dxa"/>
+            <w:shd w:val="clear" w:color="auto" w:fill="FFF2CC" w:themeFill="accent4" w:themeFillTint="33"/>
           </w:tcPr>
           <w:p>
             <w:pPr>
@@ -3550,7 +3546,8 @@
         </w:tc>
         <w:tc>
           <w:tcPr>
-            <w:tcW w:w="1559" w:type="dxa"/>
+            <w:tcW w:w="1556" w:type="dxa"/>
+            <w:shd w:val="clear" w:color="auto" w:fill="FFF2CC" w:themeFill="accent4" w:themeFillTint="33"/>
           </w:tcPr>
           <w:p>
             <w:pPr>
@@ -3564,79 +3561,138 @@
       <w:tr>
         <w:tc>
           <w:tcPr>
-            <w:tcW w:w="445" w:type="dxa"/>
-          </w:tcPr>
-          <w:p>
-            <w:pPr>
-              <w:rPr>
-                <w:rFonts w:ascii="Times New Roman" w:hAnsi="Times New Roman" w:cs="Times New Roman"/>
-              </w:rPr>
-            </w:pPr>
-            <w:r>
-              <w:rPr>
-                <w:rFonts w:ascii="Times New Roman" w:hAnsi="Times New Roman" w:cs="Times New Roman"/>
-              </w:rPr>
-              <w:t>11</w:t>
-            </w:r>
-          </w:p>
-        </w:tc>
-        <w:tc>
-          <w:tcPr>
-            <w:tcW w:w="2671" w:type="dxa"/>
-          </w:tcPr>
-          <w:p>
-            <w:pPr>
-              <w:rPr>
-                <w:rFonts w:ascii="Times New Roman" w:hAnsi="Times New Roman" w:cs="Times New Roman"/>
-              </w:rPr>
-            </w:pPr>
-            <w:r>
-              <w:rPr>
-                <w:rFonts w:ascii="Times New Roman" w:hAnsi="Times New Roman" w:cs="Times New Roman"/>
-              </w:rPr>
-              <w:t>Attempt to save file with incorrect extension</w:t>
-            </w:r>
+            <w:tcW w:w="456" w:type="dxa"/>
+            <w:shd w:val="clear" w:color="auto" w:fill="FFF2CC" w:themeFill="accent4" w:themeFillTint="33"/>
+          </w:tcPr>
+          <w:p>
+            <w:pPr>
+              <w:rPr>
+                <w:rFonts w:ascii="Times New Roman" w:hAnsi="Times New Roman" w:cs="Times New Roman"/>
+              </w:rPr>
+            </w:pPr>
+          </w:p>
+        </w:tc>
+        <w:tc>
+          <w:tcPr>
+            <w:tcW w:w="2666" w:type="dxa"/>
+            <w:shd w:val="clear" w:color="auto" w:fill="FFF2CC" w:themeFill="accent4" w:themeFillTint="33"/>
+          </w:tcPr>
+          <w:p>
+            <w:pPr>
+              <w:rPr>
+                <w:rFonts w:ascii="Times New Roman" w:hAnsi="Times New Roman" w:cs="Times New Roman"/>
+              </w:rPr>
+            </w:pPr>
+            <w:r>
+              <w:rPr>
+                <w:rFonts w:ascii="Times New Roman" w:hAnsi="Times New Roman" w:cs="Times New Roman"/>
+              </w:rPr>
+              <w:t xml:space="preserve">Enter valid characters in the </w:t>
+            </w:r>
+            <w:proofErr w:type="spellStart"/>
+            <w:r>
+              <w:rPr>
+                <w:rFonts w:ascii="Times New Roman" w:hAnsi="Times New Roman" w:cs="Times New Roman"/>
+              </w:rPr>
+              <w:t>textfield</w:t>
+            </w:r>
+            <w:proofErr w:type="spellEnd"/>
+            <w:r>
+              <w:rPr>
+                <w:rFonts w:ascii="Times New Roman" w:hAnsi="Times New Roman" w:cs="Times New Roman"/>
+              </w:rPr>
+              <w:t xml:space="preserve">, then </w:t>
+            </w:r>
+            <w:r>
+              <w:rPr>
+                <w:rFonts w:ascii="Times New Roman" w:hAnsi="Times New Roman" w:cs="Times New Roman"/>
+              </w:rPr>
+              <w:t>encode image button pressed</w:t>
+            </w:r>
+          </w:p>
+        </w:tc>
+        <w:tc>
+          <w:tcPr>
+            <w:tcW w:w="1557" w:type="dxa"/>
+            <w:shd w:val="clear" w:color="auto" w:fill="FFF2CC" w:themeFill="accent4" w:themeFillTint="33"/>
+          </w:tcPr>
+          <w:p>
+            <w:pPr>
+              <w:rPr>
+                <w:rFonts w:ascii="Times New Roman" w:hAnsi="Times New Roman" w:cs="Times New Roman"/>
+              </w:rPr>
+            </w:pPr>
+            <w:r>
+              <w:rPr>
+                <w:rFonts w:ascii="Times New Roman" w:hAnsi="Times New Roman" w:cs="Times New Roman"/>
+              </w:rPr>
+              <w:t>Text input is disabled</w:t>
+            </w:r>
+          </w:p>
+          <w:p>
+            <w:pPr>
+              <w:rPr>
+                <w:rFonts w:ascii="Times New Roman" w:hAnsi="Times New Roman" w:cs="Times New Roman"/>
+              </w:rPr>
+            </w:pPr>
+            <w:r>
+              <w:rPr>
+                <w:rFonts w:ascii="Times New Roman" w:hAnsi="Times New Roman" w:cs="Times New Roman"/>
+              </w:rPr>
+              <w:t>Reset button is enabled</w:t>
+            </w:r>
+          </w:p>
+        </w:tc>
+        <w:tc>
+          <w:tcPr>
+            <w:tcW w:w="1557" w:type="dxa"/>
+            <w:shd w:val="clear" w:color="auto" w:fill="FFF2CC" w:themeFill="accent4" w:themeFillTint="33"/>
+          </w:tcPr>
+          <w:p>
+            <w:pPr>
+              <w:rPr>
+                <w:rFonts w:ascii="Times New Roman" w:hAnsi="Times New Roman" w:cs="Times New Roman"/>
+              </w:rPr>
+            </w:pPr>
+            <w:r>
+              <w:rPr>
+                <w:rFonts w:ascii="Times New Roman" w:hAnsi="Times New Roman" w:cs="Times New Roman"/>
+              </w:rPr>
+              <w:t xml:space="preserve">As </w:t>
+            </w:r>
+            <w:proofErr w:type="gramStart"/>
+            <w:r>
+              <w:rPr>
+                <w:rFonts w:ascii="Times New Roman" w:hAnsi="Times New Roman" w:cs="Times New Roman"/>
+              </w:rPr>
+              <w:t>expected</w:t>
+            </w:r>
+            <w:proofErr w:type="gramEnd"/>
           </w:p>
         </w:tc>
         <w:tc>
           <w:tcPr>
             <w:tcW w:w="1558" w:type="dxa"/>
-          </w:tcPr>
-          <w:p>
-            <w:pPr>
-              <w:rPr>
-                <w:rFonts w:ascii="Times New Roman" w:hAnsi="Times New Roman" w:cs="Times New Roman"/>
-              </w:rPr>
-            </w:pPr>
-          </w:p>
-        </w:tc>
-        <w:tc>
-          <w:tcPr>
-            <w:tcW w:w="1558" w:type="dxa"/>
-          </w:tcPr>
-          <w:p>
-            <w:pPr>
-              <w:rPr>
-                <w:rFonts w:ascii="Times New Roman" w:hAnsi="Times New Roman" w:cs="Times New Roman"/>
-              </w:rPr>
-            </w:pPr>
-          </w:p>
-        </w:tc>
-        <w:tc>
-          <w:tcPr>
-            <w:tcW w:w="1559" w:type="dxa"/>
-          </w:tcPr>
-          <w:p>
-            <w:pPr>
-              <w:rPr>
-                <w:rFonts w:ascii="Times New Roman" w:hAnsi="Times New Roman" w:cs="Times New Roman"/>
-              </w:rPr>
-            </w:pPr>
-          </w:p>
-        </w:tc>
-        <w:tc>
-          <w:tcPr>
-            <w:tcW w:w="1559" w:type="dxa"/>
+            <w:shd w:val="clear" w:color="auto" w:fill="FFF2CC" w:themeFill="accent4" w:themeFillTint="33"/>
+          </w:tcPr>
+          <w:p>
+            <w:pPr>
+              <w:rPr>
+                <w:rFonts w:ascii="Times New Roman" w:hAnsi="Times New Roman" w:cs="Times New Roman"/>
+              </w:rPr>
+            </w:pPr>
+            <w:r>
+              <w:rPr>
+                <w:rFonts w:ascii="Times New Roman" w:hAnsi="Times New Roman" w:cs="Times New Roman"/>
+              </w:rPr>
+              <w:t>Pass</w:t>
+            </w:r>
+          </w:p>
+        </w:tc>
+        <w:tc>
+          <w:tcPr>
+            <w:tcW w:w="1556" w:type="dxa"/>
+            <w:shd w:val="clear" w:color="auto" w:fill="FFF2CC" w:themeFill="accent4" w:themeFillTint="33"/>
           </w:tcPr>
           <w:p>
             <w:pPr>
@@ -3650,39 +3706,88 @@
       <w:tr>
         <w:tc>
           <w:tcPr>
-            <w:tcW w:w="445" w:type="dxa"/>
-          </w:tcPr>
-          <w:p>
-            <w:pPr>
-              <w:rPr>
-                <w:rFonts w:ascii="Times New Roman" w:hAnsi="Times New Roman" w:cs="Times New Roman"/>
-              </w:rPr>
-            </w:pPr>
-            <w:r>
-              <w:rPr>
-                <w:rFonts w:ascii="Times New Roman" w:hAnsi="Times New Roman" w:cs="Times New Roman"/>
-              </w:rPr>
-              <w:lastRenderedPageBreak/>
-              <w:t>12</w:t>
-            </w:r>
-          </w:p>
-        </w:tc>
-        <w:tc>
-          <w:tcPr>
-            <w:tcW w:w="2671" w:type="dxa"/>
-          </w:tcPr>
-          <w:p>
-            <w:pPr>
-              <w:rPr>
-                <w:rFonts w:ascii="Times New Roman" w:hAnsi="Times New Roman" w:cs="Times New Roman"/>
-              </w:rPr>
-            </w:pPr>
-            <w:r>
-              <w:rPr>
-                <w:rFonts w:ascii="Times New Roman" w:hAnsi="Times New Roman" w:cs="Times New Roman"/>
-              </w:rPr>
-              <w:t>Select Cancel button inn save dialog</w:t>
-            </w:r>
+            <w:tcW w:w="456" w:type="dxa"/>
+          </w:tcPr>
+          <w:p>
+            <w:pPr>
+              <w:rPr>
+                <w:rFonts w:ascii="Times New Roman" w:hAnsi="Times New Roman" w:cs="Times New Roman"/>
+              </w:rPr>
+            </w:pPr>
+            <w:r>
+              <w:rPr>
+                <w:rFonts w:ascii="Times New Roman" w:hAnsi="Times New Roman" w:cs="Times New Roman"/>
+              </w:rPr>
+              <w:t>1</w:t>
+            </w:r>
+            <w:r>
+              <w:rPr>
+                <w:rFonts w:ascii="Times New Roman" w:hAnsi="Times New Roman" w:cs="Times New Roman"/>
+              </w:rPr>
+              <w:t>1</w:t>
+            </w:r>
+          </w:p>
+        </w:tc>
+        <w:tc>
+          <w:tcPr>
+            <w:tcW w:w="2666" w:type="dxa"/>
+          </w:tcPr>
+          <w:p>
+            <w:pPr>
+              <w:rPr>
+                <w:rFonts w:ascii="Times New Roman" w:hAnsi="Times New Roman" w:cs="Times New Roman"/>
+              </w:rPr>
+            </w:pPr>
+            <w:r>
+              <w:rPr>
+                <w:rFonts w:ascii="Times New Roman" w:hAnsi="Times New Roman" w:cs="Times New Roman"/>
+              </w:rPr>
+              <w:t>Save image button pressed</w:t>
+            </w:r>
+          </w:p>
+        </w:tc>
+        <w:tc>
+          <w:tcPr>
+            <w:tcW w:w="1557" w:type="dxa"/>
+          </w:tcPr>
+          <w:p>
+            <w:pPr>
+              <w:rPr>
+                <w:rFonts w:ascii="Times New Roman" w:hAnsi="Times New Roman" w:cs="Times New Roman"/>
+              </w:rPr>
+            </w:pPr>
+            <w:r>
+              <w:rPr>
+                <w:rFonts w:ascii="Times New Roman" w:hAnsi="Times New Roman" w:cs="Times New Roman"/>
+              </w:rPr>
+              <w:t>Save file dialog opens</w:t>
+            </w:r>
+          </w:p>
+        </w:tc>
+        <w:tc>
+          <w:tcPr>
+            <w:tcW w:w="1557" w:type="dxa"/>
+          </w:tcPr>
+          <w:p>
+            <w:pPr>
+              <w:rPr>
+                <w:rFonts w:ascii="Times New Roman" w:hAnsi="Times New Roman" w:cs="Times New Roman"/>
+              </w:rPr>
+            </w:pPr>
+            <w:r>
+              <w:rPr>
+                <w:rFonts w:ascii="Times New Roman" w:hAnsi="Times New Roman" w:cs="Times New Roman"/>
+              </w:rPr>
+              <w:t xml:space="preserve">As </w:t>
+            </w:r>
+            <w:proofErr w:type="gramStart"/>
+            <w:r>
+              <w:rPr>
+                <w:rFonts w:ascii="Times New Roman" w:hAnsi="Times New Roman" w:cs="Times New Roman"/>
+              </w:rPr>
+              <w:t>expected</w:t>
+            </w:r>
+            <w:proofErr w:type="gramEnd"/>
           </w:p>
         </w:tc>
         <w:tc>
@@ -3699,57 +3804,13 @@
               <w:rPr>
                 <w:rFonts w:ascii="Times New Roman" w:hAnsi="Times New Roman" w:cs="Times New Roman"/>
               </w:rPr>
-              <w:t>Returned to main screen</w:t>
-            </w:r>
-          </w:p>
-        </w:tc>
-        <w:tc>
-          <w:tcPr>
-            <w:tcW w:w="1558" w:type="dxa"/>
-          </w:tcPr>
-          <w:p>
-            <w:pPr>
-              <w:rPr>
-                <w:rFonts w:ascii="Times New Roman" w:hAnsi="Times New Roman" w:cs="Times New Roman"/>
-              </w:rPr>
-            </w:pPr>
-            <w:r>
-              <w:rPr>
-                <w:rFonts w:ascii="Times New Roman" w:hAnsi="Times New Roman" w:cs="Times New Roman"/>
-              </w:rPr>
-              <w:t xml:space="preserve">As </w:t>
-            </w:r>
-            <w:proofErr w:type="gramStart"/>
-            <w:r>
-              <w:rPr>
-                <w:rFonts w:ascii="Times New Roman" w:hAnsi="Times New Roman" w:cs="Times New Roman"/>
-              </w:rPr>
-              <w:t>expected</w:t>
-            </w:r>
-            <w:proofErr w:type="gramEnd"/>
-          </w:p>
-        </w:tc>
-        <w:tc>
-          <w:tcPr>
-            <w:tcW w:w="1559" w:type="dxa"/>
-          </w:tcPr>
-          <w:p>
-            <w:pPr>
-              <w:rPr>
-                <w:rFonts w:ascii="Times New Roman" w:hAnsi="Times New Roman" w:cs="Times New Roman"/>
-              </w:rPr>
-            </w:pPr>
-            <w:r>
-              <w:rPr>
-                <w:rFonts w:ascii="Times New Roman" w:hAnsi="Times New Roman" w:cs="Times New Roman"/>
-              </w:rPr>
               <w:t>Pass</w:t>
             </w:r>
           </w:p>
         </w:tc>
         <w:tc>
           <w:tcPr>
-            <w:tcW w:w="1559" w:type="dxa"/>
+            <w:tcW w:w="1556" w:type="dxa"/>
           </w:tcPr>
           <w:p>
             <w:pPr>
@@ -3763,38 +3824,68 @@
       <w:tr>
         <w:tc>
           <w:tcPr>
-            <w:tcW w:w="445" w:type="dxa"/>
-          </w:tcPr>
-          <w:p>
-            <w:pPr>
-              <w:rPr>
-                <w:rFonts w:ascii="Times New Roman" w:hAnsi="Times New Roman" w:cs="Times New Roman"/>
-              </w:rPr>
-            </w:pPr>
-            <w:r>
-              <w:rPr>
-                <w:rFonts w:ascii="Times New Roman" w:hAnsi="Times New Roman" w:cs="Times New Roman"/>
-              </w:rPr>
-              <w:t>13</w:t>
-            </w:r>
-          </w:p>
-        </w:tc>
-        <w:tc>
-          <w:tcPr>
-            <w:tcW w:w="2671" w:type="dxa"/>
-          </w:tcPr>
-          <w:p>
-            <w:pPr>
-              <w:rPr>
-                <w:rFonts w:ascii="Times New Roman" w:hAnsi="Times New Roman" w:cs="Times New Roman"/>
-              </w:rPr>
-            </w:pPr>
-            <w:r>
-              <w:rPr>
-                <w:rFonts w:ascii="Times New Roman" w:hAnsi="Times New Roman" w:cs="Times New Roman"/>
-              </w:rPr>
-              <w:t>Save file without extension</w:t>
-            </w:r>
+            <w:tcW w:w="456" w:type="dxa"/>
+          </w:tcPr>
+          <w:p>
+            <w:pPr>
+              <w:rPr>
+                <w:rFonts w:ascii="Times New Roman" w:hAnsi="Times New Roman" w:cs="Times New Roman"/>
+              </w:rPr>
+            </w:pPr>
+            <w:r>
+              <w:rPr>
+                <w:rFonts w:ascii="Times New Roman" w:hAnsi="Times New Roman" w:cs="Times New Roman"/>
+              </w:rPr>
+              <w:t>1</w:t>
+            </w:r>
+            <w:r>
+              <w:rPr>
+                <w:rFonts w:ascii="Times New Roman" w:hAnsi="Times New Roman" w:cs="Times New Roman"/>
+              </w:rPr>
+              <w:t>2</w:t>
+            </w:r>
+          </w:p>
+        </w:tc>
+        <w:tc>
+          <w:tcPr>
+            <w:tcW w:w="2666" w:type="dxa"/>
+          </w:tcPr>
+          <w:p>
+            <w:pPr>
+              <w:rPr>
+                <w:rFonts w:ascii="Times New Roman" w:hAnsi="Times New Roman" w:cs="Times New Roman"/>
+              </w:rPr>
+            </w:pPr>
+            <w:r>
+              <w:rPr>
+                <w:rFonts w:ascii="Times New Roman" w:hAnsi="Times New Roman" w:cs="Times New Roman"/>
+              </w:rPr>
+              <w:t>Attempt to save file with incorrect extension</w:t>
+            </w:r>
+          </w:p>
+        </w:tc>
+        <w:tc>
+          <w:tcPr>
+            <w:tcW w:w="1557" w:type="dxa"/>
+          </w:tcPr>
+          <w:p>
+            <w:pPr>
+              <w:rPr>
+                <w:rFonts w:ascii="Times New Roman" w:hAnsi="Times New Roman" w:cs="Times New Roman"/>
+              </w:rPr>
+            </w:pPr>
+          </w:p>
+        </w:tc>
+        <w:tc>
+          <w:tcPr>
+            <w:tcW w:w="1557" w:type="dxa"/>
+          </w:tcPr>
+          <w:p>
+            <w:pPr>
+              <w:rPr>
+                <w:rFonts w:ascii="Times New Roman" w:hAnsi="Times New Roman" w:cs="Times New Roman"/>
+              </w:rPr>
+            </w:pPr>
           </w:p>
         </w:tc>
         <w:tc>
@@ -3807,61 +3898,11 @@
                 <w:rFonts w:ascii="Times New Roman" w:hAnsi="Times New Roman" w:cs="Times New Roman"/>
               </w:rPr>
             </w:pPr>
-            <w:r>
-              <w:rPr>
-                <w:rFonts w:ascii="Times New Roman" w:hAnsi="Times New Roman" w:cs="Times New Roman"/>
-              </w:rPr>
-              <w:t>File saved as PNG</w:t>
-            </w:r>
-          </w:p>
-        </w:tc>
-        <w:tc>
-          <w:tcPr>
-            <w:tcW w:w="1558" w:type="dxa"/>
-          </w:tcPr>
-          <w:p>
-            <w:pPr>
-              <w:rPr>
-                <w:rFonts w:ascii="Times New Roman" w:hAnsi="Times New Roman" w:cs="Times New Roman"/>
-              </w:rPr>
-            </w:pPr>
-            <w:r>
-              <w:rPr>
-                <w:rFonts w:ascii="Times New Roman" w:hAnsi="Times New Roman" w:cs="Times New Roman"/>
-              </w:rPr>
-              <w:t xml:space="preserve">As </w:t>
-            </w:r>
-            <w:proofErr w:type="gramStart"/>
-            <w:r>
-              <w:rPr>
-                <w:rFonts w:ascii="Times New Roman" w:hAnsi="Times New Roman" w:cs="Times New Roman"/>
-              </w:rPr>
-              <w:t>expected</w:t>
-            </w:r>
-            <w:proofErr w:type="gramEnd"/>
-          </w:p>
-        </w:tc>
-        <w:tc>
-          <w:tcPr>
-            <w:tcW w:w="1559" w:type="dxa"/>
-          </w:tcPr>
-          <w:p>
-            <w:pPr>
-              <w:rPr>
-                <w:rFonts w:ascii="Times New Roman" w:hAnsi="Times New Roman" w:cs="Times New Roman"/>
-              </w:rPr>
-            </w:pPr>
-            <w:r>
-              <w:rPr>
-                <w:rFonts w:ascii="Times New Roman" w:hAnsi="Times New Roman" w:cs="Times New Roman"/>
-              </w:rPr>
-              <w:t>Pass</w:t>
-            </w:r>
-          </w:p>
-        </w:tc>
-        <w:tc>
-          <w:tcPr>
-            <w:tcW w:w="1559" w:type="dxa"/>
+          </w:p>
+        </w:tc>
+        <w:tc>
+          <w:tcPr>
+            <w:tcW w:w="1556" w:type="dxa"/>
           </w:tcPr>
           <w:p>
             <w:pPr>
@@ -3875,87 +3916,104 @@
       <w:tr>
         <w:tc>
           <w:tcPr>
-            <w:tcW w:w="445" w:type="dxa"/>
-          </w:tcPr>
-          <w:p>
-            <w:pPr>
-              <w:rPr>
-                <w:rFonts w:ascii="Times New Roman" w:hAnsi="Times New Roman" w:cs="Times New Roman"/>
-              </w:rPr>
-            </w:pPr>
-            <w:r>
-              <w:rPr>
-                <w:rFonts w:ascii="Times New Roman" w:hAnsi="Times New Roman" w:cs="Times New Roman"/>
-              </w:rPr>
-              <w:t>14</w:t>
-            </w:r>
-          </w:p>
-        </w:tc>
-        <w:tc>
-          <w:tcPr>
-            <w:tcW w:w="2671" w:type="dxa"/>
-          </w:tcPr>
-          <w:p>
-            <w:pPr>
-              <w:rPr>
-                <w:rFonts w:ascii="Times New Roman" w:hAnsi="Times New Roman" w:cs="Times New Roman"/>
-              </w:rPr>
-            </w:pPr>
-            <w:r>
-              <w:rPr>
-                <w:rFonts w:ascii="Times New Roman" w:hAnsi="Times New Roman" w:cs="Times New Roman"/>
-              </w:rPr>
-              <w:t>Save file with .jpeg extension</w:t>
-            </w:r>
+            <w:tcW w:w="456" w:type="dxa"/>
+            <w:shd w:val="clear" w:color="auto" w:fill="FFF2CC" w:themeFill="accent4" w:themeFillTint="33"/>
+          </w:tcPr>
+          <w:p>
+            <w:pPr>
+              <w:rPr>
+                <w:rFonts w:ascii="Times New Roman" w:hAnsi="Times New Roman" w:cs="Times New Roman"/>
+              </w:rPr>
+            </w:pPr>
+            <w:r>
+              <w:rPr>
+                <w:rFonts w:ascii="Times New Roman" w:hAnsi="Times New Roman" w:cs="Times New Roman"/>
+              </w:rPr>
+              <w:t>13</w:t>
+            </w:r>
+          </w:p>
+        </w:tc>
+        <w:tc>
+          <w:tcPr>
+            <w:tcW w:w="2666" w:type="dxa"/>
+            <w:shd w:val="clear" w:color="auto" w:fill="FFF2CC" w:themeFill="accent4" w:themeFillTint="33"/>
+          </w:tcPr>
+          <w:p>
+            <w:pPr>
+              <w:rPr>
+                <w:rFonts w:ascii="Times New Roman" w:hAnsi="Times New Roman" w:cs="Times New Roman"/>
+              </w:rPr>
+            </w:pPr>
+            <w:r>
+              <w:rPr>
+                <w:rFonts w:ascii="Times New Roman" w:hAnsi="Times New Roman" w:cs="Times New Roman"/>
+              </w:rPr>
+              <w:t>Attempt to save file with invalid file name “</w:t>
+            </w:r>
+            <w:r>
+              <w:rPr>
+                <w:rFonts w:ascii="Times New Roman" w:hAnsi="Times New Roman" w:cs="Times New Roman"/>
+              </w:rPr>
+              <w:t>-</w:t>
+            </w:r>
+            <w:r>
+              <w:rPr>
+                <w:rFonts w:ascii="Times New Roman" w:hAnsi="Times New Roman" w:cs="Times New Roman"/>
+              </w:rPr>
+              <w:t>123”</w:t>
+            </w:r>
+          </w:p>
+        </w:tc>
+        <w:tc>
+          <w:tcPr>
+            <w:tcW w:w="1557" w:type="dxa"/>
+            <w:shd w:val="clear" w:color="auto" w:fill="FFF2CC" w:themeFill="accent4" w:themeFillTint="33"/>
+          </w:tcPr>
+          <w:p>
+            <w:pPr>
+              <w:rPr>
+                <w:rFonts w:ascii="Times New Roman" w:hAnsi="Times New Roman" w:cs="Times New Roman"/>
+              </w:rPr>
+            </w:pPr>
+            <w:r>
+              <w:rPr>
+                <w:rFonts w:ascii="Times New Roman" w:hAnsi="Times New Roman" w:cs="Times New Roman"/>
+              </w:rPr>
+              <w:t>Error dialog popups.</w:t>
+            </w:r>
+          </w:p>
+        </w:tc>
+        <w:tc>
+          <w:tcPr>
+            <w:tcW w:w="1557" w:type="dxa"/>
+            <w:shd w:val="clear" w:color="auto" w:fill="FFF2CC" w:themeFill="accent4" w:themeFillTint="33"/>
+          </w:tcPr>
+          <w:p>
+            <w:pPr>
+              <w:rPr>
+                <w:rFonts w:ascii="Times New Roman" w:hAnsi="Times New Roman" w:cs="Times New Roman"/>
+              </w:rPr>
+            </w:pPr>
+            <w:r>
+              <w:rPr>
+                <w:rFonts w:ascii="Times New Roman" w:hAnsi="Times New Roman" w:cs="Times New Roman"/>
+              </w:rPr>
+              <w:t xml:space="preserve">As </w:t>
+            </w:r>
+            <w:proofErr w:type="gramStart"/>
+            <w:r>
+              <w:rPr>
+                <w:rFonts w:ascii="Times New Roman" w:hAnsi="Times New Roman" w:cs="Times New Roman"/>
+              </w:rPr>
+              <w:t>expected</w:t>
+            </w:r>
+            <w:proofErr w:type="gramEnd"/>
           </w:p>
         </w:tc>
         <w:tc>
           <w:tcPr>
             <w:tcW w:w="1558" w:type="dxa"/>
-          </w:tcPr>
-          <w:p>
-            <w:pPr>
-              <w:rPr>
-                <w:rFonts w:ascii="Times New Roman" w:hAnsi="Times New Roman" w:cs="Times New Roman"/>
-              </w:rPr>
-            </w:pPr>
-            <w:r>
-              <w:rPr>
-                <w:rFonts w:ascii="Times New Roman" w:hAnsi="Times New Roman" w:cs="Times New Roman"/>
-              </w:rPr>
-              <w:t>File saved as JPEG</w:t>
-            </w:r>
-          </w:p>
-        </w:tc>
-        <w:tc>
-          <w:tcPr>
-            <w:tcW w:w="1558" w:type="dxa"/>
-          </w:tcPr>
-          <w:p>
-            <w:pPr>
-              <w:rPr>
-                <w:rFonts w:ascii="Times New Roman" w:hAnsi="Times New Roman" w:cs="Times New Roman"/>
-              </w:rPr>
-            </w:pPr>
-            <w:r>
-              <w:rPr>
-                <w:rFonts w:ascii="Times New Roman" w:hAnsi="Times New Roman" w:cs="Times New Roman"/>
-              </w:rPr>
-              <w:t xml:space="preserve">As </w:t>
-            </w:r>
-            <w:proofErr w:type="gramStart"/>
-            <w:r>
-              <w:rPr>
-                <w:rFonts w:ascii="Times New Roman" w:hAnsi="Times New Roman" w:cs="Times New Roman"/>
-              </w:rPr>
-              <w:t>expected</w:t>
-            </w:r>
-            <w:proofErr w:type="gramEnd"/>
-          </w:p>
-        </w:tc>
-        <w:tc>
-          <w:tcPr>
-            <w:tcW w:w="1559" w:type="dxa"/>
+            <w:shd w:val="clear" w:color="auto" w:fill="FFF2CC" w:themeFill="accent4" w:themeFillTint="33"/>
           </w:tcPr>
           <w:p>
             <w:pPr>
@@ -3973,7 +4031,8 @@
         </w:tc>
         <w:tc>
           <w:tcPr>
-            <w:tcW w:w="1559" w:type="dxa"/>
+            <w:tcW w:w="1556" w:type="dxa"/>
+            <w:shd w:val="clear" w:color="auto" w:fill="FFF2CC" w:themeFill="accent4" w:themeFillTint="33"/>
           </w:tcPr>
           <w:p>
             <w:pPr>
@@ -3987,38 +4046,88 @@
       <w:tr>
         <w:tc>
           <w:tcPr>
-            <w:tcW w:w="445" w:type="dxa"/>
-          </w:tcPr>
-          <w:p>
-            <w:pPr>
-              <w:rPr>
-                <w:rFonts w:ascii="Times New Roman" w:hAnsi="Times New Roman" w:cs="Times New Roman"/>
-              </w:rPr>
-            </w:pPr>
-            <w:r>
-              <w:rPr>
-                <w:rFonts w:ascii="Times New Roman" w:hAnsi="Times New Roman" w:cs="Times New Roman"/>
-              </w:rPr>
-              <w:t>15</w:t>
-            </w:r>
-          </w:p>
-        </w:tc>
-        <w:tc>
-          <w:tcPr>
-            <w:tcW w:w="2671" w:type="dxa"/>
-          </w:tcPr>
-          <w:p>
-            <w:pPr>
-              <w:rPr>
-                <w:rFonts w:ascii="Times New Roman" w:hAnsi="Times New Roman" w:cs="Times New Roman"/>
-              </w:rPr>
-            </w:pPr>
-            <w:r>
-              <w:rPr>
-                <w:rFonts w:ascii="Times New Roman" w:hAnsi="Times New Roman" w:cs="Times New Roman"/>
-              </w:rPr>
-              <w:t>Overwrite existing filename</w:t>
-            </w:r>
+            <w:tcW w:w="456" w:type="dxa"/>
+          </w:tcPr>
+          <w:p>
+            <w:pPr>
+              <w:rPr>
+                <w:rFonts w:ascii="Times New Roman" w:hAnsi="Times New Roman" w:cs="Times New Roman"/>
+              </w:rPr>
+            </w:pPr>
+            <w:r>
+              <w:rPr>
+                <w:rFonts w:ascii="Times New Roman" w:hAnsi="Times New Roman" w:cs="Times New Roman"/>
+              </w:rPr>
+              <w:t>1</w:t>
+            </w:r>
+            <w:r>
+              <w:rPr>
+                <w:rFonts w:ascii="Times New Roman" w:hAnsi="Times New Roman" w:cs="Times New Roman"/>
+              </w:rPr>
+              <w:t>4</w:t>
+            </w:r>
+          </w:p>
+        </w:tc>
+        <w:tc>
+          <w:tcPr>
+            <w:tcW w:w="2666" w:type="dxa"/>
+          </w:tcPr>
+          <w:p>
+            <w:pPr>
+              <w:rPr>
+                <w:rFonts w:ascii="Times New Roman" w:hAnsi="Times New Roman" w:cs="Times New Roman"/>
+              </w:rPr>
+            </w:pPr>
+            <w:r>
+              <w:rPr>
+                <w:rFonts w:ascii="Times New Roman" w:hAnsi="Times New Roman" w:cs="Times New Roman"/>
+              </w:rPr>
+              <w:t>Select Cancel button inn save dialog</w:t>
+            </w:r>
+          </w:p>
+        </w:tc>
+        <w:tc>
+          <w:tcPr>
+            <w:tcW w:w="1557" w:type="dxa"/>
+          </w:tcPr>
+          <w:p>
+            <w:pPr>
+              <w:rPr>
+                <w:rFonts w:ascii="Times New Roman" w:hAnsi="Times New Roman" w:cs="Times New Roman"/>
+              </w:rPr>
+            </w:pPr>
+            <w:r>
+              <w:rPr>
+                <w:rFonts w:ascii="Times New Roman" w:hAnsi="Times New Roman" w:cs="Times New Roman"/>
+              </w:rPr>
+              <w:t>Returned to main screen</w:t>
+            </w:r>
+          </w:p>
+        </w:tc>
+        <w:tc>
+          <w:tcPr>
+            <w:tcW w:w="1557" w:type="dxa"/>
+          </w:tcPr>
+          <w:p>
+            <w:pPr>
+              <w:rPr>
+                <w:rFonts w:ascii="Times New Roman" w:hAnsi="Times New Roman" w:cs="Times New Roman"/>
+              </w:rPr>
+            </w:pPr>
+            <w:r>
+              <w:rPr>
+                <w:rFonts w:ascii="Times New Roman" w:hAnsi="Times New Roman" w:cs="Times New Roman"/>
+              </w:rPr>
+              <w:t xml:space="preserve">As </w:t>
+            </w:r>
+            <w:proofErr w:type="gramStart"/>
+            <w:r>
+              <w:rPr>
+                <w:rFonts w:ascii="Times New Roman" w:hAnsi="Times New Roman" w:cs="Times New Roman"/>
+              </w:rPr>
+              <w:t>expected</w:t>
+            </w:r>
+            <w:proofErr w:type="gramEnd"/>
           </w:p>
         </w:tc>
         <w:tc>
@@ -4035,57 +4144,13 @@
               <w:rPr>
                 <w:rFonts w:ascii="Times New Roman" w:hAnsi="Times New Roman" w:cs="Times New Roman"/>
               </w:rPr>
-              <w:t>Warning pop up. Allows overwrite</w:t>
-            </w:r>
-          </w:p>
-        </w:tc>
-        <w:tc>
-          <w:tcPr>
-            <w:tcW w:w="1558" w:type="dxa"/>
-          </w:tcPr>
-          <w:p>
-            <w:pPr>
-              <w:rPr>
-                <w:rFonts w:ascii="Times New Roman" w:hAnsi="Times New Roman" w:cs="Times New Roman"/>
-              </w:rPr>
-            </w:pPr>
-            <w:r>
-              <w:rPr>
-                <w:rFonts w:ascii="Times New Roman" w:hAnsi="Times New Roman" w:cs="Times New Roman"/>
-              </w:rPr>
-              <w:t xml:space="preserve">As </w:t>
-            </w:r>
-            <w:proofErr w:type="gramStart"/>
-            <w:r>
-              <w:rPr>
-                <w:rFonts w:ascii="Times New Roman" w:hAnsi="Times New Roman" w:cs="Times New Roman"/>
-              </w:rPr>
-              <w:t>expected</w:t>
-            </w:r>
-            <w:proofErr w:type="gramEnd"/>
-          </w:p>
-        </w:tc>
-        <w:tc>
-          <w:tcPr>
-            <w:tcW w:w="1559" w:type="dxa"/>
-          </w:tcPr>
-          <w:p>
-            <w:pPr>
-              <w:rPr>
-                <w:rFonts w:ascii="Times New Roman" w:hAnsi="Times New Roman" w:cs="Times New Roman"/>
-              </w:rPr>
-            </w:pPr>
-            <w:r>
-              <w:rPr>
-                <w:rFonts w:ascii="Times New Roman" w:hAnsi="Times New Roman" w:cs="Times New Roman"/>
-              </w:rPr>
               <w:t>Pass</w:t>
             </w:r>
           </w:p>
         </w:tc>
         <w:tc>
           <w:tcPr>
-            <w:tcW w:w="1559" w:type="dxa"/>
+            <w:tcW w:w="1556" w:type="dxa"/>
           </w:tcPr>
           <w:p>
             <w:pPr>
@@ -4099,87 +4164,116 @@
       <w:tr>
         <w:tc>
           <w:tcPr>
-            <w:tcW w:w="445" w:type="dxa"/>
-          </w:tcPr>
-          <w:p>
-            <w:pPr>
-              <w:rPr>
-                <w:rFonts w:ascii="Times New Roman" w:hAnsi="Times New Roman" w:cs="Times New Roman"/>
-              </w:rPr>
-            </w:pPr>
-            <w:r>
-              <w:rPr>
-                <w:rFonts w:ascii="Times New Roman" w:hAnsi="Times New Roman" w:cs="Times New Roman"/>
-              </w:rPr>
-              <w:t>16</w:t>
-            </w:r>
-          </w:p>
-        </w:tc>
-        <w:tc>
-          <w:tcPr>
-            <w:tcW w:w="2671" w:type="dxa"/>
-          </w:tcPr>
-          <w:p>
-            <w:pPr>
-              <w:rPr>
-                <w:rFonts w:ascii="Times New Roman" w:hAnsi="Times New Roman" w:cs="Times New Roman"/>
-              </w:rPr>
-            </w:pPr>
-            <w:r>
-              <w:rPr>
-                <w:rFonts w:ascii="Times New Roman" w:hAnsi="Times New Roman" w:cs="Times New Roman"/>
-              </w:rPr>
-              <w:t>Reset image after encoding</w:t>
-            </w:r>
+            <w:tcW w:w="456" w:type="dxa"/>
+            <w:shd w:val="clear" w:color="auto" w:fill="FFF2CC" w:themeFill="accent4" w:themeFillTint="33"/>
+          </w:tcPr>
+          <w:p>
+            <w:pPr>
+              <w:rPr>
+                <w:rFonts w:ascii="Times New Roman" w:hAnsi="Times New Roman" w:cs="Times New Roman"/>
+              </w:rPr>
+            </w:pPr>
+            <w:r>
+              <w:rPr>
+                <w:rFonts w:ascii="Times New Roman" w:hAnsi="Times New Roman" w:cs="Times New Roman"/>
+              </w:rPr>
+              <w:t>1</w:t>
+            </w:r>
+            <w:r>
+              <w:rPr>
+                <w:rFonts w:ascii="Times New Roman" w:hAnsi="Times New Roman" w:cs="Times New Roman"/>
+              </w:rPr>
+              <w:t>5</w:t>
+            </w:r>
+          </w:p>
+        </w:tc>
+        <w:tc>
+          <w:tcPr>
+            <w:tcW w:w="2666" w:type="dxa"/>
+            <w:shd w:val="clear" w:color="auto" w:fill="FFF2CC" w:themeFill="accent4" w:themeFillTint="33"/>
+          </w:tcPr>
+          <w:p>
+            <w:pPr>
+              <w:rPr>
+                <w:rFonts w:ascii="Times New Roman" w:hAnsi="Times New Roman" w:cs="Times New Roman"/>
+              </w:rPr>
+            </w:pPr>
+            <w:r>
+              <w:rPr>
+                <w:rFonts w:ascii="Times New Roman" w:hAnsi="Times New Roman" w:cs="Times New Roman"/>
+              </w:rPr>
+              <w:t>Save file without extension</w:t>
+            </w:r>
+            <w:r>
+              <w:rPr>
+                <w:rFonts w:ascii="Times New Roman" w:hAnsi="Times New Roman" w:cs="Times New Roman"/>
+              </w:rPr>
+              <w:t xml:space="preserve">. Then </w:t>
+            </w:r>
+            <w:r>
+              <w:rPr>
+                <w:rFonts w:ascii="Times New Roman" w:hAnsi="Times New Roman" w:cs="Times New Roman"/>
+              </w:rPr>
+              <w:t>Yes button in the warning popup is pressed.</w:t>
+            </w:r>
+          </w:p>
+        </w:tc>
+        <w:tc>
+          <w:tcPr>
+            <w:tcW w:w="1557" w:type="dxa"/>
+            <w:shd w:val="clear" w:color="auto" w:fill="FFF2CC" w:themeFill="accent4" w:themeFillTint="33"/>
+          </w:tcPr>
+          <w:p>
+            <w:pPr>
+              <w:rPr>
+                <w:rFonts w:ascii="Times New Roman" w:hAnsi="Times New Roman" w:cs="Times New Roman"/>
+              </w:rPr>
+            </w:pPr>
+            <w:r>
+              <w:rPr>
+                <w:rFonts w:ascii="Times New Roman" w:hAnsi="Times New Roman" w:cs="Times New Roman"/>
+              </w:rPr>
+              <w:t xml:space="preserve">Warning pop ups. </w:t>
+            </w:r>
+            <w:r>
+              <w:rPr>
+                <w:rFonts w:ascii="Times New Roman" w:hAnsi="Times New Roman" w:cs="Times New Roman"/>
+              </w:rPr>
+              <w:t>File saved as PNG</w:t>
+            </w:r>
+          </w:p>
+        </w:tc>
+        <w:tc>
+          <w:tcPr>
+            <w:tcW w:w="1557" w:type="dxa"/>
+            <w:shd w:val="clear" w:color="auto" w:fill="FFF2CC" w:themeFill="accent4" w:themeFillTint="33"/>
+          </w:tcPr>
+          <w:p>
+            <w:pPr>
+              <w:rPr>
+                <w:rFonts w:ascii="Times New Roman" w:hAnsi="Times New Roman" w:cs="Times New Roman"/>
+              </w:rPr>
+            </w:pPr>
+            <w:r>
+              <w:rPr>
+                <w:rFonts w:ascii="Times New Roman" w:hAnsi="Times New Roman" w:cs="Times New Roman"/>
+              </w:rPr>
+              <w:t xml:space="preserve">As </w:t>
+            </w:r>
+            <w:proofErr w:type="gramStart"/>
+            <w:r>
+              <w:rPr>
+                <w:rFonts w:ascii="Times New Roman" w:hAnsi="Times New Roman" w:cs="Times New Roman"/>
+              </w:rPr>
+              <w:t>expected</w:t>
+            </w:r>
+            <w:proofErr w:type="gramEnd"/>
           </w:p>
         </w:tc>
         <w:tc>
           <w:tcPr>
             <w:tcW w:w="1558" w:type="dxa"/>
-          </w:tcPr>
-          <w:p>
-            <w:pPr>
-              <w:rPr>
-                <w:rFonts w:ascii="Times New Roman" w:hAnsi="Times New Roman" w:cs="Times New Roman"/>
-              </w:rPr>
-            </w:pPr>
-            <w:r>
-              <w:rPr>
-                <w:rFonts w:ascii="Times New Roman" w:hAnsi="Times New Roman" w:cs="Times New Roman"/>
-              </w:rPr>
-              <w:t>Warning pop up. Image resets to original value</w:t>
-            </w:r>
-          </w:p>
-        </w:tc>
-        <w:tc>
-          <w:tcPr>
-            <w:tcW w:w="1558" w:type="dxa"/>
-          </w:tcPr>
-          <w:p>
-            <w:pPr>
-              <w:rPr>
-                <w:rFonts w:ascii="Times New Roman" w:hAnsi="Times New Roman" w:cs="Times New Roman"/>
-              </w:rPr>
-            </w:pPr>
-            <w:r>
-              <w:rPr>
-                <w:rFonts w:ascii="Times New Roman" w:hAnsi="Times New Roman" w:cs="Times New Roman"/>
-              </w:rPr>
-              <w:t xml:space="preserve">As </w:t>
-            </w:r>
-            <w:proofErr w:type="gramStart"/>
-            <w:r>
-              <w:rPr>
-                <w:rFonts w:ascii="Times New Roman" w:hAnsi="Times New Roman" w:cs="Times New Roman"/>
-              </w:rPr>
-              <w:t>expected</w:t>
-            </w:r>
-            <w:proofErr w:type="gramEnd"/>
-          </w:p>
-        </w:tc>
-        <w:tc>
-          <w:tcPr>
-            <w:tcW w:w="1559" w:type="dxa"/>
+            <w:shd w:val="clear" w:color="auto" w:fill="FFF2CC" w:themeFill="accent4" w:themeFillTint="33"/>
           </w:tcPr>
           <w:p>
             <w:pPr>
@@ -4197,7 +4291,8 @@
         </w:tc>
         <w:tc>
           <w:tcPr>
-            <w:tcW w:w="1559" w:type="dxa"/>
+            <w:tcW w:w="1556" w:type="dxa"/>
+            <w:shd w:val="clear" w:color="auto" w:fill="FFF2CC" w:themeFill="accent4" w:themeFillTint="33"/>
           </w:tcPr>
           <w:p>
             <w:pPr>
@@ -4211,25 +4306,788 @@
       <w:tr>
         <w:tc>
           <w:tcPr>
-            <w:tcW w:w="445" w:type="dxa"/>
-          </w:tcPr>
-          <w:p>
-            <w:pPr>
-              <w:rPr>
-                <w:rFonts w:ascii="Times New Roman" w:hAnsi="Times New Roman" w:cs="Times New Roman"/>
-              </w:rPr>
-            </w:pPr>
-            <w:r>
-              <w:rPr>
-                <w:rFonts w:ascii="Times New Roman" w:hAnsi="Times New Roman" w:cs="Times New Roman"/>
-              </w:rPr>
-              <w:t>17</w:t>
-            </w:r>
-          </w:p>
-        </w:tc>
-        <w:tc>
-          <w:tcPr>
-            <w:tcW w:w="2671" w:type="dxa"/>
+            <w:tcW w:w="456" w:type="dxa"/>
+          </w:tcPr>
+          <w:p>
+            <w:pPr>
+              <w:rPr>
+                <w:rFonts w:ascii="Times New Roman" w:hAnsi="Times New Roman" w:cs="Times New Roman"/>
+              </w:rPr>
+            </w:pPr>
+            <w:r>
+              <w:rPr>
+                <w:rFonts w:ascii="Times New Roman" w:hAnsi="Times New Roman" w:cs="Times New Roman"/>
+              </w:rPr>
+              <w:t>16</w:t>
+            </w:r>
+          </w:p>
+        </w:tc>
+        <w:tc>
+          <w:tcPr>
+            <w:tcW w:w="2666" w:type="dxa"/>
+            <w:shd w:val="clear" w:color="auto" w:fill="FFF2CC" w:themeFill="accent4" w:themeFillTint="33"/>
+          </w:tcPr>
+          <w:p>
+            <w:pPr>
+              <w:rPr>
+                <w:rFonts w:ascii="Times New Roman" w:hAnsi="Times New Roman" w:cs="Times New Roman"/>
+              </w:rPr>
+            </w:pPr>
+            <w:r>
+              <w:rPr>
+                <w:rFonts w:ascii="Times New Roman" w:hAnsi="Times New Roman" w:cs="Times New Roman"/>
+              </w:rPr>
+              <w:t xml:space="preserve">Save file without extension. </w:t>
+            </w:r>
+            <w:r>
+              <w:rPr>
+                <w:rFonts w:ascii="Times New Roman" w:hAnsi="Times New Roman" w:cs="Times New Roman"/>
+              </w:rPr>
+              <w:t xml:space="preserve">Then </w:t>
+            </w:r>
+            <w:r>
+              <w:rPr>
+                <w:rFonts w:ascii="Times New Roman" w:hAnsi="Times New Roman" w:cs="Times New Roman"/>
+              </w:rPr>
+              <w:t>No button in the warning popup is pressed.</w:t>
+            </w:r>
+          </w:p>
+        </w:tc>
+        <w:tc>
+          <w:tcPr>
+            <w:tcW w:w="1557" w:type="dxa"/>
+            <w:shd w:val="clear" w:color="auto" w:fill="FFF2CC" w:themeFill="accent4" w:themeFillTint="33"/>
+          </w:tcPr>
+          <w:p>
+            <w:pPr>
+              <w:rPr>
+                <w:rFonts w:ascii="Times New Roman" w:hAnsi="Times New Roman" w:cs="Times New Roman"/>
+              </w:rPr>
+            </w:pPr>
+            <w:r>
+              <w:rPr>
+                <w:rFonts w:ascii="Times New Roman" w:hAnsi="Times New Roman" w:cs="Times New Roman"/>
+              </w:rPr>
+              <w:t>Returned to the File Saver view.</w:t>
+            </w:r>
+          </w:p>
+        </w:tc>
+        <w:tc>
+          <w:tcPr>
+            <w:tcW w:w="1557" w:type="dxa"/>
+            <w:shd w:val="clear" w:color="auto" w:fill="FFF2CC" w:themeFill="accent4" w:themeFillTint="33"/>
+          </w:tcPr>
+          <w:p>
+            <w:pPr>
+              <w:rPr>
+                <w:rFonts w:ascii="Times New Roman" w:hAnsi="Times New Roman" w:cs="Times New Roman"/>
+              </w:rPr>
+            </w:pPr>
+            <w:r>
+              <w:rPr>
+                <w:rFonts w:ascii="Times New Roman" w:hAnsi="Times New Roman" w:cs="Times New Roman"/>
+              </w:rPr>
+              <w:t xml:space="preserve">As </w:t>
+            </w:r>
+            <w:proofErr w:type="gramStart"/>
+            <w:r>
+              <w:rPr>
+                <w:rFonts w:ascii="Times New Roman" w:hAnsi="Times New Roman" w:cs="Times New Roman"/>
+              </w:rPr>
+              <w:t>expected</w:t>
+            </w:r>
+            <w:proofErr w:type="gramEnd"/>
+          </w:p>
+        </w:tc>
+        <w:tc>
+          <w:tcPr>
+            <w:tcW w:w="1558" w:type="dxa"/>
+            <w:shd w:val="clear" w:color="auto" w:fill="FFF2CC" w:themeFill="accent4" w:themeFillTint="33"/>
+          </w:tcPr>
+          <w:p>
+            <w:pPr>
+              <w:rPr>
+                <w:rFonts w:ascii="Times New Roman" w:hAnsi="Times New Roman" w:cs="Times New Roman"/>
+              </w:rPr>
+            </w:pPr>
+            <w:r>
+              <w:rPr>
+                <w:rFonts w:ascii="Times New Roman" w:hAnsi="Times New Roman" w:cs="Times New Roman"/>
+              </w:rPr>
+              <w:t>Pass</w:t>
+            </w:r>
+          </w:p>
+        </w:tc>
+        <w:tc>
+          <w:tcPr>
+            <w:tcW w:w="1556" w:type="dxa"/>
+            <w:shd w:val="clear" w:color="auto" w:fill="FFF2CC" w:themeFill="accent4" w:themeFillTint="33"/>
+          </w:tcPr>
+          <w:p>
+            <w:pPr>
+              <w:rPr>
+                <w:rFonts w:ascii="Times New Roman" w:hAnsi="Times New Roman" w:cs="Times New Roman"/>
+              </w:rPr>
+            </w:pPr>
+          </w:p>
+        </w:tc>
+      </w:tr>
+      <w:tr>
+        <w:tc>
+          <w:tcPr>
+            <w:tcW w:w="456" w:type="dxa"/>
+          </w:tcPr>
+          <w:p>
+            <w:pPr>
+              <w:rPr>
+                <w:rFonts w:ascii="Times New Roman" w:hAnsi="Times New Roman" w:cs="Times New Roman"/>
+              </w:rPr>
+            </w:pPr>
+            <w:r>
+              <w:rPr>
+                <w:rFonts w:ascii="Times New Roman" w:hAnsi="Times New Roman" w:cs="Times New Roman"/>
+              </w:rPr>
+              <w:t>1</w:t>
+            </w:r>
+            <w:r>
+              <w:rPr>
+                <w:rFonts w:ascii="Times New Roman" w:hAnsi="Times New Roman" w:cs="Times New Roman"/>
+              </w:rPr>
+              <w:t>7</w:t>
+            </w:r>
+          </w:p>
+        </w:tc>
+        <w:tc>
+          <w:tcPr>
+            <w:tcW w:w="2666" w:type="dxa"/>
+            <w:shd w:val="clear" w:color="auto" w:fill="FFF2CC" w:themeFill="accent4" w:themeFillTint="33"/>
+          </w:tcPr>
+          <w:p>
+            <w:pPr>
+              <w:rPr>
+                <w:rFonts w:ascii="Times New Roman" w:hAnsi="Times New Roman" w:cs="Times New Roman"/>
+              </w:rPr>
+            </w:pPr>
+            <w:r>
+              <w:rPr>
+                <w:rFonts w:ascii="Times New Roman" w:hAnsi="Times New Roman" w:cs="Times New Roman"/>
+              </w:rPr>
+              <w:t>Save file with .jpeg extension</w:t>
+            </w:r>
+            <w:r>
+              <w:rPr>
+                <w:rFonts w:ascii="Times New Roman" w:hAnsi="Times New Roman" w:cs="Times New Roman"/>
+              </w:rPr>
+              <w:t xml:space="preserve">. </w:t>
+            </w:r>
+            <w:r>
+              <w:rPr>
+                <w:rFonts w:ascii="Times New Roman" w:hAnsi="Times New Roman" w:cs="Times New Roman"/>
+              </w:rPr>
+              <w:t>Then Yes button in the warning popup is pressed.</w:t>
+            </w:r>
+          </w:p>
+        </w:tc>
+        <w:tc>
+          <w:tcPr>
+            <w:tcW w:w="1557" w:type="dxa"/>
+            <w:shd w:val="clear" w:color="auto" w:fill="FFF2CC" w:themeFill="accent4" w:themeFillTint="33"/>
+          </w:tcPr>
+          <w:p>
+            <w:pPr>
+              <w:rPr>
+                <w:rFonts w:ascii="Times New Roman" w:hAnsi="Times New Roman" w:cs="Times New Roman"/>
+              </w:rPr>
+            </w:pPr>
+            <w:r>
+              <w:rPr>
+                <w:rFonts w:ascii="Times New Roman" w:hAnsi="Times New Roman" w:cs="Times New Roman"/>
+              </w:rPr>
+              <w:t xml:space="preserve">Warning pop ups. </w:t>
+            </w:r>
+            <w:r>
+              <w:rPr>
+                <w:rFonts w:ascii="Times New Roman" w:hAnsi="Times New Roman" w:cs="Times New Roman"/>
+              </w:rPr>
+              <w:t>File saved as JPEG</w:t>
+            </w:r>
+          </w:p>
+        </w:tc>
+        <w:tc>
+          <w:tcPr>
+            <w:tcW w:w="1557" w:type="dxa"/>
+            <w:shd w:val="clear" w:color="auto" w:fill="FFF2CC" w:themeFill="accent4" w:themeFillTint="33"/>
+          </w:tcPr>
+          <w:p>
+            <w:pPr>
+              <w:rPr>
+                <w:rFonts w:ascii="Times New Roman" w:hAnsi="Times New Roman" w:cs="Times New Roman"/>
+              </w:rPr>
+            </w:pPr>
+            <w:r>
+              <w:rPr>
+                <w:rFonts w:ascii="Times New Roman" w:hAnsi="Times New Roman" w:cs="Times New Roman"/>
+              </w:rPr>
+              <w:t xml:space="preserve">As </w:t>
+            </w:r>
+            <w:proofErr w:type="gramStart"/>
+            <w:r>
+              <w:rPr>
+                <w:rFonts w:ascii="Times New Roman" w:hAnsi="Times New Roman" w:cs="Times New Roman"/>
+              </w:rPr>
+              <w:t>expected</w:t>
+            </w:r>
+            <w:proofErr w:type="gramEnd"/>
+          </w:p>
+        </w:tc>
+        <w:tc>
+          <w:tcPr>
+            <w:tcW w:w="1558" w:type="dxa"/>
+            <w:shd w:val="clear" w:color="auto" w:fill="FFF2CC" w:themeFill="accent4" w:themeFillTint="33"/>
+          </w:tcPr>
+          <w:p>
+            <w:pPr>
+              <w:rPr>
+                <w:rFonts w:ascii="Times New Roman" w:hAnsi="Times New Roman" w:cs="Times New Roman"/>
+              </w:rPr>
+            </w:pPr>
+            <w:r>
+              <w:rPr>
+                <w:rFonts w:ascii="Times New Roman" w:hAnsi="Times New Roman" w:cs="Times New Roman"/>
+              </w:rPr>
+              <w:t>Pass</w:t>
+            </w:r>
+          </w:p>
+        </w:tc>
+        <w:tc>
+          <w:tcPr>
+            <w:tcW w:w="1556" w:type="dxa"/>
+          </w:tcPr>
+          <w:p>
+            <w:pPr>
+              <w:rPr>
+                <w:rFonts w:ascii="Times New Roman" w:hAnsi="Times New Roman" w:cs="Times New Roman"/>
+              </w:rPr>
+            </w:pPr>
+          </w:p>
+        </w:tc>
+      </w:tr>
+      <w:tr>
+        <w:tc>
+          <w:tcPr>
+            <w:tcW w:w="456" w:type="dxa"/>
+          </w:tcPr>
+          <w:p>
+            <w:pPr>
+              <w:rPr>
+                <w:rFonts w:ascii="Times New Roman" w:hAnsi="Times New Roman" w:cs="Times New Roman"/>
+              </w:rPr>
+            </w:pPr>
+            <w:r>
+              <w:rPr>
+                <w:rFonts w:ascii="Times New Roman" w:hAnsi="Times New Roman" w:cs="Times New Roman"/>
+              </w:rPr>
+              <w:t>18</w:t>
+            </w:r>
+          </w:p>
+        </w:tc>
+        <w:tc>
+          <w:tcPr>
+            <w:tcW w:w="2666" w:type="dxa"/>
+            <w:shd w:val="clear" w:color="auto" w:fill="FFF2CC" w:themeFill="accent4" w:themeFillTint="33"/>
+          </w:tcPr>
+          <w:p>
+            <w:pPr>
+              <w:rPr>
+                <w:rFonts w:ascii="Times New Roman" w:hAnsi="Times New Roman" w:cs="Times New Roman"/>
+              </w:rPr>
+            </w:pPr>
+            <w:r>
+              <w:rPr>
+                <w:rFonts w:ascii="Times New Roman" w:hAnsi="Times New Roman" w:cs="Times New Roman"/>
+              </w:rPr>
+              <w:t>Save file with .jpeg extension. No button in the warning popup is pressed.</w:t>
+            </w:r>
+          </w:p>
+        </w:tc>
+        <w:tc>
+          <w:tcPr>
+            <w:tcW w:w="1557" w:type="dxa"/>
+            <w:shd w:val="clear" w:color="auto" w:fill="FFF2CC" w:themeFill="accent4" w:themeFillTint="33"/>
+          </w:tcPr>
+          <w:p>
+            <w:pPr>
+              <w:rPr>
+                <w:rFonts w:ascii="Times New Roman" w:hAnsi="Times New Roman" w:cs="Times New Roman"/>
+              </w:rPr>
+            </w:pPr>
+            <w:r>
+              <w:rPr>
+                <w:rFonts w:ascii="Times New Roman" w:hAnsi="Times New Roman" w:cs="Times New Roman"/>
+              </w:rPr>
+              <w:t>Returned to the File Saver view.</w:t>
+            </w:r>
+          </w:p>
+        </w:tc>
+        <w:tc>
+          <w:tcPr>
+            <w:tcW w:w="1557" w:type="dxa"/>
+            <w:shd w:val="clear" w:color="auto" w:fill="FFF2CC" w:themeFill="accent4" w:themeFillTint="33"/>
+          </w:tcPr>
+          <w:p>
+            <w:pPr>
+              <w:rPr>
+                <w:rFonts w:ascii="Times New Roman" w:hAnsi="Times New Roman" w:cs="Times New Roman"/>
+              </w:rPr>
+            </w:pPr>
+            <w:r>
+              <w:rPr>
+                <w:rFonts w:ascii="Times New Roman" w:hAnsi="Times New Roman" w:cs="Times New Roman"/>
+              </w:rPr>
+              <w:t xml:space="preserve">As </w:t>
+            </w:r>
+            <w:proofErr w:type="gramStart"/>
+            <w:r>
+              <w:rPr>
+                <w:rFonts w:ascii="Times New Roman" w:hAnsi="Times New Roman" w:cs="Times New Roman"/>
+              </w:rPr>
+              <w:t>expected</w:t>
+            </w:r>
+            <w:proofErr w:type="gramEnd"/>
+          </w:p>
+        </w:tc>
+        <w:tc>
+          <w:tcPr>
+            <w:tcW w:w="1558" w:type="dxa"/>
+            <w:shd w:val="clear" w:color="auto" w:fill="FFF2CC" w:themeFill="accent4" w:themeFillTint="33"/>
+          </w:tcPr>
+          <w:p>
+            <w:pPr>
+              <w:rPr>
+                <w:rFonts w:ascii="Times New Roman" w:hAnsi="Times New Roman" w:cs="Times New Roman"/>
+              </w:rPr>
+            </w:pPr>
+            <w:r>
+              <w:rPr>
+                <w:rFonts w:ascii="Times New Roman" w:hAnsi="Times New Roman" w:cs="Times New Roman"/>
+              </w:rPr>
+              <w:t>Pass</w:t>
+            </w:r>
+          </w:p>
+        </w:tc>
+        <w:tc>
+          <w:tcPr>
+            <w:tcW w:w="1556" w:type="dxa"/>
+          </w:tcPr>
+          <w:p>
+            <w:pPr>
+              <w:rPr>
+                <w:rFonts w:ascii="Times New Roman" w:hAnsi="Times New Roman" w:cs="Times New Roman"/>
+              </w:rPr>
+            </w:pPr>
+          </w:p>
+        </w:tc>
+      </w:tr>
+      <w:tr>
+        <w:tc>
+          <w:tcPr>
+            <w:tcW w:w="456" w:type="dxa"/>
+          </w:tcPr>
+          <w:p>
+            <w:pPr>
+              <w:rPr>
+                <w:rFonts w:ascii="Times New Roman" w:hAnsi="Times New Roman" w:cs="Times New Roman"/>
+              </w:rPr>
+            </w:pPr>
+            <w:r>
+              <w:rPr>
+                <w:rFonts w:ascii="Times New Roman" w:hAnsi="Times New Roman" w:cs="Times New Roman"/>
+              </w:rPr>
+              <w:t>1</w:t>
+            </w:r>
+            <w:r>
+              <w:rPr>
+                <w:rFonts w:ascii="Times New Roman" w:hAnsi="Times New Roman" w:cs="Times New Roman"/>
+              </w:rPr>
+              <w:t>9</w:t>
+            </w:r>
+          </w:p>
+        </w:tc>
+        <w:tc>
+          <w:tcPr>
+            <w:tcW w:w="2666" w:type="dxa"/>
+          </w:tcPr>
+          <w:p>
+            <w:pPr>
+              <w:rPr>
+                <w:rFonts w:ascii="Times New Roman" w:hAnsi="Times New Roman" w:cs="Times New Roman"/>
+              </w:rPr>
+            </w:pPr>
+            <w:r>
+              <w:rPr>
+                <w:rFonts w:ascii="Times New Roman" w:hAnsi="Times New Roman" w:cs="Times New Roman"/>
+              </w:rPr>
+              <w:t>Overwrite existing filename</w:t>
+            </w:r>
+          </w:p>
+        </w:tc>
+        <w:tc>
+          <w:tcPr>
+            <w:tcW w:w="1557" w:type="dxa"/>
+          </w:tcPr>
+          <w:p>
+            <w:pPr>
+              <w:rPr>
+                <w:rFonts w:ascii="Times New Roman" w:hAnsi="Times New Roman" w:cs="Times New Roman"/>
+              </w:rPr>
+            </w:pPr>
+            <w:r>
+              <w:rPr>
+                <w:rFonts w:ascii="Times New Roman" w:hAnsi="Times New Roman" w:cs="Times New Roman"/>
+              </w:rPr>
+              <w:t>Warning pop up. Allows overwrite</w:t>
+            </w:r>
+          </w:p>
+        </w:tc>
+        <w:tc>
+          <w:tcPr>
+            <w:tcW w:w="1557" w:type="dxa"/>
+          </w:tcPr>
+          <w:p>
+            <w:pPr>
+              <w:rPr>
+                <w:rFonts w:ascii="Times New Roman" w:hAnsi="Times New Roman" w:cs="Times New Roman"/>
+              </w:rPr>
+            </w:pPr>
+            <w:r>
+              <w:rPr>
+                <w:rFonts w:ascii="Times New Roman" w:hAnsi="Times New Roman" w:cs="Times New Roman"/>
+              </w:rPr>
+              <w:t xml:space="preserve">As </w:t>
+            </w:r>
+            <w:proofErr w:type="gramStart"/>
+            <w:r>
+              <w:rPr>
+                <w:rFonts w:ascii="Times New Roman" w:hAnsi="Times New Roman" w:cs="Times New Roman"/>
+              </w:rPr>
+              <w:t>expected</w:t>
+            </w:r>
+            <w:proofErr w:type="gramEnd"/>
+          </w:p>
+        </w:tc>
+        <w:tc>
+          <w:tcPr>
+            <w:tcW w:w="1558" w:type="dxa"/>
+          </w:tcPr>
+          <w:p>
+            <w:pPr>
+              <w:rPr>
+                <w:rFonts w:ascii="Times New Roman" w:hAnsi="Times New Roman" w:cs="Times New Roman"/>
+              </w:rPr>
+            </w:pPr>
+            <w:r>
+              <w:rPr>
+                <w:rFonts w:ascii="Times New Roman" w:hAnsi="Times New Roman" w:cs="Times New Roman"/>
+              </w:rPr>
+              <w:t>Pass</w:t>
+            </w:r>
+          </w:p>
+        </w:tc>
+        <w:tc>
+          <w:tcPr>
+            <w:tcW w:w="1556" w:type="dxa"/>
+          </w:tcPr>
+          <w:p>
+            <w:pPr>
+              <w:rPr>
+                <w:rFonts w:ascii="Times New Roman" w:hAnsi="Times New Roman" w:cs="Times New Roman"/>
+              </w:rPr>
+            </w:pPr>
+          </w:p>
+        </w:tc>
+      </w:tr>
+      <w:tr>
+        <w:tc>
+          <w:tcPr>
+            <w:tcW w:w="456" w:type="dxa"/>
+            <w:shd w:val="clear" w:color="auto" w:fill="FFF2CC" w:themeFill="accent4" w:themeFillTint="33"/>
+          </w:tcPr>
+          <w:p>
+            <w:pPr>
+              <w:rPr>
+                <w:rFonts w:ascii="Times New Roman" w:hAnsi="Times New Roman" w:cs="Times New Roman"/>
+              </w:rPr>
+            </w:pPr>
+            <w:r>
+              <w:rPr>
+                <w:rFonts w:ascii="Times New Roman" w:hAnsi="Times New Roman" w:cs="Times New Roman"/>
+              </w:rPr>
+              <w:t>20</w:t>
+            </w:r>
+          </w:p>
+        </w:tc>
+        <w:tc>
+          <w:tcPr>
+            <w:tcW w:w="2666" w:type="dxa"/>
+            <w:shd w:val="clear" w:color="auto" w:fill="FFF2CC" w:themeFill="accent4" w:themeFillTint="33"/>
+          </w:tcPr>
+          <w:p>
+            <w:pPr>
+              <w:rPr>
+                <w:rFonts w:ascii="Times New Roman" w:hAnsi="Times New Roman" w:cs="Times New Roman"/>
+              </w:rPr>
+            </w:pPr>
+            <w:r>
+              <w:rPr>
+                <w:rFonts w:ascii="Times New Roman" w:hAnsi="Times New Roman" w:cs="Times New Roman"/>
+              </w:rPr>
+              <w:t>Reset image after encoding</w:t>
+            </w:r>
+            <w:r>
+              <w:rPr>
+                <w:rFonts w:ascii="Times New Roman" w:hAnsi="Times New Roman" w:cs="Times New Roman"/>
+              </w:rPr>
+              <w:t xml:space="preserve">. </w:t>
+            </w:r>
+            <w:r>
+              <w:rPr>
+                <w:rFonts w:ascii="Times New Roman" w:hAnsi="Times New Roman" w:cs="Times New Roman"/>
+              </w:rPr>
+              <w:t>Then Yes button in the warning popup is pressed.</w:t>
+            </w:r>
+          </w:p>
+        </w:tc>
+        <w:tc>
+          <w:tcPr>
+            <w:tcW w:w="1557" w:type="dxa"/>
+            <w:shd w:val="clear" w:color="auto" w:fill="FFF2CC" w:themeFill="accent4" w:themeFillTint="33"/>
+          </w:tcPr>
+          <w:p>
+            <w:pPr>
+              <w:rPr>
+                <w:rFonts w:ascii="Times New Roman" w:hAnsi="Times New Roman" w:cs="Times New Roman"/>
+              </w:rPr>
+            </w:pPr>
+            <w:r>
+              <w:rPr>
+                <w:rFonts w:ascii="Times New Roman" w:hAnsi="Times New Roman" w:cs="Times New Roman"/>
+              </w:rPr>
+              <w:t>Warning pop up</w:t>
+            </w:r>
+            <w:r>
+              <w:rPr>
+                <w:rFonts w:ascii="Times New Roman" w:hAnsi="Times New Roman" w:cs="Times New Roman"/>
+              </w:rPr>
+              <w:t>s</w:t>
+            </w:r>
+            <w:r>
+              <w:rPr>
+                <w:rFonts w:ascii="Times New Roman" w:hAnsi="Times New Roman" w:cs="Times New Roman"/>
+              </w:rPr>
+              <w:t>. Image resets to original value</w:t>
+            </w:r>
+          </w:p>
+        </w:tc>
+        <w:tc>
+          <w:tcPr>
+            <w:tcW w:w="1557" w:type="dxa"/>
+            <w:shd w:val="clear" w:color="auto" w:fill="FFF2CC" w:themeFill="accent4" w:themeFillTint="33"/>
+          </w:tcPr>
+          <w:p>
+            <w:pPr>
+              <w:rPr>
+                <w:rFonts w:ascii="Times New Roman" w:hAnsi="Times New Roman" w:cs="Times New Roman"/>
+              </w:rPr>
+            </w:pPr>
+            <w:r>
+              <w:rPr>
+                <w:rFonts w:ascii="Times New Roman" w:hAnsi="Times New Roman" w:cs="Times New Roman"/>
+              </w:rPr>
+              <w:t xml:space="preserve">As </w:t>
+            </w:r>
+            <w:proofErr w:type="gramStart"/>
+            <w:r>
+              <w:rPr>
+                <w:rFonts w:ascii="Times New Roman" w:hAnsi="Times New Roman" w:cs="Times New Roman"/>
+              </w:rPr>
+              <w:t>expected</w:t>
+            </w:r>
+            <w:proofErr w:type="gramEnd"/>
+          </w:p>
+        </w:tc>
+        <w:tc>
+          <w:tcPr>
+            <w:tcW w:w="1558" w:type="dxa"/>
+            <w:shd w:val="clear" w:color="auto" w:fill="FFF2CC" w:themeFill="accent4" w:themeFillTint="33"/>
+          </w:tcPr>
+          <w:p>
+            <w:pPr>
+              <w:rPr>
+                <w:rFonts w:ascii="Times New Roman" w:hAnsi="Times New Roman" w:cs="Times New Roman"/>
+              </w:rPr>
+            </w:pPr>
+            <w:r>
+              <w:rPr>
+                <w:rFonts w:ascii="Times New Roman" w:hAnsi="Times New Roman" w:cs="Times New Roman"/>
+              </w:rPr>
+              <w:t>Pass</w:t>
+            </w:r>
+          </w:p>
+        </w:tc>
+        <w:tc>
+          <w:tcPr>
+            <w:tcW w:w="1556" w:type="dxa"/>
+            <w:shd w:val="clear" w:color="auto" w:fill="FFF2CC" w:themeFill="accent4" w:themeFillTint="33"/>
+          </w:tcPr>
+          <w:p>
+            <w:pPr>
+              <w:rPr>
+                <w:rFonts w:ascii="Times New Roman" w:hAnsi="Times New Roman" w:cs="Times New Roman"/>
+              </w:rPr>
+            </w:pPr>
+          </w:p>
+        </w:tc>
+      </w:tr>
+      <w:tr>
+        <w:tc>
+          <w:tcPr>
+            <w:tcW w:w="456" w:type="dxa"/>
+            <w:shd w:val="clear" w:color="auto" w:fill="FFF2CC" w:themeFill="accent4" w:themeFillTint="33"/>
+          </w:tcPr>
+          <w:p>
+            <w:pPr>
+              <w:rPr>
+                <w:rFonts w:ascii="Times New Roman" w:hAnsi="Times New Roman" w:cs="Times New Roman"/>
+              </w:rPr>
+            </w:pPr>
+            <w:r>
+              <w:rPr>
+                <w:rFonts w:ascii="Times New Roman" w:hAnsi="Times New Roman" w:cs="Times New Roman"/>
+              </w:rPr>
+              <w:t>21</w:t>
+            </w:r>
+          </w:p>
+        </w:tc>
+        <w:tc>
+          <w:tcPr>
+            <w:tcW w:w="2666" w:type="dxa"/>
+            <w:shd w:val="clear" w:color="auto" w:fill="FFF2CC" w:themeFill="accent4" w:themeFillTint="33"/>
+          </w:tcPr>
+          <w:p>
+            <w:pPr>
+              <w:rPr>
+                <w:rFonts w:ascii="Times New Roman" w:hAnsi="Times New Roman" w:cs="Times New Roman"/>
+              </w:rPr>
+            </w:pPr>
+            <w:r>
+              <w:rPr>
+                <w:rFonts w:ascii="Times New Roman" w:hAnsi="Times New Roman" w:cs="Times New Roman"/>
+              </w:rPr>
+              <w:t>Reset image after encoding. No button in the warning popup is pressed.</w:t>
+            </w:r>
+          </w:p>
+        </w:tc>
+        <w:tc>
+          <w:tcPr>
+            <w:tcW w:w="1557" w:type="dxa"/>
+            <w:shd w:val="clear" w:color="auto" w:fill="FFF2CC" w:themeFill="accent4" w:themeFillTint="33"/>
+          </w:tcPr>
+          <w:p>
+            <w:pPr>
+              <w:rPr>
+                <w:rFonts w:ascii="Times New Roman" w:hAnsi="Times New Roman" w:cs="Times New Roman"/>
+              </w:rPr>
+            </w:pPr>
+            <w:r>
+              <w:rPr>
+                <w:rFonts w:ascii="Times New Roman" w:hAnsi="Times New Roman" w:cs="Times New Roman"/>
+              </w:rPr>
+              <w:t>Returned to main GUI.</w:t>
+            </w:r>
+          </w:p>
+        </w:tc>
+        <w:tc>
+          <w:tcPr>
+            <w:tcW w:w="1557" w:type="dxa"/>
+            <w:shd w:val="clear" w:color="auto" w:fill="FFF2CC" w:themeFill="accent4" w:themeFillTint="33"/>
+          </w:tcPr>
+          <w:p>
+            <w:pPr>
+              <w:rPr>
+                <w:rFonts w:ascii="Times New Roman" w:hAnsi="Times New Roman" w:cs="Times New Roman"/>
+              </w:rPr>
+            </w:pPr>
+            <w:r>
+              <w:rPr>
+                <w:rFonts w:ascii="Times New Roman" w:hAnsi="Times New Roman" w:cs="Times New Roman"/>
+              </w:rPr>
+              <w:t xml:space="preserve">As </w:t>
+            </w:r>
+            <w:proofErr w:type="gramStart"/>
+            <w:r>
+              <w:rPr>
+                <w:rFonts w:ascii="Times New Roman" w:hAnsi="Times New Roman" w:cs="Times New Roman"/>
+              </w:rPr>
+              <w:t>expected</w:t>
+            </w:r>
+            <w:proofErr w:type="gramEnd"/>
+          </w:p>
+        </w:tc>
+        <w:tc>
+          <w:tcPr>
+            <w:tcW w:w="1558" w:type="dxa"/>
+            <w:shd w:val="clear" w:color="auto" w:fill="FFF2CC" w:themeFill="accent4" w:themeFillTint="33"/>
+          </w:tcPr>
+          <w:p>
+            <w:pPr>
+              <w:rPr>
+                <w:rFonts w:ascii="Times New Roman" w:hAnsi="Times New Roman" w:cs="Times New Roman"/>
+              </w:rPr>
+            </w:pPr>
+            <w:r>
+              <w:rPr>
+                <w:rFonts w:ascii="Times New Roman" w:hAnsi="Times New Roman" w:cs="Times New Roman"/>
+              </w:rPr>
+              <w:t>Pass</w:t>
+            </w:r>
+          </w:p>
+        </w:tc>
+        <w:tc>
+          <w:tcPr>
+            <w:tcW w:w="1556" w:type="dxa"/>
+            <w:shd w:val="clear" w:color="auto" w:fill="FFF2CC" w:themeFill="accent4" w:themeFillTint="33"/>
+          </w:tcPr>
+          <w:p>
+            <w:pPr>
+              <w:rPr>
+                <w:rFonts w:ascii="Times New Roman" w:hAnsi="Times New Roman" w:cs="Times New Roman"/>
+              </w:rPr>
+            </w:pPr>
+          </w:p>
+        </w:tc>
+      </w:tr>
+      <w:tr>
+        <w:tc>
+          <w:tcPr>
+            <w:tcW w:w="456" w:type="dxa"/>
+          </w:tcPr>
+          <w:p>
+            <w:pPr>
+              <w:rPr>
+                <w:rFonts w:ascii="Times New Roman" w:hAnsi="Times New Roman" w:cs="Times New Roman"/>
+              </w:rPr>
+            </w:pPr>
+            <w:r>
+              <w:rPr>
+                <w:rFonts w:ascii="Times New Roman" w:hAnsi="Times New Roman" w:cs="Times New Roman"/>
+              </w:rPr>
+              <w:t>22</w:t>
+            </w:r>
+          </w:p>
+        </w:tc>
+        <w:tc>
+          <w:tcPr>
+            <w:tcW w:w="2666" w:type="dxa"/>
           </w:tcPr>
           <w:p>
             <w:pPr>
@@ -4247,6 +5105,50 @@
         </w:tc>
         <w:tc>
           <w:tcPr>
+            <w:tcW w:w="1557" w:type="dxa"/>
+          </w:tcPr>
+          <w:p>
+            <w:pPr>
+              <w:rPr>
+                <w:rFonts w:ascii="Times New Roman" w:hAnsi="Times New Roman" w:cs="Times New Roman"/>
+              </w:rPr>
+            </w:pPr>
+            <w:r>
+              <w:rPr>
+                <w:rFonts w:ascii="Times New Roman" w:hAnsi="Times New Roman" w:cs="Times New Roman"/>
+              </w:rPr>
+              <w:t>Decoded message displays in text area</w:t>
+            </w:r>
+          </w:p>
+        </w:tc>
+        <w:tc>
+          <w:tcPr>
+            <w:tcW w:w="1557" w:type="dxa"/>
+          </w:tcPr>
+          <w:p>
+            <w:pPr>
+              <w:rPr>
+                <w:rFonts w:ascii="Times New Roman" w:hAnsi="Times New Roman" w:cs="Times New Roman"/>
+              </w:rPr>
+            </w:pPr>
+            <w:r>
+              <w:rPr>
+                <w:rFonts w:ascii="Times New Roman" w:hAnsi="Times New Roman" w:cs="Times New Roman"/>
+              </w:rPr>
+              <w:t xml:space="preserve">As </w:t>
+            </w:r>
+            <w:proofErr w:type="gramStart"/>
+            <w:r>
+              <w:rPr>
+                <w:rFonts w:ascii="Times New Roman" w:hAnsi="Times New Roman" w:cs="Times New Roman"/>
+              </w:rPr>
+              <w:t>expected</w:t>
+            </w:r>
+            <w:proofErr w:type="gramEnd"/>
+          </w:p>
+        </w:tc>
+        <w:tc>
+          <w:tcPr>
             <w:tcW w:w="1558" w:type="dxa"/>
           </w:tcPr>
           <w:p>
@@ -4259,57 +5161,13 @@
               <w:rPr>
                 <w:rFonts w:ascii="Times New Roman" w:hAnsi="Times New Roman" w:cs="Times New Roman"/>
               </w:rPr>
-              <w:t>Decoded message displays in text area</w:t>
-            </w:r>
-          </w:p>
-        </w:tc>
-        <w:tc>
-          <w:tcPr>
-            <w:tcW w:w="1558" w:type="dxa"/>
-          </w:tcPr>
-          <w:p>
-            <w:pPr>
-              <w:rPr>
-                <w:rFonts w:ascii="Times New Roman" w:hAnsi="Times New Roman" w:cs="Times New Roman"/>
-              </w:rPr>
-            </w:pPr>
-            <w:r>
-              <w:rPr>
-                <w:rFonts w:ascii="Times New Roman" w:hAnsi="Times New Roman" w:cs="Times New Roman"/>
-              </w:rPr>
-              <w:t xml:space="preserve">As </w:t>
-            </w:r>
-            <w:proofErr w:type="gramStart"/>
-            <w:r>
-              <w:rPr>
-                <w:rFonts w:ascii="Times New Roman" w:hAnsi="Times New Roman" w:cs="Times New Roman"/>
-              </w:rPr>
-              <w:t>expected</w:t>
-            </w:r>
-            <w:proofErr w:type="gramEnd"/>
-          </w:p>
-        </w:tc>
-        <w:tc>
-          <w:tcPr>
-            <w:tcW w:w="1559" w:type="dxa"/>
-          </w:tcPr>
-          <w:p>
-            <w:pPr>
-              <w:rPr>
-                <w:rFonts w:ascii="Times New Roman" w:hAnsi="Times New Roman" w:cs="Times New Roman"/>
-              </w:rPr>
-            </w:pPr>
-            <w:r>
-              <w:rPr>
-                <w:rFonts w:ascii="Times New Roman" w:hAnsi="Times New Roman" w:cs="Times New Roman"/>
-              </w:rPr>
               <w:t>Pass</w:t>
             </w:r>
           </w:p>
         </w:tc>
         <w:tc>
           <w:tcPr>
-            <w:tcW w:w="1559" w:type="dxa"/>
+            <w:tcW w:w="1556" w:type="dxa"/>
           </w:tcPr>
           <w:p>
             <w:pPr>
@@ -5692,7 +6550,6 @@
                 <w:rFonts w:ascii="Times New Roman" w:hAnsi="Times New Roman" w:cs="Times New Roman"/>
                 <w:highlight w:val="red"/>
               </w:rPr>
-              <w:lastRenderedPageBreak/>
               <w:t>Remaining characters number is less than 0</w:t>
             </w:r>
           </w:p>
@@ -5714,16 +6571,7 @@
                 <w:rFonts w:ascii="Times New Roman" w:hAnsi="Times New Roman" w:cs="Times New Roman"/>
                 <w:highlight w:val="red"/>
               </w:rPr>
-              <w:lastRenderedPageBreak/>
-              <w:t xml:space="preserve">Displays warning message “Invalid </w:t>
-            </w:r>
-            <w:r>
-              <w:rPr>
-                <w:rFonts w:ascii="Times New Roman" w:hAnsi="Times New Roman" w:cs="Times New Roman"/>
-                <w:highlight w:val="red"/>
-              </w:rPr>
-              <w:lastRenderedPageBreak/>
-              <w:t>input. Exceeded the maximum capacity by ‘number’ characters.”</w:t>
+              <w:t>Displays warning message “Invalid input. Exceeded the maximum capacity by ‘number’ characters.”</w:t>
             </w:r>
           </w:p>
         </w:tc>
@@ -6339,6 +7187,7 @@
                 <w:rFonts w:ascii="Times New Roman" w:hAnsi="Times New Roman" w:cs="Times New Roman"/>
                 <w:highlight w:val="red"/>
               </w:rPr>
+              <w:lastRenderedPageBreak/>
               <w:t>13</w:t>
             </w:r>
           </w:p>
@@ -6997,15 +7846,7 @@
                 <w:rFonts w:ascii="Times New Roman" w:hAnsi="Times New Roman" w:cs="Times New Roman"/>
                 <w:strike/>
               </w:rPr>
-              <w:t xml:space="preserve">01010100 01101000 01100101 00100000 01110001 01110101 01101001 01100011 01101011 00100000 01100010 01110010 01101111 01110111 01101110 00100000 01100110 01101111 01111000 00100000 01101010 01110101 01101101 01110000 01110011 00100000 01101111 01110110 01100101 01110010 00100000 01110100 01101000 01100101 00100000 01101100 </w:t>
-            </w:r>
-            <w:r>
-              <w:rPr>
-                <w:rFonts w:ascii="Times New Roman" w:hAnsi="Times New Roman" w:cs="Times New Roman"/>
-                <w:strike/>
-              </w:rPr>
-              <w:lastRenderedPageBreak/>
-              <w:t>01100001 01111010 01111001 00100000 01100100 01101111 01100111</w:t>
+              <w:t>01010100 01101000 01100101 00100000 01110001 01110101 01101001 01100011 01101011 00100000 01100010 01110010 01101111 01110111 01101110 00100000 01100110 01101111 01111000 00100000 01101010 01110101 01101101 01110000 01110011 00100000 01101111 01110110 01100101 01110010 00100000 01110100 01101000 01100101 00100000 01101100 01100001 01111010 01111001 00100000 01100100 01101111 01100111</w:t>
             </w:r>
           </w:p>
         </w:tc>
@@ -7028,48 +7869,55 @@
                 <w:rFonts w:ascii="Times New Roman" w:hAnsi="Times New Roman" w:cs="Times New Roman"/>
                 <w:strike/>
               </w:rPr>
+              <w:t>3</w:t>
+            </w:r>
+          </w:p>
+        </w:tc>
+        <w:tc>
+          <w:tcPr>
+            <w:tcW w:w="2700" w:type="dxa"/>
+          </w:tcPr>
+          <w:p>
+            <w:pPr>
+              <w:rPr>
+                <w:rFonts w:ascii="Times New Roman" w:hAnsi="Times New Roman" w:cs="Times New Roman"/>
+                <w:strike/>
+              </w:rPr>
+            </w:pPr>
+            <w:r>
+              <w:rPr>
+                <w:rFonts w:ascii="Times New Roman" w:hAnsi="Times New Roman" w:cs="Times New Roman"/>
+                <w:strike/>
+              </w:rPr>
+              <w:t>message decoder</w:t>
+            </w:r>
+          </w:p>
+        </w:tc>
+        <w:tc>
+          <w:tcPr>
+            <w:tcW w:w="2970" w:type="dxa"/>
+          </w:tcPr>
+          <w:p>
+            <w:pPr>
+              <w:rPr>
+                <w:rFonts w:ascii="Times New Roman" w:hAnsi="Times New Roman" w:cs="Times New Roman"/>
+                <w:strike/>
+              </w:rPr>
+            </w:pPr>
+            <w:r>
+              <w:rPr>
+                <w:rFonts w:ascii="Times New Roman" w:hAnsi="Times New Roman" w:cs="Times New Roman"/>
+                <w:strike/>
+              </w:rPr>
+              <w:t xml:space="preserve">01010100 01101000 01100101 00100000 01110001 01110101 01101001 01100011 01101011 00100000 01100010 01110010 01101111 01110111 01101110 00100000 01100110 01101111 01111000 00100000 01101010 01110101 01101101 01110000 01110011 00100000 01101111 01110110 01100101 01110010 </w:t>
+            </w:r>
+            <w:r>
+              <w:rPr>
+                <w:rFonts w:ascii="Times New Roman" w:hAnsi="Times New Roman" w:cs="Times New Roman"/>
+                <w:strike/>
+              </w:rPr>
               <w:lastRenderedPageBreak/>
-              <w:t>3</w:t>
-            </w:r>
-          </w:p>
-        </w:tc>
-        <w:tc>
-          <w:tcPr>
-            <w:tcW w:w="2700" w:type="dxa"/>
-          </w:tcPr>
-          <w:p>
-            <w:pPr>
-              <w:rPr>
-                <w:rFonts w:ascii="Times New Roman" w:hAnsi="Times New Roman" w:cs="Times New Roman"/>
-                <w:strike/>
-              </w:rPr>
-            </w:pPr>
-            <w:r>
-              <w:rPr>
-                <w:rFonts w:ascii="Times New Roman" w:hAnsi="Times New Roman" w:cs="Times New Roman"/>
-                <w:strike/>
-              </w:rPr>
-              <w:t>message decoder</w:t>
-            </w:r>
-          </w:p>
-        </w:tc>
-        <w:tc>
-          <w:tcPr>
-            <w:tcW w:w="2970" w:type="dxa"/>
-          </w:tcPr>
-          <w:p>
-            <w:pPr>
-              <w:rPr>
-                <w:rFonts w:ascii="Times New Roman" w:hAnsi="Times New Roman" w:cs="Times New Roman"/>
-                <w:strike/>
-              </w:rPr>
-            </w:pPr>
-            <w:r>
-              <w:rPr>
-                <w:rFonts w:ascii="Times New Roman" w:hAnsi="Times New Roman" w:cs="Times New Roman"/>
-                <w:strike/>
-              </w:rPr>
-              <w:t>01010100 01101000 01100101 00100000 01110001 01110101 01101001 01100011 01101011 00100000 01100010 01110010 01101111 01110111 01101110 00100000 01100110 01101111 01111000 00100000 01101010 01110101 01101101 01110000 01110011 00100000 01101111 01110110 01100101 01110010 00100000 01110100 01101000 01100101 00100000 01101100 01100001 01111010 01111001 00100000 01100100 01101111 01100111</w:t>
+              <w:t>00100000 01110100 01101000 01100101 00100000 01101100 01100001 01111010 01111001 00100000 01100100 01101111 01100111</w:t>
             </w:r>
           </w:p>
         </w:tc>
@@ -7089,6 +7937,7 @@
                 <w:rFonts w:ascii="Times New Roman" w:hAnsi="Times New Roman" w:cs="Times New Roman"/>
                 <w:strike/>
               </w:rPr>
+              <w:lastRenderedPageBreak/>
               <w:t>“The quick brown fox jumps over the lazy dog”</w:t>
             </w:r>
           </w:p>
@@ -7493,7 +8342,6 @@
                 <w:b/>
                 <w:bCs/>
               </w:rPr>
-              <w:lastRenderedPageBreak/>
               <w:t>#</w:t>
             </w:r>
           </w:p>
@@ -8040,6 +8888,7 @@
                 <w:rFonts w:ascii="Times New Roman" w:hAnsi="Times New Roman" w:cs="Times New Roman"/>
                 <w:strike/>
               </w:rPr>
+              <w:lastRenderedPageBreak/>
               <w:t>throw exception if image is not properly saved (ex. user exits out of application while in the file explorer)</w:t>
             </w:r>
           </w:p>
@@ -8062,6 +8911,7 @@
                 <w:rFonts w:ascii="Times New Roman" w:hAnsi="Times New Roman" w:cs="Times New Roman"/>
                 <w:strike/>
               </w:rPr>
+              <w:lastRenderedPageBreak/>
               <w:t>4</w:t>
             </w:r>
           </w:p>
@@ -8793,7 +9643,6 @@
         <w:rPr>
           <w:rFonts w:ascii="Times New Roman" w:hAnsi="Times New Roman" w:cs="Times New Roman"/>
         </w:rPr>
-        <w:lastRenderedPageBreak/>
         <w:t>Integration Tests</w:t>
       </w:r>
     </w:p>
@@ -9346,6 +10195,7 @@
                 <w:rFonts w:ascii="Times New Roman" w:hAnsi="Times New Roman" w:cs="Times New Roman"/>
                 <w:strike/>
               </w:rPr>
+              <w:lastRenderedPageBreak/>
               <w:t>2</w:t>
             </w:r>
           </w:p>
@@ -10004,7 +10854,6 @@
                 <w:rFonts w:ascii="Times New Roman" w:hAnsi="Times New Roman" w:cs="Times New Roman"/>
                 <w:strike/>
               </w:rPr>
-              <w:lastRenderedPageBreak/>
               <w:t>Save Image</w:t>
             </w:r>
           </w:p>
@@ -10030,7 +10879,6 @@
                 <w:rFonts w:ascii="Times New Roman" w:hAnsi="Times New Roman" w:cs="Times New Roman"/>
                 <w:strike/>
               </w:rPr>
-              <w:lastRenderedPageBreak/>
               <w:t>Initially an invalid image is selected</w:t>
             </w:r>
             <w:r>
@@ -10038,15 +10886,7 @@
                 <w:rFonts w:ascii="Times New Roman" w:hAnsi="Times New Roman" w:cs="Times New Roman"/>
                 <w:strike/>
               </w:rPr>
-              <w:t xml:space="preserve">, then </w:t>
-            </w:r>
-            <w:r>
-              <w:rPr>
-                <w:rFonts w:ascii="Times New Roman" w:hAnsi="Times New Roman" w:cs="Times New Roman"/>
-                <w:strike/>
-              </w:rPr>
-              <w:lastRenderedPageBreak/>
-              <w:t>select a valid image to upload</w:t>
+              <w:t>, then select a valid image to upload</w:t>
             </w:r>
           </w:p>
           <w:p>
@@ -10158,7 +10998,6 @@
                 <w:rFonts w:ascii="Times New Roman" w:hAnsi="Times New Roman" w:cs="Times New Roman"/>
                 <w:strike/>
               </w:rPr>
-              <w:lastRenderedPageBreak/>
               <w:t>User’s default file explorer opened</w:t>
             </w:r>
           </w:p>
@@ -10179,7 +11018,6 @@
                 <w:rFonts w:ascii="Times New Roman" w:hAnsi="Times New Roman" w:cs="Times New Roman"/>
                 <w:strike/>
               </w:rPr>
-              <w:lastRenderedPageBreak/>
               <w:t>A dialog pops up with the warning message “</w:t>
             </w:r>
             <w:r>
@@ -10321,6 +11159,7 @@
                 <w:rFonts w:ascii="Times New Roman" w:hAnsi="Times New Roman" w:cs="Times New Roman"/>
                 <w:strike/>
               </w:rPr>
+              <w:lastRenderedPageBreak/>
               <w:t>The original image is not deleted</w:t>
             </w:r>
           </w:p>

</xml_diff>

<commit_message>
Updated save test cases
</commit_message>
<xml_diff>
--- a/documentation/Testing/Master Test Plan.docx
+++ b/documentation/Testing/Master Test Plan.docx
@@ -258,11 +258,9 @@
             <w:tcW w:w="1435" w:type="dxa"/>
           </w:tcPr>
           <w:p>
-            <w:proofErr w:type="spellStart"/>
             <w:r>
               <w:t>S1</w:t>
             </w:r>
-            <w:proofErr w:type="spellEnd"/>
           </w:p>
         </w:tc>
         <w:tc>
@@ -281,13 +279,8 @@
           </w:tcPr>
           <w:p>
             <w:r>
-              <w:t xml:space="preserve">3.8 GHz 8-Core Intel </w:t>
-            </w:r>
-            <w:proofErr w:type="spellStart"/>
-            <w:r>
-              <w:t>i7</w:t>
-            </w:r>
-            <w:proofErr w:type="spellEnd"/>
+              <w:t>3.8 GHz 8-Core Intel i7</w:t>
+            </w:r>
           </w:p>
         </w:tc>
         <w:tc>
@@ -296,13 +289,8 @@
           </w:tcPr>
           <w:p>
             <w:r>
-              <w:t xml:space="preserve">8 GB 2667 MHz </w:t>
-            </w:r>
-            <w:proofErr w:type="spellStart"/>
-            <w:r>
-              <w:t>DDR4</w:t>
-            </w:r>
-            <w:proofErr w:type="spellEnd"/>
+              <w:t>8 GB 2667 MHz DDR4</w:t>
+            </w:r>
           </w:p>
         </w:tc>
       </w:tr>
@@ -312,11 +300,9 @@
             <w:tcW w:w="1435" w:type="dxa"/>
           </w:tcPr>
           <w:p>
-            <w:proofErr w:type="spellStart"/>
             <w:r>
               <w:t>S2</w:t>
             </w:r>
-            <w:proofErr w:type="spellEnd"/>
           </w:p>
         </w:tc>
         <w:tc>
@@ -335,13 +321,8 @@
           </w:tcPr>
           <w:p>
             <w:r>
-              <w:t xml:space="preserve">1.6 GHz Dual-Core Intel </w:t>
-            </w:r>
-            <w:proofErr w:type="spellStart"/>
-            <w:r>
-              <w:t>i5</w:t>
-            </w:r>
-            <w:proofErr w:type="spellEnd"/>
+              <w:t>1.6 GHz Dual-Core Intel i5</w:t>
+            </w:r>
           </w:p>
         </w:tc>
         <w:tc>
@@ -350,13 +331,8 @@
           </w:tcPr>
           <w:p>
             <w:r>
-              <w:t xml:space="preserve">8 GB 2133 MHz </w:t>
-            </w:r>
-            <w:proofErr w:type="spellStart"/>
-            <w:r>
-              <w:t>LPDDR3</w:t>
-            </w:r>
-            <w:proofErr w:type="spellEnd"/>
+              <w:t>8 GB 2133 MHz LPDDR3</w:t>
+            </w:r>
           </w:p>
         </w:tc>
       </w:tr>
@@ -366,11 +342,9 @@
             <w:tcW w:w="1435" w:type="dxa"/>
           </w:tcPr>
           <w:p>
-            <w:proofErr w:type="spellStart"/>
             <w:r>
               <w:t>S3</w:t>
             </w:r>
-            <w:proofErr w:type="spellEnd"/>
           </w:p>
         </w:tc>
         <w:tc>
@@ -402,11 +376,9 @@
             <w:tcW w:w="1435" w:type="dxa"/>
           </w:tcPr>
           <w:p>
-            <w:proofErr w:type="spellStart"/>
             <w:r>
               <w:t>S4</w:t>
             </w:r>
-            <w:proofErr w:type="spellEnd"/>
           </w:p>
         </w:tc>
         <w:tc>
@@ -571,11 +543,9 @@
             <w:vAlign w:val="center"/>
           </w:tcPr>
           <w:p>
-            <w:proofErr w:type="spellStart"/>
             <w:r>
               <w:t>S1</w:t>
             </w:r>
-            <w:proofErr w:type="spellEnd"/>
           </w:p>
         </w:tc>
         <w:tc>
@@ -584,11 +554,9 @@
             <w:vAlign w:val="center"/>
           </w:tcPr>
           <w:p>
-            <w:proofErr w:type="spellStart"/>
             <w:r>
               <w:t>S2</w:t>
             </w:r>
-            <w:proofErr w:type="spellEnd"/>
           </w:p>
         </w:tc>
         <w:tc>
@@ -597,11 +565,9 @@
             <w:vAlign w:val="center"/>
           </w:tcPr>
           <w:p>
-            <w:proofErr w:type="spellStart"/>
             <w:r>
               <w:t>S3</w:t>
             </w:r>
-            <w:proofErr w:type="spellEnd"/>
           </w:p>
         </w:tc>
         <w:tc>
@@ -610,11 +576,9 @@
             <w:vAlign w:val="center"/>
           </w:tcPr>
           <w:p>
-            <w:proofErr w:type="spellStart"/>
             <w:r>
               <w:t>S4</w:t>
             </w:r>
-            <w:proofErr w:type="spellEnd"/>
           </w:p>
         </w:tc>
         <w:tc>
@@ -1524,47 +1488,39 @@
             <w:tcW w:w="400" w:type="pct"/>
           </w:tcPr>
           <w:p>
-            <w:proofErr w:type="spellStart"/>
             <w:r>
               <w:t>S1</w:t>
             </w:r>
-            <w:proofErr w:type="spellEnd"/>
-          </w:p>
-        </w:tc>
-        <w:tc>
-          <w:tcPr>
-            <w:tcW w:w="400" w:type="pct"/>
-          </w:tcPr>
-          <w:p>
-            <w:proofErr w:type="spellStart"/>
+          </w:p>
+        </w:tc>
+        <w:tc>
+          <w:tcPr>
+            <w:tcW w:w="400" w:type="pct"/>
+          </w:tcPr>
+          <w:p>
             <w:r>
               <w:t>S2</w:t>
             </w:r>
-            <w:proofErr w:type="spellEnd"/>
-          </w:p>
-        </w:tc>
-        <w:tc>
-          <w:tcPr>
-            <w:tcW w:w="400" w:type="pct"/>
-          </w:tcPr>
-          <w:p>
-            <w:proofErr w:type="spellStart"/>
+          </w:p>
+        </w:tc>
+        <w:tc>
+          <w:tcPr>
+            <w:tcW w:w="400" w:type="pct"/>
+          </w:tcPr>
+          <w:p>
             <w:r>
               <w:t>S3</w:t>
             </w:r>
-            <w:proofErr w:type="spellEnd"/>
-          </w:p>
-        </w:tc>
-        <w:tc>
-          <w:tcPr>
-            <w:tcW w:w="400" w:type="pct"/>
-          </w:tcPr>
-          <w:p>
-            <w:proofErr w:type="spellStart"/>
+          </w:p>
+        </w:tc>
+        <w:tc>
+          <w:tcPr>
+            <w:tcW w:w="400" w:type="pct"/>
+          </w:tcPr>
+          <w:p>
             <w:r>
               <w:t>S4</w:t>
             </w:r>
-            <w:proofErr w:type="spellEnd"/>
           </w:p>
         </w:tc>
         <w:tc>
@@ -1681,15 +1637,7 @@
               </w:numPr>
             </w:pPr>
             <w:r>
-              <w:t xml:space="preserve">Object display_image’s method </w:t>
-            </w:r>
-            <w:proofErr w:type="gramStart"/>
-            <w:r>
-              <w:t>encode</w:t>
-            </w:r>
-            <w:proofErr w:type="gramEnd"/>
-            <w:r>
-              <w:t>_image is called once with default text from TextField.</w:t>
+              <w:t>Object display_image’s method encode_image is called once with default text from TextField.</w:t>
             </w:r>
           </w:p>
           <w:p>
@@ -2217,15 +2165,7 @@
               </w:numPr>
             </w:pPr>
             <w:r>
-              <w:t xml:space="preserve">Object display_image’s method </w:t>
-            </w:r>
-            <w:proofErr w:type="gramStart"/>
-            <w:r>
-              <w:t>save</w:t>
-            </w:r>
-            <w:proofErr w:type="gramEnd"/>
-            <w:r>
-              <w:t xml:space="preserve">_image is called once with arguments: ('path', 'test_image_3.jpeg') </w:t>
+              <w:t xml:space="preserve">Object display_image’s method save_image is called once with arguments: ('path', 'test_image_3.jpeg') </w:t>
             </w:r>
           </w:p>
           <w:p>
@@ -2249,15 +2189,7 @@
               </w:numPr>
             </w:pPr>
             <w:r>
-              <w:t>main_</w:t>
-            </w:r>
-            <w:proofErr w:type="gramStart"/>
-            <w:r>
-              <w:t>image.source</w:t>
-            </w:r>
-            <w:proofErr w:type="gramEnd"/>
-            <w:r>
-              <w:t xml:space="preserve"> maches the String “path/ test_image_3.jpeg”.</w:t>
+              <w:t>main_image.source maches the String “path/ test_image_3.jpeg”.</w:t>
             </w:r>
           </w:p>
           <w:p>
@@ -2347,15 +2279,7 @@
               </w:numPr>
             </w:pPr>
             <w:r>
-              <w:t xml:space="preserve">Method </w:t>
-            </w:r>
-            <w:proofErr w:type="gramStart"/>
-            <w:r>
-              <w:t>validate</w:t>
-            </w:r>
-            <w:proofErr w:type="gramEnd"/>
-            <w:r>
-              <w:t>_image_name returns True.</w:t>
+              <w:t>Method validate_image_name returns True.</w:t>
             </w:r>
           </w:p>
           <w:p>
@@ -2442,15 +2366,7 @@
               </w:numPr>
             </w:pPr>
             <w:r>
-              <w:t xml:space="preserve">Method </w:t>
-            </w:r>
-            <w:proofErr w:type="gramStart"/>
-            <w:r>
-              <w:t>validate</w:t>
-            </w:r>
-            <w:proofErr w:type="gramEnd"/>
-            <w:r>
-              <w:t>_image_name returns False.</w:t>
+              <w:t>Method validate_image_name returns False.</w:t>
             </w:r>
           </w:p>
           <w:p>
@@ -2462,23 +2378,7 @@
               </w:numPr>
             </w:pPr>
             <w:r>
-              <w:t xml:space="preserve">Method popup_user_notification is called with the arguments: (‘Invalid file name! \n Only alphabet characters, numbers, dot, </w:t>
-            </w:r>
-            <w:proofErr w:type="gramStart"/>
-            <w:r>
-              <w:t>underscore</w:t>
-            </w:r>
-            <w:proofErr w:type="gramEnd"/>
-            <w:r>
-              <w:t xml:space="preserve"> and hyphens are allowed. (</w:t>
-            </w:r>
-            <w:proofErr w:type="gramStart"/>
-            <w:r>
-              <w:t>e.g.</w:t>
-            </w:r>
-            <w:proofErr w:type="gramEnd"/>
-            <w:r>
-              <w:t xml:space="preserve"> </w:t>
+              <w:t xml:space="preserve">Method popup_user_notification is called with the arguments: (‘Invalid file name! \n Only alphabet characters, numbers, dot, underscore and hyphens are allowed. (e.g. </w:t>
             </w:r>
             <w:r>
               <w:lastRenderedPageBreak/>
@@ -2560,15 +2460,7 @@
               </w:numPr>
             </w:pPr>
             <w:r>
-              <w:t xml:space="preserve">Method </w:t>
-            </w:r>
-            <w:proofErr w:type="gramStart"/>
-            <w:r>
-              <w:t>validate</w:t>
-            </w:r>
-            <w:proofErr w:type="gramEnd"/>
-            <w:r>
-              <w:t>_image_name returns False.</w:t>
+              <w:t>Method validate_image_name returns False.</w:t>
             </w:r>
           </w:p>
           <w:p>
@@ -2580,23 +2472,7 @@
               </w:numPr>
             </w:pPr>
             <w:r>
-              <w:t xml:space="preserve">Method popup_user_notification is called with the arguments: (‘Invalid file name! \n Only alphabet characters, numbers, dot, </w:t>
-            </w:r>
-            <w:proofErr w:type="gramStart"/>
-            <w:r>
-              <w:t>underscore</w:t>
-            </w:r>
-            <w:proofErr w:type="gramEnd"/>
-            <w:r>
-              <w:t xml:space="preserve"> and hyphens are allowed. (</w:t>
-            </w:r>
-            <w:proofErr w:type="gramStart"/>
-            <w:r>
-              <w:t>e.g.</w:t>
-            </w:r>
-            <w:proofErr w:type="gramEnd"/>
-            <w:r>
-              <w:t xml:space="preserve"> image_1)', MainWidget.MESSAGE_TYPE.ERROR)</w:t>
+              <w:t>Method popup_user_notification is called with the arguments: (‘Invalid file name! \n Only alphabet characters, numbers, dot, underscore and hyphens are allowed. (e.g. image_1)', MainWidget.MESSAGE_TYPE.ERROR)</w:t>
             </w:r>
           </w:p>
         </w:tc>
@@ -2700,15 +2576,7 @@
               </w:numPr>
             </w:pPr>
             <w:r>
-              <w:t xml:space="preserve">Method </w:t>
-            </w:r>
-            <w:proofErr w:type="gramStart"/>
-            <w:r>
-              <w:t>execute</w:t>
-            </w:r>
-            <w:proofErr w:type="gramEnd"/>
-            <w:r>
-              <w:t>_reset is called once.</w:t>
+              <w:t>Method execute_reset is called once.</w:t>
             </w:r>
           </w:p>
           <w:p>
@@ -2823,15 +2691,7 @@
             </w:pPr>
             <w:r>
               <w:lastRenderedPageBreak/>
-              <w:t xml:space="preserve">Method </w:t>
-            </w:r>
-            <w:proofErr w:type="gramStart"/>
-            <w:r>
-              <w:t>execute</w:t>
-            </w:r>
-            <w:proofErr w:type="gramEnd"/>
-            <w:r>
-              <w:t>_reset is called once.</w:t>
+              <w:t>Method execute_reset is called once.</w:t>
             </w:r>
           </w:p>
           <w:p>
@@ -3155,15 +3015,7 @@
               </w:numPr>
             </w:pPr>
             <w:r>
-              <w:t>Variable value main_</w:t>
-            </w:r>
-            <w:proofErr w:type="gramStart"/>
-            <w:r>
-              <w:t>image.source</w:t>
-            </w:r>
-            <w:proofErr w:type="gramEnd"/>
-            <w:r>
-              <w:t xml:space="preserve"> matches</w:t>
+              <w:t>Variable value main_image.source matches</w:t>
             </w:r>
           </w:p>
           <w:p>
@@ -3287,15 +3139,7 @@
               </w:numPr>
             </w:pPr>
             <w:r>
-              <w:t>Variable value main_</w:t>
-            </w:r>
-            <w:proofErr w:type="gramStart"/>
-            <w:r>
-              <w:t>image.source</w:t>
-            </w:r>
-            <w:proofErr w:type="gramEnd"/>
-            <w:r>
-              <w:t xml:space="preserve"> matches</w:t>
+              <w:t>Variable value main_image.source matches</w:t>
             </w:r>
           </w:p>
           <w:p>
@@ -3432,15 +3276,7 @@
               </w:numPr>
             </w:pPr>
             <w:r>
-              <w:t>Variable value main_</w:t>
-            </w:r>
-            <w:proofErr w:type="gramStart"/>
-            <w:r>
-              <w:t>image.source</w:t>
-            </w:r>
-            <w:proofErr w:type="gramEnd"/>
-            <w:r>
-              <w:t xml:space="preserve"> matches</w:t>
+              <w:t>Variable value main_image.source matches</w:t>
             </w:r>
           </w:p>
           <w:p>
@@ -3755,11 +3591,9 @@
             <w:tcW w:w="432" w:type="pct"/>
           </w:tcPr>
           <w:p>
-            <w:proofErr w:type="spellStart"/>
             <w:r>
               <w:t>S1</w:t>
             </w:r>
-            <w:proofErr w:type="spellEnd"/>
           </w:p>
         </w:tc>
         <w:tc>
@@ -3767,11 +3601,9 @@
             <w:tcW w:w="432" w:type="pct"/>
           </w:tcPr>
           <w:p>
-            <w:proofErr w:type="spellStart"/>
             <w:r>
               <w:t>S2</w:t>
             </w:r>
-            <w:proofErr w:type="spellEnd"/>
           </w:p>
         </w:tc>
         <w:tc>
@@ -3779,23 +3611,19 @@
             <w:tcW w:w="451" w:type="pct"/>
           </w:tcPr>
           <w:p>
-            <w:proofErr w:type="spellStart"/>
             <w:r>
               <w:t>S3</w:t>
             </w:r>
-            <w:proofErr w:type="spellEnd"/>
-          </w:p>
-        </w:tc>
-        <w:tc>
-          <w:tcPr>
-            <w:tcW w:w="411" w:type="pct"/>
-          </w:tcPr>
-          <w:p>
-            <w:proofErr w:type="spellStart"/>
+          </w:p>
+        </w:tc>
+        <w:tc>
+          <w:tcPr>
+            <w:tcW w:w="412" w:type="pct"/>
+          </w:tcPr>
+          <w:p>
             <w:r>
               <w:t>S4</w:t>
             </w:r>
-            <w:proofErr w:type="spellEnd"/>
           </w:p>
         </w:tc>
         <w:tc>
@@ -3861,7 +3689,7 @@
         </w:tc>
         <w:tc>
           <w:tcPr>
-            <w:tcW w:w="411" w:type="pct"/>
+            <w:tcW w:w="412" w:type="pct"/>
           </w:tcPr>
           <w:p/>
         </w:tc>
@@ -3928,7 +3756,7 @@
         </w:tc>
         <w:tc>
           <w:tcPr>
-            <w:tcW w:w="411" w:type="pct"/>
+            <w:tcW w:w="412" w:type="pct"/>
           </w:tcPr>
           <w:p/>
         </w:tc>
@@ -3995,7 +3823,7 @@
         </w:tc>
         <w:tc>
           <w:tcPr>
-            <w:tcW w:w="411" w:type="pct"/>
+            <w:tcW w:w="412" w:type="pct"/>
           </w:tcPr>
           <w:p/>
         </w:tc>
@@ -4062,7 +3890,7 @@
         </w:tc>
         <w:tc>
           <w:tcPr>
-            <w:tcW w:w="411" w:type="pct"/>
+            <w:tcW w:w="412" w:type="pct"/>
           </w:tcPr>
           <w:p/>
         </w:tc>
@@ -4129,7 +3957,7 @@
         </w:tc>
         <w:tc>
           <w:tcPr>
-            <w:tcW w:w="411" w:type="pct"/>
+            <w:tcW w:w="412" w:type="pct"/>
           </w:tcPr>
           <w:p/>
         </w:tc>
@@ -4196,7 +4024,7 @@
         </w:tc>
         <w:tc>
           <w:tcPr>
-            <w:tcW w:w="411" w:type="pct"/>
+            <w:tcW w:w="412" w:type="pct"/>
           </w:tcPr>
           <w:p/>
         </w:tc>
@@ -4258,7 +4086,7 @@
         </w:tc>
         <w:tc>
           <w:tcPr>
-            <w:tcW w:w="411" w:type="pct"/>
+            <w:tcW w:w="412" w:type="pct"/>
           </w:tcPr>
           <w:p/>
         </w:tc>
@@ -4321,7 +4149,7 @@
         </w:tc>
         <w:tc>
           <w:tcPr>
-            <w:tcW w:w="411" w:type="pct"/>
+            <w:tcW w:w="412" w:type="pct"/>
           </w:tcPr>
           <w:p/>
         </w:tc>
@@ -4383,7 +4211,7 @@
         </w:tc>
         <w:tc>
           <w:tcPr>
-            <w:tcW w:w="411" w:type="pct"/>
+            <w:tcW w:w="412" w:type="pct"/>
           </w:tcPr>
           <w:p/>
         </w:tc>
@@ -4445,7 +4273,7 @@
         </w:tc>
         <w:tc>
           <w:tcPr>
-            <w:tcW w:w="411" w:type="pct"/>
+            <w:tcW w:w="412" w:type="pct"/>
           </w:tcPr>
           <w:p/>
         </w:tc>
@@ -4512,7 +4340,7 @@
         </w:tc>
         <w:tc>
           <w:tcPr>
-            <w:tcW w:w="411" w:type="pct"/>
+            <w:tcW w:w="412" w:type="pct"/>
           </w:tcPr>
           <w:p/>
         </w:tc>
@@ -4574,7 +4402,7 @@
         </w:tc>
         <w:tc>
           <w:tcPr>
-            <w:tcW w:w="411" w:type="pct"/>
+            <w:tcW w:w="412" w:type="pct"/>
           </w:tcPr>
           <w:p/>
         </w:tc>
@@ -4602,7 +4430,7 @@
           </w:tcPr>
           <w:p>
             <w:r>
-              <w:t>Attempt to save file with incorrect extension</w:t>
+              <w:t>Attempt to save file with invalid file name “123 ” which end with a space.</w:t>
             </w:r>
           </w:p>
         </w:tc>
@@ -4610,7 +4438,11 @@
           <w:tcPr>
             <w:tcW w:w="1249" w:type="pct"/>
           </w:tcPr>
-          <w:p/>
+          <w:p>
+            <w:r>
+              <w:t>Error dialog popups.</w:t>
+            </w:r>
+          </w:p>
         </w:tc>
         <w:tc>
           <w:tcPr>
@@ -4632,7 +4464,7 @@
         </w:tc>
         <w:tc>
           <w:tcPr>
-            <w:tcW w:w="411" w:type="pct"/>
+            <w:tcW w:w="412" w:type="pct"/>
           </w:tcPr>
           <w:p/>
         </w:tc>
@@ -4660,7 +4492,7 @@
           </w:tcPr>
           <w:p>
             <w:r>
-              <w:t>Attempt to save file with invalid file name “-123”</w:t>
+              <w:t>Attempt to save file with incorrect extension “123.JNG”</w:t>
             </w:r>
           </w:p>
         </w:tc>
@@ -4670,7 +4502,12 @@
           </w:tcPr>
           <w:p>
             <w:r>
-              <w:t>Error dialog popups.</w:t>
+              <w:t>New image is saved with the file name “123.JNG”.</w:t>
+            </w:r>
+          </w:p>
+          <w:p>
+            <w:r>
+              <w:t>Successfully saved image dialog popups.</w:t>
             </w:r>
           </w:p>
         </w:tc>
@@ -4694,7 +4531,7 @@
         </w:tc>
         <w:tc>
           <w:tcPr>
-            <w:tcW w:w="411" w:type="pct"/>
+            <w:tcW w:w="412" w:type="pct"/>
           </w:tcPr>
           <w:p/>
         </w:tc>
@@ -4722,7 +4559,7 @@
           </w:tcPr>
           <w:p>
             <w:r>
-              <w:t>Select Cancel button inn save dialog</w:t>
+              <w:t>Save image button pressed. Select Cancel button inn save dialog</w:t>
             </w:r>
           </w:p>
         </w:tc>
@@ -4756,7 +4593,7 @@
         </w:tc>
         <w:tc>
           <w:tcPr>
-            <w:tcW w:w="411" w:type="pct"/>
+            <w:tcW w:w="412" w:type="pct"/>
           </w:tcPr>
           <w:p/>
         </w:tc>
@@ -4818,7 +4655,7 @@
         </w:tc>
         <w:tc>
           <w:tcPr>
-            <w:tcW w:w="411" w:type="pct"/>
+            <w:tcW w:w="412" w:type="pct"/>
           </w:tcPr>
           <w:p/>
         </w:tc>
@@ -4880,7 +4717,7 @@
         </w:tc>
         <w:tc>
           <w:tcPr>
-            <w:tcW w:w="411" w:type="pct"/>
+            <w:tcW w:w="412" w:type="pct"/>
           </w:tcPr>
           <w:p/>
         </w:tc>
@@ -4942,7 +4779,7 @@
         </w:tc>
         <w:tc>
           <w:tcPr>
-            <w:tcW w:w="411" w:type="pct"/>
+            <w:tcW w:w="412" w:type="pct"/>
           </w:tcPr>
           <w:p/>
         </w:tc>
@@ -5004,7 +4841,7 @@
         </w:tc>
         <w:tc>
           <w:tcPr>
-            <w:tcW w:w="411" w:type="pct"/>
+            <w:tcW w:w="412" w:type="pct"/>
           </w:tcPr>
           <w:p/>
         </w:tc>
@@ -5034,36 +4871,15 @@
     <w:p/>
     <w:p>
       <w:r>
-        <w:t xml:space="preserve">The automated tests were run on systems </w:t>
-      </w:r>
-      <w:proofErr w:type="spellStart"/>
-      <w:r>
-        <w:t>S1</w:t>
-      </w:r>
-      <w:proofErr w:type="spellEnd"/>
-      <w:r>
-        <w:t xml:space="preserve"> – </w:t>
-      </w:r>
-      <w:proofErr w:type="spellStart"/>
-      <w:r>
-        <w:t>S4</w:t>
-      </w:r>
-      <w:proofErr w:type="spellEnd"/>
-      <w:r>
-        <w:t xml:space="preserve">. All tests passed on every system. Figure 1 shows the results of the automated tests run on </w:t>
-      </w:r>
-      <w:proofErr w:type="spellStart"/>
-      <w:r>
-        <w:t>S2</w:t>
-      </w:r>
-      <w:proofErr w:type="spellEnd"/>
-      <w:r>
-        <w:t>.</w:t>
+        <w:t>The automated tests were run on systems S1 – S4. All tests passed on every system. Figure 1 shows the results of the automated tests run on S2.</w:t>
       </w:r>
     </w:p>
     <w:p/>
     <w:p>
       <w:r>
+        <w:rPr>
+          <w:noProof/>
+        </w:rPr>
         <w:drawing>
           <wp:inline distT="0" distB="0" distL="0" distR="0" wp14:anchorId="0F91EFB5" wp14:editId="160B39A6">
             <wp:extent cx="5943600" cy="3738880"/>
@@ -5181,6 +4997,11 @@
         <w:docPartUnique/>
       </w:docPartObj>
     </w:sdtPr>
+    <w:sdtEndPr>
+      <w:rPr>
+        <w:rStyle w:val="PageNumber"/>
+      </w:rPr>
+    </w:sdtEndPr>
     <w:sdtContent>
       <w:p>
         <w:pPr>
@@ -5241,6 +5062,11 @@
         <w:docPartUnique/>
       </w:docPartObj>
     </w:sdtPr>
+    <w:sdtEndPr>
+      <w:rPr>
+        <w:rStyle w:val="PageNumber"/>
+      </w:rPr>
+    </w:sdtEndPr>
     <w:sdtContent>
       <w:p>
         <w:pPr>

</xml_diff>

<commit_message>
Update master test plan
</commit_message>
<xml_diff>
--- a/documentation/Testing/Master Test Plan.docx
+++ b/documentation/Testing/Master Test Plan.docx
@@ -35,7 +35,15 @@
         <w:jc w:val="center"/>
       </w:pPr>
       <w:r>
-        <w:t>Linden Crandall, Jonathan Mainhart, Zhihua Zheng</w:t>
+        <w:t xml:space="preserve">Linden Crandall, Jonathan Mainhart, </w:t>
+      </w:r>
+      <w:proofErr w:type="spellStart"/>
+      <w:r>
+        <w:t>Zhihua</w:t>
+      </w:r>
+      <w:proofErr w:type="spellEnd"/>
+      <w:r>
+        <w:t xml:space="preserve"> Zheng</w:t>
       </w:r>
     </w:p>
     <w:p>
@@ -62,8 +70,13 @@
         <w:jc w:val="center"/>
       </w:pPr>
       <w:r>
-        <w:t>Prof. Majid Shaalan</w:t>
+        <w:t xml:space="preserve">Prof. Majid </w:t>
       </w:r>
+      <w:proofErr w:type="spellStart"/>
+      <w:r>
+        <w:t>Shaalan</w:t>
+      </w:r>
+      <w:proofErr w:type="spellEnd"/>
     </w:p>
     <w:p>
       <w:pPr>
@@ -216,7 +229,18 @@
             <w:tcW w:w="1435" w:type="dxa"/>
           </w:tcPr>
           <w:p>
-            <w:r>
+            <w:pPr>
+              <w:jc w:val="center"/>
+              <w:rPr>
+                <w:b/>
+                <w:bCs/>
+              </w:rPr>
+            </w:pPr>
+            <w:r>
+              <w:rPr>
+                <w:b/>
+                <w:bCs/>
+              </w:rPr>
               <w:t>System ID</w:t>
             </w:r>
           </w:p>
@@ -226,7 +250,18 @@
             <w:tcW w:w="2070" w:type="dxa"/>
           </w:tcPr>
           <w:p>
-            <w:r>
+            <w:pPr>
+              <w:jc w:val="center"/>
+              <w:rPr>
+                <w:b/>
+                <w:bCs/>
+              </w:rPr>
+            </w:pPr>
+            <w:r>
+              <w:rPr>
+                <w:b/>
+                <w:bCs/>
+              </w:rPr>
               <w:t>OS (Version)</w:t>
             </w:r>
           </w:p>
@@ -236,7 +271,18 @@
             <w:tcW w:w="2970" w:type="dxa"/>
           </w:tcPr>
           <w:p>
-            <w:r>
+            <w:pPr>
+              <w:jc w:val="center"/>
+              <w:rPr>
+                <w:b/>
+                <w:bCs/>
+              </w:rPr>
+            </w:pPr>
+            <w:r>
+              <w:rPr>
+                <w:b/>
+                <w:bCs/>
+              </w:rPr>
               <w:t>Processor</w:t>
             </w:r>
           </w:p>
@@ -246,7 +292,18 @@
             <w:tcW w:w="2875" w:type="dxa"/>
           </w:tcPr>
           <w:p>
-            <w:r>
+            <w:pPr>
+              <w:jc w:val="center"/>
+              <w:rPr>
+                <w:b/>
+                <w:bCs/>
+              </w:rPr>
+            </w:pPr>
+            <w:r>
+              <w:rPr>
+                <w:b/>
+                <w:bCs/>
+              </w:rPr>
               <w:t>RAM</w:t>
             </w:r>
           </w:p>
@@ -258,9 +315,11 @@
             <w:tcW w:w="1435" w:type="dxa"/>
           </w:tcPr>
           <w:p>
+            <w:proofErr w:type="spellStart"/>
             <w:r>
               <w:t>S1</w:t>
             </w:r>
+            <w:proofErr w:type="spellEnd"/>
           </w:p>
         </w:tc>
         <w:tc>
@@ -279,8 +338,13 @@
           </w:tcPr>
           <w:p>
             <w:r>
-              <w:t>3.8 GHz 8-Core Intel i7</w:t>
-            </w:r>
+              <w:t xml:space="preserve">3.8 GHz 8-Core Intel </w:t>
+            </w:r>
+            <w:proofErr w:type="spellStart"/>
+            <w:r>
+              <w:t>i7</w:t>
+            </w:r>
+            <w:proofErr w:type="spellEnd"/>
           </w:p>
         </w:tc>
         <w:tc>
@@ -289,8 +353,13 @@
           </w:tcPr>
           <w:p>
             <w:r>
-              <w:t>8 GB 2667 MHz DDR4</w:t>
-            </w:r>
+              <w:t xml:space="preserve">8 GB 2667 MHz </w:t>
+            </w:r>
+            <w:proofErr w:type="spellStart"/>
+            <w:r>
+              <w:t>DDR4</w:t>
+            </w:r>
+            <w:proofErr w:type="spellEnd"/>
           </w:p>
         </w:tc>
       </w:tr>
@@ -300,9 +369,11 @@
             <w:tcW w:w="1435" w:type="dxa"/>
           </w:tcPr>
           <w:p>
+            <w:proofErr w:type="spellStart"/>
             <w:r>
               <w:t>S2</w:t>
             </w:r>
+            <w:proofErr w:type="spellEnd"/>
           </w:p>
         </w:tc>
         <w:tc>
@@ -321,8 +392,13 @@
           </w:tcPr>
           <w:p>
             <w:r>
-              <w:t>1.6 GHz Dual-Core Intel i5</w:t>
-            </w:r>
+              <w:t xml:space="preserve">1.6 GHz Dual-Core Intel </w:t>
+            </w:r>
+            <w:proofErr w:type="spellStart"/>
+            <w:r>
+              <w:t>i5</w:t>
+            </w:r>
+            <w:proofErr w:type="spellEnd"/>
           </w:p>
         </w:tc>
         <w:tc>
@@ -331,8 +407,13 @@
           </w:tcPr>
           <w:p>
             <w:r>
-              <w:t>8 GB 2133 MHz LPDDR3</w:t>
-            </w:r>
+              <w:t xml:space="preserve">8 GB 2133 MHz </w:t>
+            </w:r>
+            <w:proofErr w:type="spellStart"/>
+            <w:r>
+              <w:t>LPDDR3</w:t>
+            </w:r>
+            <w:proofErr w:type="spellEnd"/>
           </w:p>
         </w:tc>
       </w:tr>
@@ -342,9 +423,11 @@
             <w:tcW w:w="1435" w:type="dxa"/>
           </w:tcPr>
           <w:p>
+            <w:proofErr w:type="spellStart"/>
             <w:r>
               <w:t>S3</w:t>
             </w:r>
+            <w:proofErr w:type="spellEnd"/>
           </w:p>
         </w:tc>
         <w:tc>
@@ -376,9 +459,11 @@
             <w:tcW w:w="1435" w:type="dxa"/>
           </w:tcPr>
           <w:p>
+            <w:proofErr w:type="spellStart"/>
             <w:r>
               <w:t>S4</w:t>
             </w:r>
+            <w:proofErr w:type="spellEnd"/>
           </w:p>
         </w:tc>
         <w:tc>
@@ -465,7 +550,18 @@
             <w:vMerge w:val="restart"/>
           </w:tcPr>
           <w:p>
-            <w:r>
+            <w:pPr>
+              <w:jc w:val="center"/>
+              <w:rPr>
+                <w:b/>
+                <w:bCs/>
+              </w:rPr>
+            </w:pPr>
+            <w:r>
+              <w:rPr>
+                <w:b/>
+                <w:bCs/>
+              </w:rPr>
               <w:t>#</w:t>
             </w:r>
           </w:p>
@@ -476,7 +572,18 @@
             <w:vMerge w:val="restart"/>
           </w:tcPr>
           <w:p>
-            <w:r>
+            <w:pPr>
+              <w:jc w:val="center"/>
+              <w:rPr>
+                <w:b/>
+                <w:bCs/>
+              </w:rPr>
+            </w:pPr>
+            <w:r>
+              <w:rPr>
+                <w:b/>
+                <w:bCs/>
+              </w:rPr>
               <w:t>Test Input</w:t>
             </w:r>
           </w:p>
@@ -487,7 +594,18 @@
             <w:vMerge w:val="restart"/>
           </w:tcPr>
           <w:p>
-            <w:r>
+            <w:pPr>
+              <w:jc w:val="center"/>
+              <w:rPr>
+                <w:b/>
+                <w:bCs/>
+              </w:rPr>
+            </w:pPr>
+            <w:r>
+              <w:rPr>
+                <w:b/>
+                <w:bCs/>
+              </w:rPr>
               <w:t>Expected</w:t>
             </w:r>
           </w:p>
@@ -498,7 +616,18 @@
             <w:gridSpan w:val="4"/>
           </w:tcPr>
           <w:p>
-            <w:r>
+            <w:pPr>
+              <w:jc w:val="center"/>
+              <w:rPr>
+                <w:b/>
+                <w:bCs/>
+              </w:rPr>
+            </w:pPr>
+            <w:r>
+              <w:rPr>
+                <w:b/>
+                <w:bCs/>
+              </w:rPr>
               <w:t>Pass/Fail</w:t>
             </w:r>
           </w:p>
@@ -509,7 +638,18 @@
             <w:vMerge w:val="restart"/>
           </w:tcPr>
           <w:p>
-            <w:r>
+            <w:pPr>
+              <w:jc w:val="center"/>
+              <w:rPr>
+                <w:b/>
+                <w:bCs/>
+              </w:rPr>
+            </w:pPr>
+            <w:r>
+              <w:rPr>
+                <w:b/>
+                <w:bCs/>
+              </w:rPr>
               <w:t>Fig. #</w:t>
             </w:r>
           </w:p>
@@ -543,9 +683,22 @@
             <w:vAlign w:val="center"/>
           </w:tcPr>
           <w:p>
-            <w:r>
+            <w:pPr>
+              <w:jc w:val="center"/>
+              <w:rPr>
+                <w:b/>
+                <w:bCs/>
+              </w:rPr>
+            </w:pPr>
+            <w:proofErr w:type="spellStart"/>
+            <w:r>
+              <w:rPr>
+                <w:b/>
+                <w:bCs/>
+              </w:rPr>
               <w:t>S1</w:t>
             </w:r>
+            <w:proofErr w:type="spellEnd"/>
           </w:p>
         </w:tc>
         <w:tc>
@@ -554,9 +707,22 @@
             <w:vAlign w:val="center"/>
           </w:tcPr>
           <w:p>
-            <w:r>
+            <w:pPr>
+              <w:jc w:val="center"/>
+              <w:rPr>
+                <w:b/>
+                <w:bCs/>
+              </w:rPr>
+            </w:pPr>
+            <w:proofErr w:type="spellStart"/>
+            <w:r>
+              <w:rPr>
+                <w:b/>
+                <w:bCs/>
+              </w:rPr>
               <w:t>S2</w:t>
             </w:r>
+            <w:proofErr w:type="spellEnd"/>
           </w:p>
         </w:tc>
         <w:tc>
@@ -565,9 +731,22 @@
             <w:vAlign w:val="center"/>
           </w:tcPr>
           <w:p>
-            <w:r>
+            <w:pPr>
+              <w:jc w:val="center"/>
+              <w:rPr>
+                <w:b/>
+                <w:bCs/>
+              </w:rPr>
+            </w:pPr>
+            <w:proofErr w:type="spellStart"/>
+            <w:r>
+              <w:rPr>
+                <w:b/>
+                <w:bCs/>
+              </w:rPr>
               <w:t>S3</w:t>
             </w:r>
+            <w:proofErr w:type="spellEnd"/>
           </w:p>
         </w:tc>
         <w:tc>
@@ -576,9 +755,22 @@
             <w:vAlign w:val="center"/>
           </w:tcPr>
           <w:p>
-            <w:r>
+            <w:pPr>
+              <w:jc w:val="center"/>
+              <w:rPr>
+                <w:b/>
+                <w:bCs/>
+              </w:rPr>
+            </w:pPr>
+            <w:proofErr w:type="spellStart"/>
+            <w:r>
+              <w:rPr>
+                <w:b/>
+                <w:bCs/>
+              </w:rPr>
               <w:t>S4</w:t>
             </w:r>
+            <w:proofErr w:type="spellEnd"/>
           </w:p>
         </w:tc>
         <w:tc>
@@ -606,8 +798,21 @@
           </w:tcPr>
           <w:p>
             <w:r>
-              <w:t>check max chars of 300x300 pix img</w:t>
-            </w:r>
+              <w:t xml:space="preserve">check max chars of </w:t>
+            </w:r>
+            <w:proofErr w:type="spellStart"/>
+            <w:r>
+              <w:t>300x300</w:t>
+            </w:r>
+            <w:proofErr w:type="spellEnd"/>
+            <w:r>
+              <w:t xml:space="preserve"> pix </w:t>
+            </w:r>
+            <w:proofErr w:type="spellStart"/>
+            <w:r>
+              <w:t>img</w:t>
+            </w:r>
+            <w:proofErr w:type="spellEnd"/>
           </w:p>
         </w:tc>
         <w:tc>
@@ -676,8 +881,21 @@
           </w:tcPr>
           <w:p>
             <w:r>
-              <w:t>check max chars of 5x5 pix img</w:t>
-            </w:r>
+              <w:t xml:space="preserve">check max chars of </w:t>
+            </w:r>
+            <w:proofErr w:type="spellStart"/>
+            <w:r>
+              <w:t>5x5</w:t>
+            </w:r>
+            <w:proofErr w:type="spellEnd"/>
+            <w:r>
+              <w:t xml:space="preserve"> pix </w:t>
+            </w:r>
+            <w:proofErr w:type="spellStart"/>
+            <w:r>
+              <w:t>img</w:t>
+            </w:r>
+            <w:proofErr w:type="spellEnd"/>
           </w:p>
         </w:tc>
         <w:tc>
@@ -746,7 +964,23 @@
           </w:tcPr>
           <w:p>
             <w:r>
-              <w:t>encode 5x5 pix img to max chars without truncation</w:t>
+              <w:t xml:space="preserve">encode </w:t>
+            </w:r>
+            <w:proofErr w:type="spellStart"/>
+            <w:r>
+              <w:t>5x5</w:t>
+            </w:r>
+            <w:proofErr w:type="spellEnd"/>
+            <w:r>
+              <w:t xml:space="preserve"> pix </w:t>
+            </w:r>
+            <w:proofErr w:type="spellStart"/>
+            <w:r>
+              <w:t>img</w:t>
+            </w:r>
+            <w:proofErr w:type="spellEnd"/>
+            <w:r>
+              <w:t xml:space="preserve"> to max chars without truncation</w:t>
             </w:r>
           </w:p>
         </w:tc>
@@ -816,7 +1050,23 @@
           </w:tcPr>
           <w:p>
             <w:r>
-              <w:t>encode 5x5 pix image to max chars with overflow input ‘01234567ABCDEF’</w:t>
+              <w:t xml:space="preserve">encode </w:t>
+            </w:r>
+            <w:proofErr w:type="spellStart"/>
+            <w:r>
+              <w:t>5x5</w:t>
+            </w:r>
+            <w:proofErr w:type="spellEnd"/>
+            <w:r>
+              <w:t xml:space="preserve"> pix image to max chars with overflow input ‘</w:t>
+            </w:r>
+            <w:proofErr w:type="spellStart"/>
+            <w:r>
+              <w:t>01234567ABCDEF</w:t>
+            </w:r>
+            <w:proofErr w:type="spellEnd"/>
+            <w:r>
+              <w:t>’</w:t>
             </w:r>
           </w:p>
         </w:tc>
@@ -955,8 +1205,13 @@
             <w:tcW w:w="1453" w:type="pct"/>
           </w:tcPr>
           <w:p>
-            <w:r>
-              <w:t>image encode changes pixels to not match backup image</w:t>
+            <w:proofErr w:type="gramStart"/>
+            <w:r>
+              <w:t>image</w:t>
+            </w:r>
+            <w:proofErr w:type="gramEnd"/>
+            <w:r>
+              <w:t xml:space="preserve"> encode changes pixels to not match backup image</w:t>
             </w:r>
           </w:p>
         </w:tc>
@@ -1411,7 +1666,18 @@
             <w:vMerge w:val="restart"/>
           </w:tcPr>
           <w:p>
-            <w:r>
+            <w:pPr>
+              <w:jc w:val="center"/>
+              <w:rPr>
+                <w:b/>
+                <w:bCs/>
+              </w:rPr>
+            </w:pPr>
+            <w:r>
+              <w:rPr>
+                <w:b/>
+                <w:bCs/>
+              </w:rPr>
               <w:t>#</w:t>
             </w:r>
           </w:p>
@@ -1422,7 +1688,18 @@
             <w:vMerge w:val="restart"/>
           </w:tcPr>
           <w:p>
-            <w:r>
+            <w:pPr>
+              <w:jc w:val="center"/>
+              <w:rPr>
+                <w:b/>
+                <w:bCs/>
+              </w:rPr>
+            </w:pPr>
+            <w:r>
+              <w:rPr>
+                <w:b/>
+                <w:bCs/>
+              </w:rPr>
               <w:t>Test Input</w:t>
             </w:r>
           </w:p>
@@ -1433,7 +1710,18 @@
             <w:vMerge w:val="restart"/>
           </w:tcPr>
           <w:p>
-            <w:r>
+            <w:pPr>
+              <w:jc w:val="center"/>
+              <w:rPr>
+                <w:b/>
+                <w:bCs/>
+              </w:rPr>
+            </w:pPr>
+            <w:r>
+              <w:rPr>
+                <w:b/>
+                <w:bCs/>
+              </w:rPr>
               <w:t>Expected</w:t>
             </w:r>
           </w:p>
@@ -1444,7 +1732,18 @@
             <w:gridSpan w:val="4"/>
           </w:tcPr>
           <w:p>
-            <w:r>
+            <w:pPr>
+              <w:jc w:val="center"/>
+              <w:rPr>
+                <w:b/>
+                <w:bCs/>
+              </w:rPr>
+            </w:pPr>
+            <w:r>
+              <w:rPr>
+                <w:b/>
+                <w:bCs/>
+              </w:rPr>
               <w:t>Pass/Fail</w:t>
             </w:r>
           </w:p>
@@ -1455,7 +1754,18 @@
             <w:vMerge w:val="restart"/>
           </w:tcPr>
           <w:p>
-            <w:r>
+            <w:pPr>
+              <w:jc w:val="center"/>
+              <w:rPr>
+                <w:b/>
+                <w:bCs/>
+              </w:rPr>
+            </w:pPr>
+            <w:r>
+              <w:rPr>
+                <w:b/>
+                <w:bCs/>
+              </w:rPr>
               <w:t>Fig. #</w:t>
             </w:r>
           </w:p>
@@ -1488,39 +1798,91 @@
             <w:tcW w:w="400" w:type="pct"/>
           </w:tcPr>
           <w:p>
-            <w:r>
+            <w:pPr>
+              <w:jc w:val="center"/>
+              <w:rPr>
+                <w:b/>
+                <w:bCs/>
+              </w:rPr>
+            </w:pPr>
+            <w:proofErr w:type="spellStart"/>
+            <w:r>
+              <w:rPr>
+                <w:b/>
+                <w:bCs/>
+              </w:rPr>
               <w:t>S1</w:t>
             </w:r>
-          </w:p>
-        </w:tc>
-        <w:tc>
-          <w:tcPr>
-            <w:tcW w:w="400" w:type="pct"/>
-          </w:tcPr>
-          <w:p>
-            <w:r>
+            <w:proofErr w:type="spellEnd"/>
+          </w:p>
+        </w:tc>
+        <w:tc>
+          <w:tcPr>
+            <w:tcW w:w="400" w:type="pct"/>
+          </w:tcPr>
+          <w:p>
+            <w:pPr>
+              <w:jc w:val="center"/>
+              <w:rPr>
+                <w:b/>
+                <w:bCs/>
+              </w:rPr>
+            </w:pPr>
+            <w:proofErr w:type="spellStart"/>
+            <w:r>
+              <w:rPr>
+                <w:b/>
+                <w:bCs/>
+              </w:rPr>
               <w:t>S2</w:t>
             </w:r>
-          </w:p>
-        </w:tc>
-        <w:tc>
-          <w:tcPr>
-            <w:tcW w:w="400" w:type="pct"/>
-          </w:tcPr>
-          <w:p>
-            <w:r>
+            <w:proofErr w:type="spellEnd"/>
+          </w:p>
+        </w:tc>
+        <w:tc>
+          <w:tcPr>
+            <w:tcW w:w="400" w:type="pct"/>
+          </w:tcPr>
+          <w:p>
+            <w:pPr>
+              <w:jc w:val="center"/>
+              <w:rPr>
+                <w:b/>
+                <w:bCs/>
+              </w:rPr>
+            </w:pPr>
+            <w:proofErr w:type="spellStart"/>
+            <w:r>
+              <w:rPr>
+                <w:b/>
+                <w:bCs/>
+              </w:rPr>
               <w:t>S3</w:t>
             </w:r>
-          </w:p>
-        </w:tc>
-        <w:tc>
-          <w:tcPr>
-            <w:tcW w:w="400" w:type="pct"/>
-          </w:tcPr>
-          <w:p>
-            <w:r>
+            <w:proofErr w:type="spellEnd"/>
+          </w:p>
+        </w:tc>
+        <w:tc>
+          <w:tcPr>
+            <w:tcW w:w="400" w:type="pct"/>
+          </w:tcPr>
+          <w:p>
+            <w:pPr>
+              <w:jc w:val="center"/>
+              <w:rPr>
+                <w:b/>
+                <w:bCs/>
+              </w:rPr>
+            </w:pPr>
+            <w:proofErr w:type="spellStart"/>
+            <w:r>
+              <w:rPr>
+                <w:b/>
+                <w:bCs/>
+              </w:rPr>
               <w:t>S4</w:t>
             </w:r>
+            <w:proofErr w:type="spellEnd"/>
           </w:p>
         </w:tc>
         <w:tc>
@@ -1547,9 +1909,11 @@
             <w:tcW w:w="1298" w:type="pct"/>
           </w:tcPr>
           <w:p>
+            <w:proofErr w:type="spellStart"/>
             <w:r>
               <w:t>on_open_button_click</w:t>
             </w:r>
+            <w:proofErr w:type="spellEnd"/>
           </w:p>
           <w:p/>
         </w:tc>
@@ -1558,8 +1922,13 @@
             <w:tcW w:w="1157" w:type="pct"/>
           </w:tcPr>
           <w:p>
-            <w:r>
-              <w:t>ImageObject matches.</w:t>
+            <w:proofErr w:type="spellStart"/>
+            <w:r>
+              <w:t>ImageObject</w:t>
+            </w:r>
+            <w:proofErr w:type="spellEnd"/>
+            <w:r>
+              <w:t xml:space="preserve"> matches.</w:t>
             </w:r>
           </w:p>
         </w:tc>
@@ -1614,13 +1983,26 @@
             <w:tcW w:w="1298" w:type="pct"/>
           </w:tcPr>
           <w:p>
-            <w:r>
-              <w:t>on_encode_button_click.</w:t>
-            </w:r>
-          </w:p>
-          <w:p>
-            <w:r>
-              <w:t>class variable: enable_bool = True.</w:t>
+            <w:proofErr w:type="spellStart"/>
+            <w:r>
+              <w:t>on_encode_button_click</w:t>
+            </w:r>
+            <w:proofErr w:type="spellEnd"/>
+            <w:r>
+              <w:t>.</w:t>
+            </w:r>
+          </w:p>
+          <w:p>
+            <w:r>
+              <w:t xml:space="preserve">class variable: </w:t>
+            </w:r>
+            <w:proofErr w:type="spellStart"/>
+            <w:r>
+              <w:t>enable_bool</w:t>
+            </w:r>
+            <w:proofErr w:type="spellEnd"/>
+            <w:r>
+              <w:t xml:space="preserve"> = True.</w:t>
             </w:r>
           </w:p>
         </w:tc>
@@ -1637,7 +2019,36 @@
               </w:numPr>
             </w:pPr>
             <w:r>
-              <w:t>Object display_image’s method encode_image is called once with default text from TextField.</w:t>
+              <w:t xml:space="preserve">Object </w:t>
+            </w:r>
+            <w:proofErr w:type="spellStart"/>
+            <w:r>
+              <w:t>display_image’s</w:t>
+            </w:r>
+            <w:proofErr w:type="spellEnd"/>
+            <w:r>
+              <w:t xml:space="preserve"> method </w:t>
+            </w:r>
+            <w:proofErr w:type="spellStart"/>
+            <w:proofErr w:type="gramStart"/>
+            <w:r>
+              <w:t>encode</w:t>
+            </w:r>
+            <w:proofErr w:type="gramEnd"/>
+            <w:r>
+              <w:t>_image</w:t>
+            </w:r>
+            <w:proofErr w:type="spellEnd"/>
+            <w:r>
+              <w:t xml:space="preserve"> is called once with default text from </w:t>
+            </w:r>
+            <w:proofErr w:type="spellStart"/>
+            <w:r>
+              <w:t>TextField</w:t>
+            </w:r>
+            <w:proofErr w:type="spellEnd"/>
+            <w:r>
+              <w:t>.</w:t>
             </w:r>
           </w:p>
           <w:p>
@@ -1648,8 +2059,13 @@
                 <w:numId w:val="15"/>
               </w:numPr>
             </w:pPr>
-            <w:r>
-              <w:t>update_widgets_status is called with the arguments: (False, True, False).</w:t>
+            <w:proofErr w:type="spellStart"/>
+            <w:r>
+              <w:t>update_widgets_status</w:t>
+            </w:r>
+            <w:proofErr w:type="spellEnd"/>
+            <w:r>
+              <w:t xml:space="preserve"> is called with the arguments: (False, True, False).</w:t>
             </w:r>
           </w:p>
         </w:tc>
@@ -1704,13 +2120,26 @@
             <w:tcW w:w="1298" w:type="pct"/>
           </w:tcPr>
           <w:p>
-            <w:r>
-              <w:t>on_encode_button_click.</w:t>
-            </w:r>
-          </w:p>
-          <w:p>
-            <w:r>
-              <w:t>class variable: enable_bool = False.</w:t>
+            <w:proofErr w:type="spellStart"/>
+            <w:r>
+              <w:t>on_encode_button_click</w:t>
+            </w:r>
+            <w:proofErr w:type="spellEnd"/>
+            <w:r>
+              <w:t>.</w:t>
+            </w:r>
+          </w:p>
+          <w:p>
+            <w:r>
+              <w:t xml:space="preserve">class variable: </w:t>
+            </w:r>
+            <w:proofErr w:type="spellStart"/>
+            <w:r>
+              <w:t>enable_bool</w:t>
+            </w:r>
+            <w:proofErr w:type="spellEnd"/>
+            <w:r>
+              <w:t xml:space="preserve"> = False.</w:t>
             </w:r>
           </w:p>
         </w:tc>
@@ -1727,11 +2156,32 @@
               </w:numPr>
             </w:pPr>
             <w:r>
-              <w:t xml:space="preserve">Method popip_user_notification is called with the arguments: (‘Failed to execute encode function! \nPlease modify the text field input.', </w:t>
-            </w:r>
+              <w:t xml:space="preserve">Method </w:t>
+            </w:r>
+            <w:proofErr w:type="spellStart"/>
+            <w:r>
+              <w:t>popip_user_notification</w:t>
+            </w:r>
+            <w:proofErr w:type="spellEnd"/>
+            <w:r>
+              <w:t xml:space="preserve"> is called with the arguments: (‘Failed to execute encode function! \</w:t>
+            </w:r>
+            <w:proofErr w:type="spellStart"/>
+            <w:r>
+              <w:t>nPlease</w:t>
+            </w:r>
+            <w:proofErr w:type="spellEnd"/>
+            <w:r>
+              <w:t xml:space="preserve"> modify the text field input.', </w:t>
+            </w:r>
+            <w:proofErr w:type="spellStart"/>
             <w:r>
               <w:lastRenderedPageBreak/>
-              <w:t>MainWidget.MESSAGE_TYPE.ERROR)</w:t>
+              <w:t>MainWidget.MESSAGE_TYPE.ERROR</w:t>
+            </w:r>
+            <w:proofErr w:type="spellEnd"/>
+            <w:r>
+              <w:t>)</w:t>
             </w:r>
           </w:p>
           <w:p>
@@ -1795,9 +2245,11 @@
             <w:tcW w:w="1298" w:type="pct"/>
           </w:tcPr>
           <w:p>
+            <w:proofErr w:type="spellStart"/>
             <w:r>
               <w:t>on_reset_button_click</w:t>
             </w:r>
+            <w:proofErr w:type="spellEnd"/>
           </w:p>
         </w:tc>
         <w:tc>
@@ -1813,8 +2265,29 @@
               </w:numPr>
             </w:pPr>
             <w:r>
-              <w:t>Variable warning_type maches MainWidget.WARNING_TYPE.RESET</w:t>
-            </w:r>
+              <w:t xml:space="preserve">Variable </w:t>
+            </w:r>
+            <w:proofErr w:type="spellStart"/>
+            <w:r>
+              <w:t>warning_type</w:t>
+            </w:r>
+            <w:proofErr w:type="spellEnd"/>
+            <w:r>
+              <w:t xml:space="preserve"> </w:t>
+            </w:r>
+            <w:proofErr w:type="spellStart"/>
+            <w:r>
+              <w:t>maches</w:t>
+            </w:r>
+            <w:proofErr w:type="spellEnd"/>
+            <w:r>
+              <w:t xml:space="preserve"> </w:t>
+            </w:r>
+            <w:proofErr w:type="spellStart"/>
+            <w:r>
+              <w:t>MainWidget.WARNING_TYPE.RESET</w:t>
+            </w:r>
+            <w:proofErr w:type="spellEnd"/>
           </w:p>
           <w:p>
             <w:pPr>
@@ -1825,7 +2298,23 @@
               </w:numPr>
             </w:pPr>
             <w:r>
-              <w:t>Method popup_user_notification is called with the arguments: (‘Are you sure you want to reset the image?', MainWidget.MESSAGE_TYPE.WARNING)</w:t>
+              <w:t xml:space="preserve">Method </w:t>
+            </w:r>
+            <w:proofErr w:type="spellStart"/>
+            <w:r>
+              <w:t>popup_user_notification</w:t>
+            </w:r>
+            <w:proofErr w:type="spellEnd"/>
+            <w:r>
+              <w:t xml:space="preserve"> is called with the arguments: (‘Are you sure you want to reset the image?', </w:t>
+            </w:r>
+            <w:proofErr w:type="spellStart"/>
+            <w:r>
+              <w:t>MainWidget.MESSAGE_TYPE.WARNING</w:t>
+            </w:r>
+            <w:proofErr w:type="spellEnd"/>
+            <w:r>
+              <w:t>)</w:t>
             </w:r>
           </w:p>
         </w:tc>
@@ -1880,9 +2369,11 @@
             <w:tcW w:w="1298" w:type="pct"/>
           </w:tcPr>
           <w:p>
+            <w:proofErr w:type="spellStart"/>
             <w:r>
               <w:t>execute_reset</w:t>
             </w:r>
+            <w:proofErr w:type="spellEnd"/>
           </w:p>
           <w:p/>
         </w:tc>
@@ -1899,7 +2390,23 @@
               </w:numPr>
             </w:pPr>
             <w:r>
-              <w:t>Object display_image’s method reset_image is called once.</w:t>
+              <w:t xml:space="preserve">Object </w:t>
+            </w:r>
+            <w:proofErr w:type="spellStart"/>
+            <w:r>
+              <w:t>display_image’s</w:t>
+            </w:r>
+            <w:proofErr w:type="spellEnd"/>
+            <w:r>
+              <w:t xml:space="preserve"> method </w:t>
+            </w:r>
+            <w:proofErr w:type="spellStart"/>
+            <w:r>
+              <w:t>reset_image</w:t>
+            </w:r>
+            <w:proofErr w:type="spellEnd"/>
+            <w:r>
+              <w:t xml:space="preserve"> is called once.</w:t>
             </w:r>
           </w:p>
         </w:tc>
@@ -1954,8 +2461,13 @@
             <w:tcW w:w="1298" w:type="pct"/>
           </w:tcPr>
           <w:p>
-            <w:r>
-              <w:t xml:space="preserve">on_save_button_clic </w:t>
+            <w:proofErr w:type="spellStart"/>
+            <w:r>
+              <w:t>on_save_button_clic</w:t>
+            </w:r>
+            <w:proofErr w:type="spellEnd"/>
+            <w:r>
+              <w:t xml:space="preserve"> </w:t>
             </w:r>
           </w:p>
         </w:tc>
@@ -1972,7 +2484,23 @@
               </w:numPr>
             </w:pPr>
             <w:r>
-              <w:t>Variable new_filename maches the String “expected”.</w:t>
+              <w:t xml:space="preserve">Variable </w:t>
+            </w:r>
+            <w:proofErr w:type="spellStart"/>
+            <w:r>
+              <w:t>new_filename</w:t>
+            </w:r>
+            <w:proofErr w:type="spellEnd"/>
+            <w:r>
+              <w:t xml:space="preserve"> </w:t>
+            </w:r>
+            <w:proofErr w:type="spellStart"/>
+            <w:r>
+              <w:t>maches</w:t>
+            </w:r>
+            <w:proofErr w:type="spellEnd"/>
+            <w:r>
+              <w:t xml:space="preserve"> the String “expected”.</w:t>
             </w:r>
           </w:p>
           <w:p>
@@ -1983,8 +2511,21 @@
                 <w:numId w:val="15"/>
               </w:numPr>
             </w:pPr>
-            <w:r>
-              <w:t>ImageChooserPopup Class method show_filechooser is called once.</w:t>
+            <w:proofErr w:type="spellStart"/>
+            <w:r>
+              <w:t>ImageChooserPopup</w:t>
+            </w:r>
+            <w:proofErr w:type="spellEnd"/>
+            <w:r>
+              <w:t xml:space="preserve"> Class method </w:t>
+            </w:r>
+            <w:proofErr w:type="spellStart"/>
+            <w:r>
+              <w:t>show_filechooser</w:t>
+            </w:r>
+            <w:proofErr w:type="spellEnd"/>
+            <w:r>
+              <w:t xml:space="preserve"> is called once.</w:t>
             </w:r>
           </w:p>
         </w:tc>
@@ -2039,18 +2580,36 @@
             <w:tcW w:w="1298" w:type="pct"/>
           </w:tcPr>
           <w:p>
+            <w:proofErr w:type="spellStart"/>
             <w:r>
               <w:t>on_save</w:t>
             </w:r>
-          </w:p>
-          <w:p>
-            <w:r>
-              <w:t>setup: new_filename is valid.</w:t>
-            </w:r>
-          </w:p>
-          <w:p>
-            <w:r>
-              <w:t>overwrite with new_filename.</w:t>
+            <w:proofErr w:type="spellEnd"/>
+          </w:p>
+          <w:p>
+            <w:r>
+              <w:t xml:space="preserve">setup: </w:t>
+            </w:r>
+            <w:proofErr w:type="spellStart"/>
+            <w:r>
+              <w:t>new_filename</w:t>
+            </w:r>
+            <w:proofErr w:type="spellEnd"/>
+            <w:r>
+              <w:t xml:space="preserve"> is valid.</w:t>
+            </w:r>
+          </w:p>
+          <w:p>
+            <w:r>
+              <w:t xml:space="preserve">overwrite with </w:t>
+            </w:r>
+            <w:proofErr w:type="spellStart"/>
+            <w:r>
+              <w:t>new_filename</w:t>
+            </w:r>
+            <w:proofErr w:type="spellEnd"/>
+            <w:r>
+              <w:t>.</w:t>
             </w:r>
           </w:p>
         </w:tc>
@@ -2067,11 +2626,35 @@
               </w:numPr>
             </w:pPr>
             <w:r>
-              <w:t>Method popup_user_notification is called with the arguments: (‘Image name already exists. \nAre you sure you want to overwrite the image?', MainWidget.ME</w:t>
+              <w:t xml:space="preserve">Method </w:t>
+            </w:r>
+            <w:proofErr w:type="spellStart"/>
+            <w:r>
+              <w:t>popup_user_notification</w:t>
+            </w:r>
+            <w:proofErr w:type="spellEnd"/>
+            <w:r>
+              <w:t xml:space="preserve"> is called with the arguments: (‘Image name already exists. \</w:t>
+            </w:r>
+            <w:proofErr w:type="spellStart"/>
+            <w:r>
+              <w:t>nAre</w:t>
+            </w:r>
+            <w:proofErr w:type="spellEnd"/>
+            <w:r>
+              <w:t xml:space="preserve"> you sure you want to overwrite the image?', </w:t>
+            </w:r>
+            <w:proofErr w:type="spellStart"/>
+            <w:r>
+              <w:t>MainWidget.ME</w:t>
             </w:r>
             <w:r>
               <w:lastRenderedPageBreak/>
-              <w:t>SSAGE_TYPE.WARNING)</w:t>
+              <w:t>SSAGE_TYPE.WARNING</w:t>
+            </w:r>
+            <w:proofErr w:type="spellEnd"/>
+            <w:r>
+              <w:t>)</w:t>
             </w:r>
           </w:p>
         </w:tc>
@@ -2126,9 +2709,11 @@
             <w:tcW w:w="1298" w:type="pct"/>
           </w:tcPr>
           <w:p>
+            <w:proofErr w:type="spellStart"/>
             <w:r>
               <w:t>execute_save</w:t>
             </w:r>
+            <w:proofErr w:type="spellEnd"/>
           </w:p>
           <w:p>
             <w:r>
@@ -2136,18 +2721,41 @@
             </w:r>
           </w:p>
           <w:p>
-            <w:r>
-              <w:t>decode_image method return string “decoded_msg”</w:t>
-            </w:r>
-          </w:p>
-          <w:p>
-            <w:r>
-              <w:t>new_filename = 'test_image_3.jpeg'</w:t>
-            </w:r>
-          </w:p>
-          <w:p>
-            <w:r>
-              <w:t>new_filepath = 'path'</w:t>
+            <w:proofErr w:type="spellStart"/>
+            <w:r>
+              <w:t>decode_image</w:t>
+            </w:r>
+            <w:proofErr w:type="spellEnd"/>
+            <w:r>
+              <w:t xml:space="preserve"> method return string “</w:t>
+            </w:r>
+            <w:proofErr w:type="spellStart"/>
+            <w:r>
+              <w:t>decoded_msg</w:t>
+            </w:r>
+            <w:proofErr w:type="spellEnd"/>
+            <w:r>
+              <w:t>”</w:t>
+            </w:r>
+          </w:p>
+          <w:p>
+            <w:proofErr w:type="spellStart"/>
+            <w:r>
+              <w:t>new_filename</w:t>
+            </w:r>
+            <w:proofErr w:type="spellEnd"/>
+            <w:r>
+              <w:t xml:space="preserve"> = 'test_image_3.jpeg'</w:t>
+            </w:r>
+          </w:p>
+          <w:p>
+            <w:proofErr w:type="spellStart"/>
+            <w:r>
+              <w:t>new_filepath</w:t>
+            </w:r>
+            <w:proofErr w:type="spellEnd"/>
+            <w:r>
+              <w:t xml:space="preserve"> = 'path'</w:t>
             </w:r>
           </w:p>
           <w:p/>
@@ -2165,7 +2773,28 @@
               </w:numPr>
             </w:pPr>
             <w:r>
-              <w:t xml:space="preserve">Object display_image’s method save_image is called once with arguments: ('path', 'test_image_3.jpeg') </w:t>
+              <w:t xml:space="preserve">Object </w:t>
+            </w:r>
+            <w:proofErr w:type="spellStart"/>
+            <w:r>
+              <w:t>display_image’s</w:t>
+            </w:r>
+            <w:proofErr w:type="spellEnd"/>
+            <w:r>
+              <w:t xml:space="preserve"> method </w:t>
+            </w:r>
+            <w:proofErr w:type="spellStart"/>
+            <w:proofErr w:type="gramStart"/>
+            <w:r>
+              <w:t>save</w:t>
+            </w:r>
+            <w:proofErr w:type="gramEnd"/>
+            <w:r>
+              <w:t>_image</w:t>
+            </w:r>
+            <w:proofErr w:type="spellEnd"/>
+            <w:r>
+              <w:t xml:space="preserve"> is called once with arguments: ('path', 'test_image_3.jpeg') </w:t>
             </w:r>
           </w:p>
           <w:p>
@@ -2177,7 +2806,23 @@
               </w:numPr>
             </w:pPr>
             <w:r>
-              <w:t>Variable title maches the String “Steganosaurus – test_image_3.jpeg”.</w:t>
+              <w:t xml:space="preserve">Variable title </w:t>
+            </w:r>
+            <w:proofErr w:type="spellStart"/>
+            <w:r>
+              <w:t>maches</w:t>
+            </w:r>
+            <w:proofErr w:type="spellEnd"/>
+            <w:r>
+              <w:t xml:space="preserve"> the String “</w:t>
+            </w:r>
+            <w:proofErr w:type="spellStart"/>
+            <w:r>
+              <w:t>Steganosaurus</w:t>
+            </w:r>
+            <w:proofErr w:type="spellEnd"/>
+            <w:r>
+              <w:t xml:space="preserve"> – test_image_3.jpeg”.</w:t>
             </w:r>
           </w:p>
           <w:p>
@@ -2188,8 +2833,26 @@
                 <w:numId w:val="15"/>
               </w:numPr>
             </w:pPr>
-            <w:r>
-              <w:t>main_image.source maches the String “path/ test_image_3.jpeg”.</w:t>
+            <w:proofErr w:type="spellStart"/>
+            <w:r>
+              <w:t>main_</w:t>
+            </w:r>
+            <w:proofErr w:type="gramStart"/>
+            <w:r>
+              <w:t>image.source</w:t>
+            </w:r>
+            <w:proofErr w:type="spellEnd"/>
+            <w:proofErr w:type="gramEnd"/>
+            <w:r>
+              <w:t xml:space="preserve"> </w:t>
+            </w:r>
+            <w:proofErr w:type="spellStart"/>
+            <w:r>
+              <w:t>maches</w:t>
+            </w:r>
+            <w:proofErr w:type="spellEnd"/>
+            <w:r>
+              <w:t xml:space="preserve"> the String “path/ test_image_3.jpeg”.</w:t>
             </w:r>
           </w:p>
           <w:p>
@@ -2201,7 +2864,23 @@
               </w:numPr>
             </w:pPr>
             <w:r>
-              <w:t>Variable textfield_str matches “decoded_msg”.</w:t>
+              <w:t xml:space="preserve">Variable </w:t>
+            </w:r>
+            <w:proofErr w:type="spellStart"/>
+            <w:r>
+              <w:t>textfield_str</w:t>
+            </w:r>
+            <w:proofErr w:type="spellEnd"/>
+            <w:r>
+              <w:t xml:space="preserve"> matches “</w:t>
+            </w:r>
+            <w:proofErr w:type="spellStart"/>
+            <w:r>
+              <w:t>decoded_msg</w:t>
+            </w:r>
+            <w:proofErr w:type="spellEnd"/>
+            <w:r>
+              <w:t>”.</w:t>
             </w:r>
           </w:p>
         </w:tc>
@@ -2256,13 +2935,23 @@
             <w:tcW w:w="1298" w:type="pct"/>
           </w:tcPr>
           <w:p>
+            <w:proofErr w:type="spellStart"/>
             <w:r>
               <w:t>validate_image_name</w:t>
             </w:r>
-          </w:p>
-          <w:p>
-            <w:r>
-              <w:t>setup: image_name = ‘test_image_3.jpeg'</w:t>
+            <w:proofErr w:type="spellEnd"/>
+          </w:p>
+          <w:p>
+            <w:r>
+              <w:t xml:space="preserve">setup: </w:t>
+            </w:r>
+            <w:proofErr w:type="spellStart"/>
+            <w:r>
+              <w:t>image_name</w:t>
+            </w:r>
+            <w:proofErr w:type="spellEnd"/>
+            <w:r>
+              <w:t xml:space="preserve"> = ‘test_image_3.jpeg'</w:t>
             </w:r>
           </w:p>
         </w:tc>
@@ -2279,7 +2968,20 @@
               </w:numPr>
             </w:pPr>
             <w:r>
-              <w:t>Method validate_image_name returns True.</w:t>
+              <w:t xml:space="preserve">Method </w:t>
+            </w:r>
+            <w:proofErr w:type="spellStart"/>
+            <w:proofErr w:type="gramStart"/>
+            <w:r>
+              <w:t>validate</w:t>
+            </w:r>
+            <w:proofErr w:type="gramEnd"/>
+            <w:r>
+              <w:t>_image_name</w:t>
+            </w:r>
+            <w:proofErr w:type="spellEnd"/>
+            <w:r>
+              <w:t xml:space="preserve"> returns True.</w:t>
             </w:r>
           </w:p>
           <w:p>
@@ -2343,13 +3045,23 @@
             <w:tcW w:w="1298" w:type="pct"/>
           </w:tcPr>
           <w:p>
+            <w:proofErr w:type="spellStart"/>
             <w:r>
               <w:t>validate_image_name</w:t>
             </w:r>
-          </w:p>
-          <w:p>
-            <w:r>
-              <w:t>setup: image_name = ‘_test_image_3.jpeg'</w:t>
+            <w:proofErr w:type="spellEnd"/>
+          </w:p>
+          <w:p>
+            <w:r>
+              <w:t xml:space="preserve">setup: </w:t>
+            </w:r>
+            <w:proofErr w:type="spellStart"/>
+            <w:r>
+              <w:t>image_name</w:t>
+            </w:r>
+            <w:proofErr w:type="spellEnd"/>
+            <w:r>
+              <w:t xml:space="preserve"> = ‘_test_image_3.jpeg'</w:t>
             </w:r>
           </w:p>
         </w:tc>
@@ -2366,7 +3078,20 @@
               </w:numPr>
             </w:pPr>
             <w:r>
-              <w:t>Method validate_image_name returns False.</w:t>
+              <w:t xml:space="preserve">Method </w:t>
+            </w:r>
+            <w:proofErr w:type="spellStart"/>
+            <w:proofErr w:type="gramStart"/>
+            <w:r>
+              <w:t>validate</w:t>
+            </w:r>
+            <w:proofErr w:type="gramEnd"/>
+            <w:r>
+              <w:t>_image_name</w:t>
+            </w:r>
+            <w:proofErr w:type="spellEnd"/>
+            <w:r>
+              <w:t xml:space="preserve"> returns False.</w:t>
             </w:r>
           </w:p>
           <w:p>
@@ -2378,11 +3103,48 @@
               </w:numPr>
             </w:pPr>
             <w:r>
-              <w:t xml:space="preserve">Method popup_user_notification is called with the arguments: (‘Invalid file name! \n Only alphabet characters, numbers, dot, underscore and hyphens are allowed. (e.g. </w:t>
-            </w:r>
+              <w:t xml:space="preserve">Method </w:t>
+            </w:r>
+            <w:proofErr w:type="spellStart"/>
+            <w:r>
+              <w:t>popup_user_notification</w:t>
+            </w:r>
+            <w:proofErr w:type="spellEnd"/>
+            <w:r>
+              <w:t xml:space="preserve"> is called with the arguments: (‘Invalid file name! \n Only alphabet characters, numbers, dot, </w:t>
+            </w:r>
+            <w:proofErr w:type="gramStart"/>
+            <w:r>
+              <w:t>underscore</w:t>
+            </w:r>
+            <w:proofErr w:type="gramEnd"/>
+            <w:r>
+              <w:t xml:space="preserve"> and hyphens are allowed. (</w:t>
+            </w:r>
+            <w:proofErr w:type="gramStart"/>
+            <w:r>
+              <w:t>e.g.</w:t>
+            </w:r>
+            <w:proofErr w:type="gramEnd"/>
+            <w:r>
+              <w:t xml:space="preserve"> </w:t>
+            </w:r>
+            <w:proofErr w:type="spellStart"/>
             <w:r>
               <w:lastRenderedPageBreak/>
-              <w:t>image_1)', MainWidget.MESSAGE_TYPE.ERROR)</w:t>
+              <w:t>image_1</w:t>
+            </w:r>
+            <w:proofErr w:type="spellEnd"/>
+            <w:r>
+              <w:t xml:space="preserve">)', </w:t>
+            </w:r>
+            <w:proofErr w:type="spellStart"/>
+            <w:r>
+              <w:t>MainWidget.MESSAGE_TYPE.ERROR</w:t>
+            </w:r>
+            <w:proofErr w:type="spellEnd"/>
+            <w:r>
+              <w:t>)</w:t>
             </w:r>
           </w:p>
         </w:tc>
@@ -2437,13 +3199,23 @@
             <w:tcW w:w="1298" w:type="pct"/>
           </w:tcPr>
           <w:p>
+            <w:proofErr w:type="spellStart"/>
             <w:r>
               <w:t>validate_image_name</w:t>
             </w:r>
-          </w:p>
-          <w:p>
-            <w:r>
-              <w:t>setup: image_name = ‘_test_image_3.jpeg'</w:t>
+            <w:proofErr w:type="spellEnd"/>
+          </w:p>
+          <w:p>
+            <w:r>
+              <w:t xml:space="preserve">setup: </w:t>
+            </w:r>
+            <w:proofErr w:type="spellStart"/>
+            <w:r>
+              <w:t>image_name</w:t>
+            </w:r>
+            <w:proofErr w:type="spellEnd"/>
+            <w:r>
+              <w:t xml:space="preserve"> = ‘_test_image_3.jpeg'</w:t>
             </w:r>
           </w:p>
         </w:tc>
@@ -2460,7 +3232,20 @@
               </w:numPr>
             </w:pPr>
             <w:r>
-              <w:t>Method validate_image_name returns False.</w:t>
+              <w:t xml:space="preserve">Method </w:t>
+            </w:r>
+            <w:proofErr w:type="spellStart"/>
+            <w:proofErr w:type="gramStart"/>
+            <w:r>
+              <w:t>validate</w:t>
+            </w:r>
+            <w:proofErr w:type="gramEnd"/>
+            <w:r>
+              <w:t>_image_name</w:t>
+            </w:r>
+            <w:proofErr w:type="spellEnd"/>
+            <w:r>
+              <w:t xml:space="preserve"> returns False.</w:t>
             </w:r>
           </w:p>
           <w:p>
@@ -2472,7 +3257,47 @@
               </w:numPr>
             </w:pPr>
             <w:r>
-              <w:t>Method popup_user_notification is called with the arguments: (‘Invalid file name! \n Only alphabet characters, numbers, dot, underscore and hyphens are allowed. (e.g. image_1)', MainWidget.MESSAGE_TYPE.ERROR)</w:t>
+              <w:t xml:space="preserve">Method </w:t>
+            </w:r>
+            <w:proofErr w:type="spellStart"/>
+            <w:r>
+              <w:t>popup_user_notification</w:t>
+            </w:r>
+            <w:proofErr w:type="spellEnd"/>
+            <w:r>
+              <w:t xml:space="preserve"> is called with the arguments: (‘Invalid file name! \n Only alphabet characters, numbers, dot, </w:t>
+            </w:r>
+            <w:proofErr w:type="gramStart"/>
+            <w:r>
+              <w:t>underscore</w:t>
+            </w:r>
+            <w:proofErr w:type="gramEnd"/>
+            <w:r>
+              <w:t xml:space="preserve"> and hyphens are allowed. (</w:t>
+            </w:r>
+            <w:proofErr w:type="gramStart"/>
+            <w:r>
+              <w:t>e.g.</w:t>
+            </w:r>
+            <w:proofErr w:type="gramEnd"/>
+            <w:r>
+              <w:t xml:space="preserve"> </w:t>
+            </w:r>
+            <w:proofErr w:type="spellStart"/>
+            <w:r>
+              <w:t>image_1</w:t>
+            </w:r>
+            <w:proofErr w:type="spellEnd"/>
+            <w:r>
+              <w:t xml:space="preserve">)', </w:t>
+            </w:r>
+            <w:proofErr w:type="spellStart"/>
+            <w:r>
+              <w:t>MainWidget.MESSAGE_TYPE.ERROR</w:t>
+            </w:r>
+            <w:proofErr w:type="spellEnd"/>
+            <w:r>
+              <w:t>)</w:t>
             </w:r>
           </w:p>
         </w:tc>
@@ -2527,9 +3352,11 @@
             <w:tcW w:w="1298" w:type="pct"/>
           </w:tcPr>
           <w:p>
+            <w:proofErr w:type="spellStart"/>
             <w:r>
               <w:t>update_warning_btn_yes</w:t>
             </w:r>
+            <w:proofErr w:type="spellEnd"/>
           </w:p>
           <w:p>
             <w:r>
@@ -2537,9 +3364,32 @@
             </w:r>
           </w:p>
           <w:p>
-            <w:r>
-              <w:t>warning_btn_yes = True                 self.warning_type == self.WARNING_TYPE.WARNINGSAVE</w:t>
-            </w:r>
+            <w:proofErr w:type="spellStart"/>
+            <w:r>
+              <w:t>warning_btn_yes</w:t>
+            </w:r>
+            <w:proofErr w:type="spellEnd"/>
+            <w:r>
+              <w:t xml:space="preserve"> = True                 </w:t>
+            </w:r>
+            <w:proofErr w:type="spellStart"/>
+            <w:proofErr w:type="gramStart"/>
+            <w:r>
+              <w:t>self.warning</w:t>
+            </w:r>
+            <w:proofErr w:type="gramEnd"/>
+            <w:r>
+              <w:t>_type</w:t>
+            </w:r>
+            <w:proofErr w:type="spellEnd"/>
+            <w:r>
+              <w:t xml:space="preserve"> == </w:t>
+            </w:r>
+            <w:proofErr w:type="spellStart"/>
+            <w:r>
+              <w:t>self.WARNING_TYPE.WARNINGSAVE</w:t>
+            </w:r>
+            <w:proofErr w:type="spellEnd"/>
           </w:p>
           <w:p/>
         </w:tc>
@@ -2556,8 +3406,13 @@
               </w:numPr>
             </w:pPr>
             <w:r>
-              <w:t>Method update_textfield_input</w:t>
-            </w:r>
+              <w:t xml:space="preserve">Method </w:t>
+            </w:r>
+            <w:proofErr w:type="spellStart"/>
+            <w:r>
+              <w:t>update_textfield_input</w:t>
+            </w:r>
+            <w:proofErr w:type="spellEnd"/>
           </w:p>
           <w:p>
             <w:pPr>
@@ -2576,7 +3431,20 @@
               </w:numPr>
             </w:pPr>
             <w:r>
-              <w:t>Method execute_reset is called once.</w:t>
+              <w:t xml:space="preserve">Method </w:t>
+            </w:r>
+            <w:proofErr w:type="spellStart"/>
+            <w:proofErr w:type="gramStart"/>
+            <w:r>
+              <w:t>execute</w:t>
+            </w:r>
+            <w:proofErr w:type="gramEnd"/>
+            <w:r>
+              <w:t>_reset</w:t>
+            </w:r>
+            <w:proofErr w:type="spellEnd"/>
+            <w:r>
+              <w:t xml:space="preserve"> is called once.</w:t>
             </w:r>
           </w:p>
           <w:p>
@@ -2588,8 +3456,13 @@
               </w:numPr>
             </w:pPr>
             <w:r>
-              <w:t>Method update_textfield_input</w:t>
-            </w:r>
+              <w:t xml:space="preserve">Method </w:t>
+            </w:r>
+            <w:proofErr w:type="spellStart"/>
+            <w:r>
+              <w:t>update_textfield_input</w:t>
+            </w:r>
+            <w:proofErr w:type="spellEnd"/>
           </w:p>
           <w:p>
             <w:pPr>
@@ -2655,9 +3528,11 @@
             <w:tcW w:w="1298" w:type="pct"/>
           </w:tcPr>
           <w:p>
+            <w:proofErr w:type="spellStart"/>
             <w:r>
               <w:t>update_warning_btn_yes</w:t>
             </w:r>
+            <w:proofErr w:type="spellEnd"/>
           </w:p>
           <w:p>
             <w:r>
@@ -2665,15 +3540,35 @@
             </w:r>
           </w:p>
           <w:p>
-            <w:r>
-              <w:t>warning_btn_yes = True                 self.warning_type =</w:t>
+            <w:proofErr w:type="spellStart"/>
+            <w:r>
+              <w:t>warning_btn_yes</w:t>
+            </w:r>
+            <w:proofErr w:type="spellEnd"/>
+            <w:r>
+              <w:t xml:space="preserve"> = True                 </w:t>
+            </w:r>
+            <w:proofErr w:type="spellStart"/>
+            <w:proofErr w:type="gramStart"/>
+            <w:r>
+              <w:t>self.warning</w:t>
+            </w:r>
+            <w:proofErr w:type="gramEnd"/>
+            <w:r>
+              <w:t>_type</w:t>
+            </w:r>
+            <w:proofErr w:type="spellEnd"/>
+            <w:r>
+              <w:t xml:space="preserve"> =</w:t>
             </w:r>
             <w:r>
               <w:t xml:space="preserve"> </w:t>
             </w:r>
+            <w:proofErr w:type="spellStart"/>
             <w:r>
               <w:t>self.WARNING_TYPE.RESET</w:t>
             </w:r>
+            <w:proofErr w:type="spellEnd"/>
           </w:p>
           <w:p/>
         </w:tc>
@@ -2691,7 +3586,20 @@
             </w:pPr>
             <w:r>
               <w:lastRenderedPageBreak/>
-              <w:t>Method execute_reset is called once.</w:t>
+              <w:t xml:space="preserve">Method </w:t>
+            </w:r>
+            <w:proofErr w:type="spellStart"/>
+            <w:proofErr w:type="gramStart"/>
+            <w:r>
+              <w:t>execute</w:t>
+            </w:r>
+            <w:proofErr w:type="gramEnd"/>
+            <w:r>
+              <w:t>_reset</w:t>
+            </w:r>
+            <w:proofErr w:type="spellEnd"/>
+            <w:r>
+              <w:t xml:space="preserve"> is called once.</w:t>
             </w:r>
           </w:p>
           <w:p>
@@ -2703,8 +3611,13 @@
               </w:numPr>
             </w:pPr>
             <w:r>
-              <w:t>Method update_textfield_input</w:t>
-            </w:r>
+              <w:t xml:space="preserve">Method </w:t>
+            </w:r>
+            <w:proofErr w:type="spellStart"/>
+            <w:r>
+              <w:t>update_textfield_input</w:t>
+            </w:r>
+            <w:proofErr w:type="spellEnd"/>
           </w:p>
           <w:p>
             <w:pPr>
@@ -2771,9 +3684,11 @@
             <w:tcW w:w="1298" w:type="pct"/>
           </w:tcPr>
           <w:p>
+            <w:proofErr w:type="spellStart"/>
             <w:r>
               <w:t>update_warning_btn_yes</w:t>
             </w:r>
+            <w:proofErr w:type="spellEnd"/>
           </w:p>
           <w:p>
             <w:r>
@@ -2781,15 +3696,35 @@
             </w:r>
           </w:p>
           <w:p>
-            <w:r>
-              <w:t>warning_btn_yes = False                 self.warning_type =</w:t>
+            <w:proofErr w:type="spellStart"/>
+            <w:r>
+              <w:t>warning_btn_yes</w:t>
+            </w:r>
+            <w:proofErr w:type="spellEnd"/>
+            <w:r>
+              <w:t xml:space="preserve"> = False                 </w:t>
+            </w:r>
+            <w:proofErr w:type="spellStart"/>
+            <w:proofErr w:type="gramStart"/>
+            <w:r>
+              <w:t>self.warning</w:t>
+            </w:r>
+            <w:proofErr w:type="gramEnd"/>
+            <w:r>
+              <w:t>_type</w:t>
+            </w:r>
+            <w:proofErr w:type="spellEnd"/>
+            <w:r>
+              <w:t xml:space="preserve"> =</w:t>
             </w:r>
             <w:r>
               <w:t xml:space="preserve"> </w:t>
             </w:r>
+            <w:proofErr w:type="spellStart"/>
             <w:r>
               <w:t>self.WARNING_TYPE.RESET</w:t>
             </w:r>
+            <w:proofErr w:type="spellEnd"/>
           </w:p>
           <w:p/>
         </w:tc>
@@ -2806,7 +3741,15 @@
               </w:numPr>
             </w:pPr>
             <w:r>
-              <w:t>Method update_textfield_input is called once with arguments: (False, True, False)</w:t>
+              <w:t xml:space="preserve">Method </w:t>
+            </w:r>
+            <w:proofErr w:type="spellStart"/>
+            <w:r>
+              <w:t>update_textfield_input</w:t>
+            </w:r>
+            <w:proofErr w:type="spellEnd"/>
+            <w:r>
+              <w:t xml:space="preserve"> is called once with arguments: (False, True, False)</w:t>
             </w:r>
           </w:p>
           <w:p>
@@ -2870,13 +3813,39 @@
             <w:tcW w:w="1298" w:type="pct"/>
           </w:tcPr>
           <w:p>
+            <w:proofErr w:type="spellStart"/>
             <w:r>
               <w:t>update_widgets_status</w:t>
             </w:r>
-          </w:p>
-          <w:p>
-            <w:r>
-              <w:t>setup: reset_btn_disabled = False             textfield_disabled = True              image_saver_dismiss = True</w:t>
+            <w:proofErr w:type="spellEnd"/>
+          </w:p>
+          <w:p>
+            <w:r>
+              <w:t xml:space="preserve">setup: </w:t>
+            </w:r>
+            <w:proofErr w:type="spellStart"/>
+            <w:r>
+              <w:t>reset_btn_disabled</w:t>
+            </w:r>
+            <w:proofErr w:type="spellEnd"/>
+            <w:r>
+              <w:t xml:space="preserve"> = False             </w:t>
+            </w:r>
+            <w:proofErr w:type="spellStart"/>
+            <w:r>
+              <w:t>textfield_disabled</w:t>
+            </w:r>
+            <w:proofErr w:type="spellEnd"/>
+            <w:r>
+              <w:t xml:space="preserve"> = True              </w:t>
+            </w:r>
+            <w:proofErr w:type="spellStart"/>
+            <w:r>
+              <w:t>image_saver_dismiss</w:t>
+            </w:r>
+            <w:proofErr w:type="spellEnd"/>
+            <w:r>
+              <w:t xml:space="preserve"> = True</w:t>
             </w:r>
           </w:p>
         </w:tc>
@@ -2893,7 +3862,15 @@
               </w:numPr>
             </w:pPr>
             <w:r>
-              <w:t>Variable value reset_btn_disabled matches</w:t>
+              <w:t xml:space="preserve">Variable value </w:t>
+            </w:r>
+            <w:proofErr w:type="spellStart"/>
+            <w:r>
+              <w:t>reset_btn_disabled</w:t>
+            </w:r>
+            <w:proofErr w:type="spellEnd"/>
+            <w:r>
+              <w:t xml:space="preserve"> matches</w:t>
             </w:r>
           </w:p>
           <w:p>
@@ -2905,7 +3882,15 @@
               </w:numPr>
             </w:pPr>
             <w:r>
-              <w:t>Variable value textfield_disabled matches</w:t>
+              <w:t xml:space="preserve">Variable value </w:t>
+            </w:r>
+            <w:proofErr w:type="spellStart"/>
+            <w:r>
+              <w:t>textfield_disabled</w:t>
+            </w:r>
+            <w:proofErr w:type="spellEnd"/>
+            <w:r>
+              <w:t xml:space="preserve"> matches</w:t>
             </w:r>
           </w:p>
           <w:p>
@@ -2917,8 +3902,13 @@
               </w:numPr>
             </w:pPr>
             <w:r>
-              <w:t>Variable value image_saver_dismissmatches</w:t>
-            </w:r>
+              <w:t xml:space="preserve">Variable value </w:t>
+            </w:r>
+            <w:proofErr w:type="spellStart"/>
+            <w:r>
+              <w:t>image_saver_dismissmatches</w:t>
+            </w:r>
+            <w:proofErr w:type="spellEnd"/>
           </w:p>
           <w:p/>
           <w:p>
@@ -2982,9 +3972,11 @@
             <w:tcW w:w="1298" w:type="pct"/>
           </w:tcPr>
           <w:p>
+            <w:proofErr w:type="spellStart"/>
             <w:r>
               <w:t>update_main_widgets</w:t>
             </w:r>
+            <w:proofErr w:type="spellEnd"/>
           </w:p>
           <w:p>
             <w:r>
@@ -2992,13 +3984,23 @@
             </w:r>
           </w:p>
           <w:p>
-            <w:r>
-              <w:t>main_text_field.text = ''</w:t>
-            </w:r>
-          </w:p>
-          <w:p>
-            <w:r>
-              <w:t>display_image.max_available_chars = 100</w:t>
+            <w:proofErr w:type="spellStart"/>
+            <w:r>
+              <w:t>main_text_field.text</w:t>
+            </w:r>
+            <w:proofErr w:type="spellEnd"/>
+            <w:r>
+              <w:t xml:space="preserve"> = ''</w:t>
+            </w:r>
+          </w:p>
+          <w:p>
+            <w:proofErr w:type="spellStart"/>
+            <w:r>
+              <w:t>display_image.max_available_chars</w:t>
+            </w:r>
+            <w:proofErr w:type="spellEnd"/>
+            <w:r>
+              <w:t xml:space="preserve"> = 100</w:t>
             </w:r>
           </w:p>
         </w:tc>
@@ -3015,7 +4017,20 @@
               </w:numPr>
             </w:pPr>
             <w:r>
-              <w:t>Variable value main_image.source matches</w:t>
+              <w:t xml:space="preserve">Variable value </w:t>
+            </w:r>
+            <w:proofErr w:type="spellStart"/>
+            <w:r>
+              <w:t>main_</w:t>
+            </w:r>
+            <w:proofErr w:type="gramStart"/>
+            <w:r>
+              <w:t>image.source</w:t>
+            </w:r>
+            <w:proofErr w:type="spellEnd"/>
+            <w:proofErr w:type="gramEnd"/>
+            <w:r>
+              <w:t xml:space="preserve"> matches</w:t>
             </w:r>
           </w:p>
           <w:p>
@@ -3027,7 +4042,15 @@
               </w:numPr>
             </w:pPr>
             <w:r>
-              <w:t>Variable value textfield_str matches</w:t>
+              <w:t xml:space="preserve">Variable value </w:t>
+            </w:r>
+            <w:proofErr w:type="spellStart"/>
+            <w:r>
+              <w:t>textfield_str</w:t>
+            </w:r>
+            <w:proofErr w:type="spellEnd"/>
+            <w:r>
+              <w:t xml:space="preserve"> matches</w:t>
             </w:r>
           </w:p>
           <w:p>
@@ -3039,7 +4062,15 @@
               </w:numPr>
             </w:pPr>
             <w:r>
-              <w:t>Variable value maximum_char_count matches</w:t>
+              <w:t xml:space="preserve">Variable value </w:t>
+            </w:r>
+            <w:proofErr w:type="spellStart"/>
+            <w:r>
+              <w:t>maximum_char_count</w:t>
+            </w:r>
+            <w:proofErr w:type="spellEnd"/>
+            <w:r>
+              <w:t xml:space="preserve"> matches</w:t>
             </w:r>
           </w:p>
           <w:p>
@@ -3051,7 +4082,15 @@
               </w:numPr>
             </w:pPr>
             <w:r>
-              <w:t>Variable value encodable_bool matches</w:t>
+              <w:t xml:space="preserve">Variable value </w:t>
+            </w:r>
+            <w:proofErr w:type="spellStart"/>
+            <w:r>
+              <w:t>encodable_bool</w:t>
+            </w:r>
+            <w:proofErr w:type="spellEnd"/>
+            <w:r>
+              <w:t xml:space="preserve"> matches</w:t>
             </w:r>
           </w:p>
         </w:tc>
@@ -3106,9 +4145,11 @@
             <w:tcW w:w="1298" w:type="pct"/>
           </w:tcPr>
           <w:p>
+            <w:proofErr w:type="spellStart"/>
             <w:r>
               <w:t>update_main_widgets</w:t>
             </w:r>
+            <w:proofErr w:type="spellEnd"/>
           </w:p>
           <w:p>
             <w:r>
@@ -3116,13 +4157,39 @@
             </w:r>
           </w:p>
           <w:p>
-            <w:r>
-              <w:t>display_image.decode_image returns “decoded_msg”</w:t>
-            </w:r>
-          </w:p>
-          <w:p>
-            <w:r>
-              <w:t>display_image.max_available_chars = 11</w:t>
+            <w:proofErr w:type="spellStart"/>
+            <w:r>
+              <w:t>display_</w:t>
+            </w:r>
+            <w:proofErr w:type="gramStart"/>
+            <w:r>
+              <w:t>image.decode</w:t>
+            </w:r>
+            <w:proofErr w:type="gramEnd"/>
+            <w:r>
+              <w:t>_image</w:t>
+            </w:r>
+            <w:proofErr w:type="spellEnd"/>
+            <w:r>
+              <w:t xml:space="preserve"> returns “</w:t>
+            </w:r>
+            <w:proofErr w:type="spellStart"/>
+            <w:r>
+              <w:t>decoded_msg</w:t>
+            </w:r>
+            <w:proofErr w:type="spellEnd"/>
+            <w:r>
+              <w:t>”</w:t>
+            </w:r>
+          </w:p>
+          <w:p>
+            <w:proofErr w:type="spellStart"/>
+            <w:r>
+              <w:t>display_image.max_available_chars</w:t>
+            </w:r>
+            <w:proofErr w:type="spellEnd"/>
+            <w:r>
+              <w:t xml:space="preserve"> = 11</w:t>
             </w:r>
           </w:p>
         </w:tc>
@@ -3139,7 +4206,20 @@
               </w:numPr>
             </w:pPr>
             <w:r>
-              <w:t>Variable value main_image.source matches</w:t>
+              <w:t xml:space="preserve">Variable value </w:t>
+            </w:r>
+            <w:proofErr w:type="spellStart"/>
+            <w:r>
+              <w:t>main_</w:t>
+            </w:r>
+            <w:proofErr w:type="gramStart"/>
+            <w:r>
+              <w:t>image.source</w:t>
+            </w:r>
+            <w:proofErr w:type="spellEnd"/>
+            <w:proofErr w:type="gramEnd"/>
+            <w:r>
+              <w:t xml:space="preserve"> matches</w:t>
             </w:r>
           </w:p>
           <w:p>
@@ -3151,7 +4231,15 @@
               </w:numPr>
             </w:pPr>
             <w:r>
-              <w:t>Variable value textfield_str matches</w:t>
+              <w:t xml:space="preserve">Variable value </w:t>
+            </w:r>
+            <w:proofErr w:type="spellStart"/>
+            <w:r>
+              <w:t>textfield_str</w:t>
+            </w:r>
+            <w:proofErr w:type="spellEnd"/>
+            <w:r>
+              <w:t xml:space="preserve"> matches</w:t>
             </w:r>
           </w:p>
           <w:p>
@@ -3163,7 +4251,15 @@
               </w:numPr>
             </w:pPr>
             <w:r>
-              <w:t>Variable value maximum_char_count matches</w:t>
+              <w:t xml:space="preserve">Variable value </w:t>
+            </w:r>
+            <w:proofErr w:type="spellStart"/>
+            <w:r>
+              <w:t>maximum_char_count</w:t>
+            </w:r>
+            <w:proofErr w:type="spellEnd"/>
+            <w:r>
+              <w:t xml:space="preserve"> matches</w:t>
             </w:r>
           </w:p>
           <w:p>
@@ -3176,7 +4272,15 @@
             </w:pPr>
             <w:r>
               <w:lastRenderedPageBreak/>
-              <w:t>Variable value user_notification_msg matches</w:t>
+              <w:t xml:space="preserve">Variable value </w:t>
+            </w:r>
+            <w:proofErr w:type="spellStart"/>
+            <w:r>
+              <w:t>user_notification_msg</w:t>
+            </w:r>
+            <w:proofErr w:type="spellEnd"/>
+            <w:r>
+              <w:t xml:space="preserve"> matches</w:t>
             </w:r>
           </w:p>
           <w:p>
@@ -3188,7 +4292,15 @@
               </w:numPr>
             </w:pPr>
             <w:r>
-              <w:t>Variable value encodable_bool matches</w:t>
+              <w:t xml:space="preserve">Variable value </w:t>
+            </w:r>
+            <w:proofErr w:type="spellStart"/>
+            <w:r>
+              <w:t>encodable_bool</w:t>
+            </w:r>
+            <w:proofErr w:type="spellEnd"/>
+            <w:r>
+              <w:t xml:space="preserve"> matches</w:t>
             </w:r>
           </w:p>
         </w:tc>
@@ -3243,9 +4355,11 @@
             <w:tcW w:w="1298" w:type="pct"/>
           </w:tcPr>
           <w:p>
+            <w:proofErr w:type="spellStart"/>
             <w:r>
               <w:t>update_main_widgets</w:t>
             </w:r>
+            <w:proofErr w:type="spellEnd"/>
           </w:p>
           <w:p>
             <w:r>
@@ -3253,13 +4367,39 @@
             </w:r>
           </w:p>
           <w:p>
-            <w:r>
-              <w:t>display_image.decode_image returns “decoded_msg”</w:t>
-            </w:r>
-          </w:p>
-          <w:p>
-            <w:r>
-              <w:t>display_image.max_available_chars = 10</w:t>
+            <w:proofErr w:type="spellStart"/>
+            <w:r>
+              <w:t>display_</w:t>
+            </w:r>
+            <w:proofErr w:type="gramStart"/>
+            <w:r>
+              <w:t>image.decode</w:t>
+            </w:r>
+            <w:proofErr w:type="gramEnd"/>
+            <w:r>
+              <w:t>_image</w:t>
+            </w:r>
+            <w:proofErr w:type="spellEnd"/>
+            <w:r>
+              <w:t xml:space="preserve"> returns “</w:t>
+            </w:r>
+            <w:proofErr w:type="spellStart"/>
+            <w:r>
+              <w:t>decoded_msg</w:t>
+            </w:r>
+            <w:proofErr w:type="spellEnd"/>
+            <w:r>
+              <w:t>”</w:t>
+            </w:r>
+          </w:p>
+          <w:p>
+            <w:proofErr w:type="spellStart"/>
+            <w:r>
+              <w:t>display_image.max_available_chars</w:t>
+            </w:r>
+            <w:proofErr w:type="spellEnd"/>
+            <w:r>
+              <w:t xml:space="preserve"> = 10</w:t>
             </w:r>
           </w:p>
         </w:tc>
@@ -3276,7 +4416,20 @@
               </w:numPr>
             </w:pPr>
             <w:r>
-              <w:t>Variable value main_image.source matches</w:t>
+              <w:t xml:space="preserve">Variable value </w:t>
+            </w:r>
+            <w:proofErr w:type="spellStart"/>
+            <w:r>
+              <w:t>main_</w:t>
+            </w:r>
+            <w:proofErr w:type="gramStart"/>
+            <w:r>
+              <w:t>image.source</w:t>
+            </w:r>
+            <w:proofErr w:type="spellEnd"/>
+            <w:proofErr w:type="gramEnd"/>
+            <w:r>
+              <w:t xml:space="preserve"> matches</w:t>
             </w:r>
           </w:p>
           <w:p>
@@ -3288,7 +4441,15 @@
               </w:numPr>
             </w:pPr>
             <w:r>
-              <w:t>Variable value textfield_str matches</w:t>
+              <w:t xml:space="preserve">Variable value </w:t>
+            </w:r>
+            <w:proofErr w:type="spellStart"/>
+            <w:r>
+              <w:t>textfield_str</w:t>
+            </w:r>
+            <w:proofErr w:type="spellEnd"/>
+            <w:r>
+              <w:t xml:space="preserve"> matches</w:t>
             </w:r>
           </w:p>
           <w:p>
@@ -3300,7 +4461,15 @@
               </w:numPr>
             </w:pPr>
             <w:r>
-              <w:t>Variable value maximum_char_count matches</w:t>
+              <w:t xml:space="preserve">Variable value </w:t>
+            </w:r>
+            <w:proofErr w:type="spellStart"/>
+            <w:r>
+              <w:t>maximum_char_count</w:t>
+            </w:r>
+            <w:proofErr w:type="spellEnd"/>
+            <w:r>
+              <w:t xml:space="preserve"> matches</w:t>
             </w:r>
           </w:p>
           <w:p>
@@ -3312,7 +4481,15 @@
               </w:numPr>
             </w:pPr>
             <w:r>
-              <w:t>Variable value user_notification_msg matches</w:t>
+              <w:t xml:space="preserve">Variable value </w:t>
+            </w:r>
+            <w:proofErr w:type="spellStart"/>
+            <w:r>
+              <w:t>user_notification_msg</w:t>
+            </w:r>
+            <w:proofErr w:type="spellEnd"/>
+            <w:r>
+              <w:t xml:space="preserve"> matches</w:t>
             </w:r>
           </w:p>
           <w:p>
@@ -3324,7 +4501,15 @@
               </w:numPr>
             </w:pPr>
             <w:r>
-              <w:t>Variable value encodable_bool matches</w:t>
+              <w:t xml:space="preserve">Variable value </w:t>
+            </w:r>
+            <w:proofErr w:type="spellStart"/>
+            <w:r>
+              <w:t>encodable_bool</w:t>
+            </w:r>
+            <w:proofErr w:type="spellEnd"/>
+            <w:r>
+              <w:t xml:space="preserve"> matches</w:t>
             </w:r>
           </w:p>
         </w:tc>
@@ -3379,9 +4564,11 @@
             <w:tcW w:w="1298" w:type="pct"/>
           </w:tcPr>
           <w:p>
+            <w:proofErr w:type="spellStart"/>
             <w:r>
               <w:t>update_textfield_input</w:t>
             </w:r>
+            <w:proofErr w:type="spellEnd"/>
           </w:p>
           <w:p>
             <w:r>
@@ -3394,8 +4581,21 @@
                 <w:color w:val="000000" w:themeColor="text1"/>
               </w:rPr>
             </w:pPr>
-            <w:r>
-              <w:t>textfield_str ="somestring"</w:t>
+            <w:proofErr w:type="spellStart"/>
+            <w:r>
+              <w:t>textfield_str</w:t>
+            </w:r>
+            <w:proofErr w:type="spellEnd"/>
+            <w:r>
+              <w:t xml:space="preserve"> ="</w:t>
+            </w:r>
+            <w:proofErr w:type="spellStart"/>
+            <w:r>
+              <w:t>somestring</w:t>
+            </w:r>
+            <w:proofErr w:type="spellEnd"/>
+            <w:r>
+              <w:t>"</w:t>
             </w:r>
           </w:p>
         </w:tc>
@@ -3412,7 +4612,15 @@
               </w:numPr>
             </w:pPr>
             <w:r>
-              <w:t>Variable value main_text_field.text matches</w:t>
+              <w:t xml:space="preserve">Variable value </w:t>
+            </w:r>
+            <w:proofErr w:type="spellStart"/>
+            <w:r>
+              <w:t>main_text_field.text</w:t>
+            </w:r>
+            <w:proofErr w:type="spellEnd"/>
+            <w:r>
+              <w:t xml:space="preserve"> matches</w:t>
             </w:r>
           </w:p>
           <w:p>
@@ -3514,7 +4722,18 @@
             <w:vMerge w:val="restart"/>
           </w:tcPr>
           <w:p>
-            <w:r>
+            <w:pPr>
+              <w:jc w:val="center"/>
+              <w:rPr>
+                <w:b/>
+                <w:bCs/>
+              </w:rPr>
+            </w:pPr>
+            <w:r>
+              <w:rPr>
+                <w:b/>
+                <w:bCs/>
+              </w:rPr>
               <w:t>#</w:t>
             </w:r>
           </w:p>
@@ -3525,7 +4744,18 @@
             <w:vMerge w:val="restart"/>
           </w:tcPr>
           <w:p>
-            <w:r>
+            <w:pPr>
+              <w:jc w:val="center"/>
+              <w:rPr>
+                <w:b/>
+                <w:bCs/>
+              </w:rPr>
+            </w:pPr>
+            <w:r>
+              <w:rPr>
+                <w:b/>
+                <w:bCs/>
+              </w:rPr>
               <w:t>Test Input</w:t>
             </w:r>
           </w:p>
@@ -3536,7 +4766,18 @@
             <w:vMerge w:val="restart"/>
           </w:tcPr>
           <w:p>
-            <w:r>
+            <w:pPr>
+              <w:jc w:val="center"/>
+              <w:rPr>
+                <w:b/>
+                <w:bCs/>
+              </w:rPr>
+            </w:pPr>
+            <w:r>
+              <w:rPr>
+                <w:b/>
+                <w:bCs/>
+              </w:rPr>
               <w:t>Expected</w:t>
             </w:r>
           </w:p>
@@ -3547,7 +4788,18 @@
             <w:gridSpan w:val="4"/>
           </w:tcPr>
           <w:p>
-            <w:r>
+            <w:pPr>
+              <w:jc w:val="center"/>
+              <w:rPr>
+                <w:b/>
+                <w:bCs/>
+              </w:rPr>
+            </w:pPr>
+            <w:r>
+              <w:rPr>
+                <w:b/>
+                <w:bCs/>
+              </w:rPr>
               <w:t>Pass/Fail</w:t>
             </w:r>
           </w:p>
@@ -3558,7 +4810,18 @@
             <w:vMerge w:val="restart"/>
           </w:tcPr>
           <w:p>
-            <w:r>
+            <w:pPr>
+              <w:jc w:val="center"/>
+              <w:rPr>
+                <w:b/>
+                <w:bCs/>
+              </w:rPr>
+            </w:pPr>
+            <w:r>
+              <w:rPr>
+                <w:b/>
+                <w:bCs/>
+              </w:rPr>
               <w:t>Fig. #</w:t>
             </w:r>
           </w:p>
@@ -3591,9 +4854,22 @@
             <w:tcW w:w="432" w:type="pct"/>
           </w:tcPr>
           <w:p>
-            <w:r>
+            <w:pPr>
+              <w:jc w:val="center"/>
+              <w:rPr>
+                <w:b/>
+                <w:bCs/>
+              </w:rPr>
+            </w:pPr>
+            <w:proofErr w:type="spellStart"/>
+            <w:r>
+              <w:rPr>
+                <w:b/>
+                <w:bCs/>
+              </w:rPr>
               <w:t>S1</w:t>
             </w:r>
+            <w:proofErr w:type="spellEnd"/>
           </w:p>
         </w:tc>
         <w:tc>
@@ -3601,9 +4877,22 @@
             <w:tcW w:w="432" w:type="pct"/>
           </w:tcPr>
           <w:p>
-            <w:r>
+            <w:pPr>
+              <w:jc w:val="center"/>
+              <w:rPr>
+                <w:b/>
+                <w:bCs/>
+              </w:rPr>
+            </w:pPr>
+            <w:proofErr w:type="spellStart"/>
+            <w:r>
+              <w:rPr>
+                <w:b/>
+                <w:bCs/>
+              </w:rPr>
               <w:t>S2</w:t>
             </w:r>
+            <w:proofErr w:type="spellEnd"/>
           </w:p>
         </w:tc>
         <w:tc>
@@ -3611,9 +4900,22 @@
             <w:tcW w:w="451" w:type="pct"/>
           </w:tcPr>
           <w:p>
-            <w:r>
+            <w:pPr>
+              <w:jc w:val="center"/>
+              <w:rPr>
+                <w:b/>
+                <w:bCs/>
+              </w:rPr>
+            </w:pPr>
+            <w:proofErr w:type="spellStart"/>
+            <w:r>
+              <w:rPr>
+                <w:b/>
+                <w:bCs/>
+              </w:rPr>
               <w:t>S3</w:t>
             </w:r>
+            <w:proofErr w:type="spellEnd"/>
           </w:p>
         </w:tc>
         <w:tc>
@@ -3621,9 +4923,22 @@
             <w:tcW w:w="412" w:type="pct"/>
           </w:tcPr>
           <w:p>
-            <w:r>
+            <w:pPr>
+              <w:jc w:val="center"/>
+              <w:rPr>
+                <w:b/>
+                <w:bCs/>
+              </w:rPr>
+            </w:pPr>
+            <w:proofErr w:type="spellStart"/>
+            <w:r>
+              <w:rPr>
+                <w:b/>
+                <w:bCs/>
+              </w:rPr>
               <w:t>S4</w:t>
             </w:r>
+            <w:proofErr w:type="spellEnd"/>
           </w:p>
         </w:tc>
         <w:tc>
@@ -4301,7 +5616,15 @@
           </w:tcPr>
           <w:p>
             <w:r>
-              <w:t>Enter valid characters in the textfield, then encode image button pressed</w:t>
+              <w:t xml:space="preserve">Enter valid characters in the </w:t>
+            </w:r>
+            <w:proofErr w:type="spellStart"/>
+            <w:r>
+              <w:t>textfield</w:t>
+            </w:r>
+            <w:proofErr w:type="spellEnd"/>
+            <w:r>
+              <w:t>, then encode image button pressed</w:t>
             </w:r>
           </w:p>
         </w:tc>
@@ -4430,7 +5753,15 @@
           </w:tcPr>
           <w:p>
             <w:r>
-              <w:t>Attempt to save file with invalid file name “123 ” which end with a space.</w:t>
+              <w:t>Attempt to save file with invalid file name “</w:t>
+            </w:r>
+            <w:proofErr w:type="gramStart"/>
+            <w:r>
+              <w:t>123 ”</w:t>
+            </w:r>
+            <w:proofErr w:type="gramEnd"/>
+            <w:r>
+              <w:t xml:space="preserve"> which end with a space.</w:t>
             </w:r>
           </w:p>
         </w:tc>
@@ -4492,7 +5823,15 @@
           </w:tcPr>
           <w:p>
             <w:r>
-              <w:t>Attempt to save file with incorrect extension “123.JNG”</w:t>
+              <w:t>Attempt to save file with incorrect extension “</w:t>
+            </w:r>
+            <w:proofErr w:type="spellStart"/>
+            <w:r>
+              <w:t>123.JNG</w:t>
+            </w:r>
+            <w:proofErr w:type="spellEnd"/>
+            <w:r>
+              <w:t>”</w:t>
             </w:r>
           </w:p>
         </w:tc>
@@ -4502,7 +5841,15 @@
           </w:tcPr>
           <w:p>
             <w:r>
-              <w:t>New image is saved with the file name “123.JNG”.</w:t>
+              <w:t>New image is saved with the file name “</w:t>
+            </w:r>
+            <w:proofErr w:type="spellStart"/>
+            <w:r>
+              <w:t>123.JNG</w:t>
+            </w:r>
+            <w:proofErr w:type="spellEnd"/>
+            <w:r>
+              <w:t>”.</w:t>
             </w:r>
           </w:p>
           <w:p>
@@ -4871,7 +6218,31 @@
     <w:p/>
     <w:p>
       <w:r>
-        <w:t>The automated tests were run on systems S1 – S4. All tests passed on every system. Figure 1 shows the results of the automated tests run on S2.</w:t>
+        <w:t xml:space="preserve">The automated tests were run on systems </w:t>
+      </w:r>
+      <w:proofErr w:type="spellStart"/>
+      <w:r>
+        <w:t>S1</w:t>
+      </w:r>
+      <w:proofErr w:type="spellEnd"/>
+      <w:r>
+        <w:t xml:space="preserve"> – </w:t>
+      </w:r>
+      <w:proofErr w:type="spellStart"/>
+      <w:r>
+        <w:t>S4</w:t>
+      </w:r>
+      <w:proofErr w:type="spellEnd"/>
+      <w:r>
+        <w:t xml:space="preserve">. All tests passed on every system. Figure 1 shows the results of the automated tests run on </w:t>
+      </w:r>
+      <w:proofErr w:type="spellStart"/>
+      <w:r>
+        <w:t>S2</w:t>
+      </w:r>
+      <w:proofErr w:type="spellEnd"/>
+      <w:r>
+        <w:t>.</w:t>
       </w:r>
     </w:p>
     <w:p/>

</xml_diff>